<commit_message>
creation des fichiers pour les questions 1 à 9 et rédaction du rapport
</commit_message>
<xml_diff>
--- a/TP2/Rapport/TP2.docx
+++ b/TP2/Rapport/TP2.docx
@@ -1,6 +1,6 @@
 
 <file path=word/document.xml><?xml version="1.0" encoding="utf-8"?>
-<w:document xmlns:wpc="http://schemas.microsoft.com/office/word/2010/wordprocessingCanvas" xmlns:mc="http://schemas.openxmlformats.org/markup-compatibility/2006" xmlns:o="urn:schemas-microsoft-com:office:office" xmlns:r="http://schemas.openxmlformats.org/officeDocument/2006/relationships" xmlns:m="http://schemas.openxmlformats.org/officeDocument/2006/math" xmlns:v="urn:schemas-microsoft-com:vml" xmlns:wp14="http://schemas.microsoft.com/office/word/2010/wordprocessingDrawing" xmlns:wp="http://schemas.openxmlformats.org/drawingml/2006/wordprocessingDrawing" xmlns:w10="urn:schemas-microsoft-com:office:word" xmlns:w="http://schemas.openxmlformats.org/wordprocessingml/2006/main" xmlns:w14="http://schemas.microsoft.com/office/word/2010/wordml" xmlns:wpg="http://schemas.microsoft.com/office/word/2010/wordprocessingGroup" xmlns:wpi="http://schemas.microsoft.com/office/word/2010/wordprocessingInk" xmlns:wne="http://schemas.microsoft.com/office/word/2006/wordml" xmlns:wps="http://schemas.microsoft.com/office/word/2010/wordprocessingShape" mc:Ignorable="w14 wp14">
+<w:document xmlns:wpc="http://schemas.microsoft.com/office/word/2010/wordprocessingCanvas" xmlns:mc="http://schemas.openxmlformats.org/markup-compatibility/2006" xmlns:o="urn:schemas-microsoft-com:office:office" xmlns:r="http://schemas.openxmlformats.org/officeDocument/2006/relationships" xmlns:m="http://schemas.openxmlformats.org/officeDocument/2006/math" xmlns:v="urn:schemas-microsoft-com:vml" xmlns:wp14="http://schemas.microsoft.com/office/word/2010/wordprocessingDrawing" xmlns:wp="http://schemas.openxmlformats.org/drawingml/2006/wordprocessingDrawing" xmlns:w10="urn:schemas-microsoft-com:office:word" xmlns:w="http://schemas.openxmlformats.org/wordprocessingml/2006/main" xmlns:w14="http://schemas.microsoft.com/office/word/2010/wordml" xmlns:wpg="http://schemas.microsoft.com/office/word/2010/wordprocessingGroup" xmlns:wpi="http://schemas.microsoft.com/office/word/2010/wordprocessingInk" xmlns:wne="http://schemas.microsoft.com/office/word/2006/wordml" xmlns:wps="http://schemas.microsoft.com/office/word/2010/wordprocessingShape" xmlns:a="http://schemas.openxmlformats.org/drawingml/2006/main" xmlns:pic="http://schemas.openxmlformats.org/drawingml/2006/picture" xmlns:a14="http://schemas.microsoft.com/office/drawing/2010/main" mc:Ignorable="w14 wp14">
   <w:body>
     <w:sdt>
       <w:sdtPr>
@@ -16,7 +16,7 @@
       </w:sdtPr>
       <w:sdtEndPr>
         <w:rPr>
-          <w:rFonts w:asciiTheme="minorHAnsi" w:eastAsiaTheme="minorHAnsi" w:hAnsiTheme="minorHAnsi" w:cstheme="minorBidi"/>
+          <w:rFonts w:asciiTheme="minorHAnsi" w:hAnsiTheme="minorHAnsi" w:eastAsiaTheme="minorHAnsi" w:cstheme="minorBidi"/>
           <w:color w:val="auto"/>
           <w:spacing w:val="0"/>
           <w:kern w:val="0"/>
@@ -224,9 +224,9 @@
                 </w:drawing>
               </mc:Choice>
               <mc:Fallback>
-                <w:pict>
-                  <v:rect id="Rectangle 52" o:spid="_x0000_s1026" style="position:absolute;margin-left:0;margin-top:0;width:612pt;height:11in;z-index:-251655168;visibility:visible;mso-wrap-style:square;mso-width-percent:1000;mso-height-percent:1000;mso-wrap-distance-left:9pt;mso-wrap-distance-top:0;mso-wrap-distance-right:9pt;mso-wrap-distance-bottom:0;mso-position-horizontal:center;mso-position-horizontal-relative:page;mso-position-vertical:center;mso-position-vertical-relative:page;mso-width-percent:1000;mso-height-percent:1000;mso-width-relative:page;mso-height-relative:page;v-text-anchor:middle" o:gfxdata="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" stroked="f" strokeweight="2pt">
-                    <v:fill r:id="rId7" o:title="" recolor="t" rotate="t" type="frame"/>
+                <w:pict w14:anchorId="2A5D7F1F">
+                  <v:rect id="Rectangle 52" style="position:absolute;margin-left:0;margin-top:0;width:612pt;height:11in;z-index:-251655168;visibility:visible;mso-wrap-style:square;mso-width-percent:1000;mso-height-percent:1000;mso-wrap-distance-left:9pt;mso-wrap-distance-top:0;mso-wrap-distance-right:9pt;mso-wrap-distance-bottom:0;mso-position-horizontal:center;mso-position-horizontal-relative:page;mso-position-vertical:center;mso-position-vertical-relative:page;mso-width-percent:1000;mso-height-percent:1000;mso-width-relative:page;mso-height-relative:page;v-text-anchor:middle" o:spid="_x0000_s1026" stroked="f" strokeweight="2pt" o:gfxdata="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">
+                    <v:fill type="frame" o:title="" recolor="t" rotate="t" r:id="rId7"/>
                     <v:imagedata recolortarget="#3f3f3f [801]"/>
                     <w10:wrap anchorx="page" anchory="page"/>
                   </v:rect>
@@ -326,12 +326,12 @@
                 </w:drawing>
               </mc:Choice>
               <mc:Fallback>
-                <w:pict>
+                <w:pict w14:anchorId="0C42C433">
                   <v:shapetype id="_x0000_t202" coordsize="21600,21600" o:spt="202" path="m,l,21600r21600,l21600,xe">
                     <v:stroke joinstyle="miter"/>
                     <v:path gradientshapeok="t" o:connecttype="rect"/>
                   </v:shapetype>
-                  <v:shape id="Zone de texte 53" o:spid="_x0000_s1026" type="#_x0000_t202" style="position:absolute;margin-left:0;margin-top:0;width:468pt;height:30.7pt;z-index:251659264;visibility:visible;mso-wrap-style:square;mso-width-percent:1000;mso-height-percent:150;mso-left-percent:0;mso-wrap-distance-left:9pt;mso-wrap-distance-top:0;mso-wrap-distance-right:9pt;mso-wrap-distance-bottom:0;mso-position-horizontal-relative:margin;mso-position-vertical:bottom;mso-position-vertical-relative:margin;mso-width-percent:1000;mso-height-percent:150;mso-left-percent:0;mso-width-relative:margin;mso-height-relative:margin;v-text-anchor:bottom" o:gfxdata="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" filled="f" stroked="f" strokeweight=".5pt">
+                  <v:shape id="Zone de texte 53" style="position:absolute;margin-left:0;margin-top:0;width:468pt;height:30.7pt;z-index:251659264;visibility:visible;mso-wrap-style:square;mso-width-percent:1000;mso-height-percent:150;mso-left-percent:0;mso-wrap-distance-left:9pt;mso-wrap-distance-top:0;mso-wrap-distance-right:9pt;mso-wrap-distance-bottom:0;mso-position-horizontal-relative:margin;mso-position-vertical:bottom;mso-position-vertical-relative:margin;mso-width-percent:1000;mso-height-percent:150;mso-left-percent:0;mso-width-relative:margin;mso-height-relative:margin;v-text-anchor:bottom" o:spid="_x0000_s1026" filled="f" stroked="f" strokeweight=".5pt" type="#_x0000_t202" o:gfxdata="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">
                     <v:textbox style="mso-fit-shape-to-text:t">
                       <w:txbxContent>
                         <w:sdt>
@@ -430,8 +430,8 @@
                 </w:drawing>
               </mc:Choice>
               <mc:Fallback>
-                <w:pict>
-                  <v:rect id="Rectangle 54" o:spid="_x0000_s1026" style="position:absolute;margin-left:0;margin-top:0;width:468pt;height:162pt;z-index:251660288;visibility:visible;mso-wrap-style:square;mso-width-percent:1000;mso-height-percent:250;mso-wrap-distance-left:9pt;mso-wrap-distance-top:0;mso-wrap-distance-right:9pt;mso-wrap-distance-bottom:0;mso-position-horizontal:center;mso-position-horizontal-relative:page;mso-position-vertical:top;mso-position-vertical-relative:page;mso-width-percent:1000;mso-height-percent:250;mso-width-relative:margin;mso-height-relative:margin;v-text-anchor:middle" o:gfxdata="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" fillcolor="#4f81bd [3204]" stroked="f" strokeweight="2pt">
+                <w:pict w14:anchorId="118720BE">
+                  <v:rect id="Rectangle 54" style="position:absolute;margin-left:0;margin-top:0;width:468pt;height:162pt;z-index:251660288;visibility:visible;mso-wrap-style:square;mso-width-percent:1000;mso-height-percent:250;mso-wrap-distance-left:9pt;mso-wrap-distance-top:0;mso-wrap-distance-right:9pt;mso-wrap-distance-bottom:0;mso-position-horizontal:center;mso-position-horizontal-relative:page;mso-position-vertical:top;mso-position-vertical-relative:page;mso-width-percent:1000;mso-height-percent:250;mso-width-relative:margin;mso-height-relative:margin;v-text-anchor:middle" o:spid="_x0000_s1026" fillcolor="#4f81bd [3204]" stroked="f" strokeweight="2pt" o:gfxdata="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">
                     <w10:wrap anchorx="page" anchory="page"/>
                   </v:rect>
                 </w:pict>
@@ -504,8 +504,8 @@
                 </w:drawing>
               </mc:Choice>
               <mc:Fallback>
-                <w:pict>
-                  <v:rect id="Rectangle 55" o:spid="_x0000_s1026" style="position:absolute;margin-left:0;margin-top:0;width:468pt;height:2.85pt;z-index:251662336;visibility:visible;mso-wrap-style:square;mso-width-percent:1000;mso-height-percent:0;mso-wrap-distance-left:9pt;mso-wrap-distance-top:0;mso-wrap-distance-right:9pt;mso-wrap-distance-bottom:0;mso-position-horizontal:center;mso-position-horizontal-relative:margin;mso-position-vertical:bottom;mso-position-vertical-relative:margin;mso-width-percent:1000;mso-height-percent:0;mso-width-relative:margin;mso-height-relative:margin;v-text-anchor:middle" o:gfxdata="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" fillcolor="#4f81bd [3204]" stroked="f" strokeweight="2pt">
+                <w:pict w14:anchorId="72609390">
+                  <v:rect id="Rectangle 55" style="position:absolute;margin-left:0;margin-top:0;width:468pt;height:2.85pt;z-index:251662336;visibility:visible;mso-wrap-style:square;mso-width-percent:1000;mso-height-percent:0;mso-wrap-distance-left:9pt;mso-wrap-distance-top:0;mso-wrap-distance-right:9pt;mso-wrap-distance-bottom:0;mso-position-horizontal:center;mso-position-horizontal-relative:margin;mso-position-vertical:bottom;mso-position-vertical-relative:margin;mso-width-percent:1000;mso-height-percent:0;mso-width-relative:margin;mso-height-relative:margin;v-text-anchor:middle" o:spid="_x0000_s1026" fillcolor="#4f81bd [3204]" stroked="f" strokeweight="2pt" o:gfxdata="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">
                     <w10:wrap anchorx="margin" anchory="margin"/>
                   </v:rect>
                 </w:pict>
@@ -518,90 +518,138 @@
         </w:p>
       </w:sdtContent>
     </w:sdt>
+    <w:p w14:noSpellErr="1">
+      <w:pPr>
+        <w:pStyle w:val="Heading2"/>
+      </w:pPr>
+      <w:r>
+        <w:rPr>
+          <w:noProof w:val="0"/>
+          <w:lang w:val="fr-FR"/>
+        </w:rPr>
+        <w:t>Question 1</w:t>
+      </w:r>
+    </w:p>
     <w:p>
-      <w:pPr>
+      <w:r>
+        <w:rPr>
+          <w:noProof w:val="0"/>
+          <w:lang w:val="fr-FR"/>
+        </w:rPr>
+        <w:t xml:space="preserve">La </w:t>
+      </w:r>
+      <w:proofErr w:type="spellStart"/>
+      <w:r>
+        <w:rPr>
+          <w:noProof w:val="0"/>
+          <w:lang w:val="fr-FR"/>
+        </w:rPr>
+        <w:t>f</w:t>
+      </w:r>
+      <w:r>
+        <w:rPr>
+          <w:noProof w:val="0"/>
+          <w:lang w:val="fr-FR"/>
+        </w:rPr>
+        <w:t>o</w:t>
+      </w:r>
+      <w:r>
+        <w:rPr>
+          <w:noProof w:val="0"/>
+          <w:lang w:val="fr-FR"/>
+        </w:rPr>
+        <w:t>nction</w:t>
+      </w:r>
+      <w:proofErr w:type="spellEnd"/>
+      <w:r>
+        <w:rPr>
+          <w:noProof w:val="0"/>
+          <w:lang w:val="fr-FR"/>
+        </w:rPr>
+        <w:t xml:space="preserve"> “do-</w:t>
+      </w:r>
+      <w:proofErr w:type="spellStart"/>
+      <w:r>
+        <w:rPr>
+          <w:noProof w:val="0"/>
+          <w:lang w:val="fr-FR"/>
+        </w:rPr>
+        <w:t>work</w:t>
+      </w:r>
+      <w:proofErr w:type="spellEnd"/>
+      <w:r>
+        <w:rPr>
+          <w:noProof w:val="0"/>
+          <w:lang w:val="fr-FR"/>
+        </w:rPr>
+        <w:t xml:space="preserve">” va nous permettre de </w:t>
+      </w:r>
+      <w:r>
+        <w:rPr>
+          <w:noProof w:val="0"/>
+          <w:lang w:val="fr-FR"/>
+        </w:rPr>
+        <w:t xml:space="preserve">simuler une action d’une </w:t>
+      </w:r>
+      <w:proofErr w:type="spellStart"/>
+      <w:r>
+        <w:rPr>
+          <w:noProof w:val="0"/>
+          <w:lang w:val="fr-FR"/>
+        </w:rPr>
+        <w:t>du</w:t>
+      </w:r>
+      <w:r>
+        <w:rPr>
+          <w:noProof w:val="0"/>
+          <w:lang w:val="fr-FR"/>
+        </w:rPr>
+        <w:t>r</w:t>
+      </w:r>
+      <w:r>
+        <w:rPr>
+          <w:noProof w:val="0"/>
+          <w:lang w:val="fr-FR"/>
+        </w:rPr>
+        <w:t>ée</w:t>
+      </w:r>
+      <w:proofErr w:type="spellEnd"/>
+      <w:r>
+        <w:rPr>
+          <w:noProof w:val="0"/>
+          <w:lang w:val="fr-FR"/>
+        </w:rPr>
+        <w:t xml:space="preserve"> « duration » exprimé en milliseconde. </w:t>
+      </w:r>
+    </w:p>
+    <w:p w14:noSpellErr="1">
+      <w:pPr>
+        <w:jc w:val="center"/>
         <w:rPr>
           <w:lang w:val="en-US"/>
         </w:rPr>
       </w:pPr>
       <w:r>
-        <w:rPr>
-          <w:lang w:val="en-US"/>
-        </w:rPr>
-        <w:lastRenderedPageBreak/>
-        <w:t>Question 1</w:t>
-      </w:r>
-    </w:p>
-    <w:p>
-      <w:pPr>
-        <w:rPr>
-          <w:lang w:val="en-US"/>
-        </w:rPr>
-      </w:pPr>
-    </w:p>
-    <w:p>
-      <w:r>
-        <w:t xml:space="preserve">La </w:t>
-      </w:r>
-      <w:proofErr w:type="spellStart"/>
-      <w:r>
-        <w:t>function</w:t>
-      </w:r>
-      <w:proofErr w:type="spellEnd"/>
-      <w:r>
-        <w:t xml:space="preserve"> “do-</w:t>
-      </w:r>
-      <w:proofErr w:type="spellStart"/>
-      <w:r>
-        <w:t>work</w:t>
-      </w:r>
-      <w:proofErr w:type="spellEnd"/>
-      <w:r>
-        <w:t xml:space="preserve">” va nous permettre de </w:t>
-      </w:r>
-      <w:r>
-        <w:t xml:space="preserve">simuler une action d’une </w:t>
-      </w:r>
-      <w:proofErr w:type="spellStart"/>
-      <w:r>
-        <w:t>duée</w:t>
-      </w:r>
-      <w:proofErr w:type="spellEnd"/>
-      <w:r>
-        <w:t xml:space="preserve"> « duration » exprimé en milliseconde. </w:t>
-      </w:r>
-    </w:p>
-    <w:p>
-      <w:pPr>
-        <w:rPr>
-          <w:lang w:val="en-US"/>
-        </w:rPr>
-      </w:pPr>
-      <w:r>
-        <w:rPr>
-          <w:noProof/>
-          <w:lang w:eastAsia="fr-FR"/>
-        </w:rPr>
         <w:drawing>
-          <wp:inline distT="0" distB="0" distL="0" distR="0">
+          <wp:inline wp14:editId="029D79DC" wp14:anchorId="1DD1E44B">
             <wp:extent cx="3077005" cy="1733792"/>
             <wp:effectExtent l="0" t="0" r="9525" b="0"/>
-            <wp:docPr id="1" name="Image 1"/>
+            <wp:docPr id="913296861" name="picture" title=""/>
             <wp:cNvGraphicFramePr>
-              <a:graphicFrameLocks xmlns:a="http://schemas.openxmlformats.org/drawingml/2006/main" noChangeAspect="1"/>
+              <a:graphicFrameLocks noChangeAspect="1"/>
             </wp:cNvGraphicFramePr>
-            <a:graphic xmlns:a="http://schemas.openxmlformats.org/drawingml/2006/main">
+            <a:graphic>
               <a:graphicData uri="http://schemas.openxmlformats.org/drawingml/2006/picture">
-                <pic:pic xmlns:pic="http://schemas.openxmlformats.org/drawingml/2006/picture">
+                <pic:pic>
                   <pic:nvPicPr>
-                    <pic:cNvPr id="0" name="Question1_DoWork.PNG"/>
+                    <pic:cNvPr id="0" name="picture"/>
                     <pic:cNvPicPr/>
                   </pic:nvPicPr>
                   <pic:blipFill>
-                    <a:blip r:embed="rId8">
+                    <a:blip r:embed="R161c4f0d1d644e19">
                       <a:extLst>
-                        <a:ext uri="{28A0092B-C50C-407E-A947-70E740481C1C}">
-                          <a14:useLocalDpi xmlns:a14="http://schemas.microsoft.com/office/drawing/2010/main" val="0"/>
+                        <a:ext xmlns:a="http://schemas.openxmlformats.org/drawingml/2006/main" uri="{28A0092B-C50C-407E-A947-70E740481C1C}">
+                          <a14:useLocalDpi val="0"/>
                         </a:ext>
                       </a:extLst>
                     </a:blip>
@@ -625,51 +673,141 @@
         </w:drawing>
       </w:r>
     </w:p>
-    <w:p/>
     <w:p>
-      <w:r>
-        <w:t xml:space="preserve">Question 2 </w:t>
-      </w:r>
-    </w:p>
-    <w:p>
-      <w:r>
-        <w:t>Pour faire que notre programme affiche un message dès qu’il reçoit un message de type « SIGUSR1 » il suffit de créer une fonction « </w:t>
-      </w:r>
-      <w:proofErr w:type="spellStart"/>
-      <w:r>
-        <w:t>signalHandler</w:t>
-      </w:r>
-      <w:proofErr w:type="spellEnd"/>
-      <w:r>
-        <w:t> » qui va effectuer une tâche, ici afficher un message puis simuler un travailler d’une durée de 3000ms.</w:t>
-      </w:r>
-    </w:p>
-    <w:p>
-      <w:r>
-        <w:rPr>
-          <w:noProof/>
-          <w:lang w:eastAsia="fr-FR"/>
-        </w:rPr>
+      <w:pPr>
+        <w:pStyle w:val="Normal"/>
+        <w:jc w:val="both"/>
+      </w:pPr>
+      <w:r>
+        <w:rPr>
+          <w:noProof w:val="0"/>
+          <w:lang w:val="fr-FR"/>
+        </w:rPr>
+        <w:t xml:space="preserve">Pour implémenter cette fonction nous utilisons l'instruction </w:t>
+      </w:r>
+      <w:r>
+        <w:rPr>
+          <w:i w:val="1"/>
+          <w:iCs w:val="1"/>
+          <w:noProof w:val="0"/>
+          <w:lang w:val="fr-FR"/>
+        </w:rPr>
+        <w:t xml:space="preserve">asm volatile ("nop"); </w:t>
+      </w:r>
+      <w:r>
+        <w:rPr>
+          <w:i w:val="0"/>
+          <w:iCs w:val="0"/>
+          <w:noProof w:val="0"/>
+          <w:lang w:val="fr-FR"/>
+        </w:rPr>
+        <w:t>qui permet de faire e</w:t>
+      </w:r>
+      <w:r>
+        <w:rPr>
+          <w:i w:val="0"/>
+          <w:iCs w:val="0"/>
+          <w:noProof w:val="0"/>
+          <w:lang w:val="fr-FR"/>
+        </w:rPr>
+        <w:t>xécuter</w:t>
+      </w:r>
+      <w:r>
+        <w:rPr>
+          <w:i w:val="0"/>
+          <w:iCs w:val="0"/>
+          <w:noProof w:val="0"/>
+          <w:lang w:val="fr-FR"/>
+        </w:rPr>
+        <w:t xml:space="preserve"> un réel calcul au processeur sans risque que le compilateur n'optimise la fonction et fausse nos mesures. Nous répétons donc cette instruction un nombre de fois proportionnel à la durée qui est passée en paramètre pour occuper notre processeur le temps voulu. Comme nous avons du trouver empiriquement la valeur de ce coefficient, la précision de notre fonction n'est bien sûr pas parfaite.</w:t>
+      </w:r>
+    </w:p>
+    <w:p w14:noSpellErr="1">
+      <w:pPr>
+        <w:pStyle w:val="Normal"/>
+        <w:jc w:val="both"/>
+      </w:pPr>
+      <w:r>
+        <w:rPr>
+          <w:i w:val="0"/>
+          <w:iCs w:val="0"/>
+          <w:noProof w:val="0"/>
+          <w:lang w:val="fr-FR"/>
+        </w:rPr>
+        <w:t xml:space="preserve">Après avoir trouvé le bon coefficient nous avons </w:t>
+      </w:r>
+      <w:r>
+        <w:rPr>
+          <w:i w:val="0"/>
+          <w:iCs w:val="0"/>
+          <w:noProof w:val="0"/>
+          <w:lang w:val="fr-FR"/>
+        </w:rPr>
+        <w:t>effectué un dernier test en passant à notre fonction le paramètre</w:t>
+      </w:r>
+      <w:r>
+        <w:rPr>
+          <w:i w:val="1"/>
+          <w:iCs w:val="1"/>
+          <w:noProof w:val="0"/>
+          <w:lang w:val="fr-FR"/>
+        </w:rPr>
+        <w:t xml:space="preserve"> 6000 </w:t>
+      </w:r>
+      <w:r>
+        <w:rPr>
+          <w:i w:val="0"/>
+          <w:iCs w:val="0"/>
+          <w:noProof w:val="0"/>
+          <w:lang w:val="fr-FR"/>
+        </w:rPr>
+        <w:t xml:space="preserve">pour occuper notre processeur 6 secondes et voici le résultat de la commande </w:t>
+      </w:r>
+      <w:r>
+        <w:rPr>
+          <w:i w:val="1"/>
+          <w:iCs w:val="1"/>
+          <w:noProof w:val="0"/>
+          <w:lang w:val="fr-FR"/>
+        </w:rPr>
+        <w:t>time ./o/tp2_1.c</w:t>
+      </w:r>
+      <w:r>
+        <w:rPr>
+          <w:i w:val="0"/>
+          <w:iCs w:val="0"/>
+          <w:noProof w:val="0"/>
+          <w:lang w:val="fr-FR"/>
+        </w:rPr>
+        <w:t>:</w:t>
+      </w:r>
+    </w:p>
+    <w:p w14:noSpellErr="1">
+      <w:pPr>
+        <w:pStyle w:val="Normal"/>
+        <w:jc w:val="both"/>
+      </w:pPr>
+      <w:r>
         <w:drawing>
-          <wp:inline distT="0" distB="0" distL="0" distR="0">
-            <wp:extent cx="4810797" cy="895475"/>
-            <wp:effectExtent l="0" t="0" r="8890" b="0"/>
-            <wp:docPr id="2" name="Image 2"/>
+          <wp:inline wp14:editId="308ACC94" wp14:anchorId="366FCDDD">
+            <wp:extent cx="6024478" cy="489489"/>
+            <wp:effectExtent l="0" t="0" r="0" b="0"/>
+            <wp:docPr id="1806504517" name="picture" title=""/>
             <wp:cNvGraphicFramePr>
-              <a:graphicFrameLocks xmlns:a="http://schemas.openxmlformats.org/drawingml/2006/main" noChangeAspect="1"/>
+              <a:graphicFrameLocks noChangeAspect="1"/>
             </wp:cNvGraphicFramePr>
-            <a:graphic xmlns:a="http://schemas.openxmlformats.org/drawingml/2006/main">
+            <a:graphic>
               <a:graphicData uri="http://schemas.openxmlformats.org/drawingml/2006/picture">
-                <pic:pic xmlns:pic="http://schemas.openxmlformats.org/drawingml/2006/picture">
+                <pic:pic>
                   <pic:nvPicPr>
-                    <pic:cNvPr id="0" name="Question2_SignalHandler.PNG"/>
+                    <pic:cNvPr id="0" name="picture"/>
                     <pic:cNvPicPr/>
                   </pic:nvPicPr>
                   <pic:blipFill>
-                    <a:blip r:embed="rId9">
+                    <a:blip r:embed="R4626fd8701e24392">
                       <a:extLst>
-                        <a:ext uri="{28A0092B-C50C-407E-A947-70E740481C1C}">
-                          <a14:useLocalDpi xmlns:a14="http://schemas.microsoft.com/office/drawing/2010/main" val="0"/>
+                        <a:ext xmlns:a="http://schemas.openxmlformats.org/drawingml/2006/main" uri="{28A0092B-C50C-407E-A947-70E740481C1C}">
+                          <a14:useLocalDpi val="0"/>
                         </a:ext>
                       </a:extLst>
                     </a:blip>
@@ -680,7 +818,7 @@
                   <pic:spPr>
                     <a:xfrm>
                       <a:off x="0" y="0"/>
-                      <a:ext cx="4810797" cy="895475"/>
+                      <a:ext cx="6024478" cy="489489"/>
                     </a:xfrm>
                     <a:prstGeom prst="rect">
                       <a:avLst/>
@@ -693,546 +831,71 @@
         </w:drawing>
       </w:r>
     </w:p>
-    <w:p>
-      <w:pPr>
-        <w:rPr>
-          <w:noProof/>
-          <w:lang w:eastAsia="fr-FR"/>
-        </w:rPr>
-      </w:pPr>
-      <w:r>
-        <w:t xml:space="preserve">Pour que cette fonction soit lancée dès la réception d’un signal « SIGUSR1 » il faut rajouter un appel à cette fonction dans </w:t>
-      </w:r>
-      <w:proofErr w:type="gramStart"/>
-      <w:r>
-        <w:t>le</w:t>
-      </w:r>
-      <w:proofErr w:type="gramEnd"/>
-      <w:r>
-        <w:t xml:space="preserve"> main. </w:t>
-      </w:r>
-    </w:p>
-    <w:p>
-      <w:r>
-        <w:rPr>
-          <w:noProof/>
-          <w:lang w:eastAsia="fr-FR"/>
-        </w:rPr>
+    <w:p w14:noSpellErr="1">
+      <w:pPr>
+        <w:pStyle w:val="Normal"/>
+        <w:jc w:val="both"/>
+      </w:pPr>
+      <w:r>
+        <w:rPr>
+          <w:i w:val="0"/>
+          <w:iCs w:val="0"/>
+          <w:noProof w:val="0"/>
+          <w:lang w:val="fr-FR"/>
+        </w:rPr>
+        <w:t>Nous avons donc une exécution à peu près comparable au temps que nous souhaitons (il est tout de même à noter que ce temps d'exécution peut varier de plus ou moins 1.5s au cours de nos tests, nous devrons donc garder à l'esprit au long de ce TP que nos mesures sont approximatives)</w:t>
+      </w:r>
+    </w:p>
+    <w:p w14:noSpellErr="1">
+      <w:pPr>
+        <w:pStyle w:val="Heading2"/>
+      </w:pPr>
+      <w:r>
+        <w:rPr>
+          <w:noProof w:val="0"/>
+          <w:lang w:val="fr-FR"/>
+        </w:rPr>
+        <w:t xml:space="preserve">Question 2 </w:t>
+      </w:r>
+    </w:p>
+    <w:p w14:noSpellErr="1">
+      <w:pPr>
+        <w:pStyle w:val="Normal"/>
+        <w:jc w:val="both"/>
+      </w:pPr>
+      <w:r>
+        <w:rPr>
+          <w:noProof w:val="0"/>
+          <w:lang w:val="fr-FR"/>
+        </w:rPr>
+        <w:t>La première étape pour faire réagir notre programme à un signal est d'implémenter la fonction qui sera exécutée à l'arrivée de ce signal. Ici la fonction affichera simplement un message prévenant de l'arrivée du signal:</w:t>
+      </w:r>
+    </w:p>
+    <w:p w14:noSpellErr="1">
+      <w:pPr>
+        <w:jc w:val="center"/>
+      </w:pPr>
+      <w:r>
         <w:drawing>
-          <wp:inline distT="0" distB="0" distL="0" distR="0">
-            <wp:extent cx="3495675" cy="1524000"/>
+          <wp:inline wp14:editId="49869CD9" wp14:anchorId="6BAD1245">
+            <wp:extent cx="6085332" cy="786022"/>
             <wp:effectExtent l="0" t="0" r="0" b="0"/>
-            <wp:docPr id="3" name="Image 3"/>
+            <wp:docPr id="721533189" name="picture" title=""/>
             <wp:cNvGraphicFramePr>
-              <a:graphicFrameLocks xmlns:a="http://schemas.openxmlformats.org/drawingml/2006/main" noChangeAspect="1"/>
+              <a:graphicFrameLocks noChangeAspect="1"/>
             </wp:cNvGraphicFramePr>
-            <a:graphic xmlns:a="http://schemas.openxmlformats.org/drawingml/2006/main">
+            <a:graphic>
               <a:graphicData uri="http://schemas.openxmlformats.org/drawingml/2006/picture">
-                <pic:pic xmlns:pic="http://schemas.openxmlformats.org/drawingml/2006/picture">
+                <pic:pic>
                   <pic:nvPicPr>
-                    <pic:cNvPr id="0" name="Question2_Main.PNG"/>
-                    <pic:cNvPicPr/>
-                  </pic:nvPicPr>
-                  <pic:blipFill rotWithShape="1">
-                    <a:blip r:embed="rId10">
-                      <a:extLst>
-                        <a:ext uri="{28A0092B-C50C-407E-A947-70E740481C1C}">
-                          <a14:useLocalDpi xmlns:a14="http://schemas.microsoft.com/office/drawing/2010/main" val="0"/>
-                        </a:ext>
-                      </a:extLst>
-                    </a:blip>
-                    <a:srcRect t="37255"/>
-                    <a:stretch/>
-                  </pic:blipFill>
-                  <pic:spPr bwMode="auto">
-                    <a:xfrm>
-                      <a:off x="0" y="0"/>
-                      <a:ext cx="3496163" cy="1524213"/>
-                    </a:xfrm>
-                    <a:prstGeom prst="rect">
-                      <a:avLst/>
-                    </a:prstGeom>
-                    <a:ln>
-                      <a:noFill/>
-                    </a:ln>
-                    <a:extLst>
-                      <a:ext uri="{53640926-AAD7-44D8-BBD7-CCE9431645EC}">
-                        <a14:shadowObscured xmlns:a14="http://schemas.microsoft.com/office/drawing/2010/main"/>
-                      </a:ext>
-                    </a:extLst>
-                  </pic:spPr>
-                </pic:pic>
-              </a:graphicData>
-            </a:graphic>
-          </wp:inline>
-        </w:drawing>
-      </w:r>
-    </w:p>
-    <w:p>
-      <w:r>
-        <w:t>L’appel à la méthode « </w:t>
-      </w:r>
-      <w:proofErr w:type="spellStart"/>
-      <w:r>
-        <w:t>do_work</w:t>
-      </w:r>
-      <w:proofErr w:type="spellEnd"/>
-      <w:r>
-        <w:t xml:space="preserve"> » permet que le programme continue de tourner, car si le programme ne reçoit pas de message il s’arrête alors </w:t>
-      </w:r>
-      <w:proofErr w:type="gramStart"/>
-      <w:r>
-        <w:t>que ici</w:t>
-      </w:r>
-      <w:proofErr w:type="gramEnd"/>
-      <w:r>
-        <w:t xml:space="preserve"> le programme va avoir un temps d’attente.</w:t>
-      </w:r>
-    </w:p>
-    <w:p/>
-    <w:p/>
-    <w:p>
-      <w:r>
-        <w:lastRenderedPageBreak/>
-        <w:t>Question 3</w:t>
-      </w:r>
-    </w:p>
-    <w:p>
-      <w:r>
-        <w:t xml:space="preserve">On rajoute une </w:t>
-      </w:r>
-      <w:r>
-        <w:t>exécution</w:t>
-      </w:r>
-      <w:r>
-        <w:t xml:space="preserve"> de la fonction </w:t>
-      </w:r>
-      <w:proofErr w:type="spellStart"/>
-      <w:r>
-        <w:t>do_</w:t>
-      </w:r>
-      <w:proofErr w:type="gramStart"/>
-      <w:r>
-        <w:t>work</w:t>
-      </w:r>
-      <w:proofErr w:type="spellEnd"/>
-      <w:r>
-        <w:t>(</w:t>
-      </w:r>
-      <w:proofErr w:type="gramEnd"/>
-      <w:r>
-        <w:t xml:space="preserve">) dans le signal </w:t>
-      </w:r>
-      <w:proofErr w:type="spellStart"/>
-      <w:r>
-        <w:t>handler</w:t>
-      </w:r>
-      <w:proofErr w:type="spellEnd"/>
-      <w:r>
-        <w:t xml:space="preserve"> pour</w:t>
-      </w:r>
-      <w:r>
-        <w:t xml:space="preserve"> </w:t>
-      </w:r>
-      <w:r>
-        <w:t>simuler un traitement long</w:t>
-      </w:r>
-      <w:r>
-        <w:t xml:space="preserve">. </w:t>
-      </w:r>
-      <w:r>
-        <w:t>En envoyant une rafale de signaux on remarque que tous les signaux envoyés ne</w:t>
-      </w:r>
-      <w:r>
-        <w:t xml:space="preserve"> </w:t>
-      </w:r>
-      <w:r>
-        <w:t>sont pas interceptés.</w:t>
-      </w:r>
-      <w:r>
-        <w:t xml:space="preserve"> Cela</w:t>
-      </w:r>
-      <w:r>
-        <w:t xml:space="preserve"> vient du fait que l'OS utilise un bit à 0 ou à 1 pour indiquer qu'un signal</w:t>
-      </w:r>
-      <w:r>
-        <w:t xml:space="preserve"> </w:t>
-      </w:r>
-      <w:r>
-        <w:t>a été reçu. Ainsi si le traitement du signal est long le bit n'a pas le temps d'</w:t>
-      </w:r>
-      <w:r>
-        <w:t>être</w:t>
-      </w:r>
-      <w:r>
-        <w:t xml:space="preserve"> remis à 0 et certains signaux ne sont donc pas "vus".</w:t>
-      </w:r>
-      <w:r>
-        <w:t xml:space="preserve"> La condition serait que les signaux soit envoyé avec un intervalle de temps assez grand pour que le « </w:t>
-      </w:r>
-      <w:proofErr w:type="spellStart"/>
-      <w:r>
-        <w:t>do_work</w:t>
-      </w:r>
-      <w:proofErr w:type="spellEnd"/>
-      <w:r>
-        <w:t> » so</w:t>
-      </w:r>
-      <w:r>
-        <w:t>it terminé. Dans notre exemple on pourrait envoyer des signaux avec un intervalle de temps de 1500ms et le programme arrivera à capter tous les signaux.</w:t>
-      </w:r>
-    </w:p>
-    <w:p>
-      <w:r>
-        <w:t>Question 4</w:t>
-      </w:r>
-    </w:p>
-    <w:p>
-      <w:pPr>
-        <w:rPr>
-          <w:color w:val="FF0000"/>
-          <w:highlight w:val="yellow"/>
-        </w:rPr>
-      </w:pPr>
-      <w:r>
-        <w:rPr>
-          <w:color w:val="FF0000"/>
-          <w:highlight w:val="yellow"/>
-        </w:rPr>
-        <w:t xml:space="preserve">Pour cette question on peut créer une variable globale qui nous servira de compteur, à chaque </w:t>
-      </w:r>
-      <w:proofErr w:type="spellStart"/>
-      <w:r>
-        <w:rPr>
-          <w:color w:val="FF0000"/>
-          <w:highlight w:val="yellow"/>
-        </w:rPr>
-        <w:t>reception</w:t>
-      </w:r>
-      <w:proofErr w:type="spellEnd"/>
-      <w:r>
-        <w:rPr>
-          <w:color w:val="FF0000"/>
-          <w:highlight w:val="yellow"/>
-        </w:rPr>
-        <w:t xml:space="preserve"> de signal on incrémente ce compteur puis ensuite dans </w:t>
-      </w:r>
-      <w:proofErr w:type="gramStart"/>
-      <w:r>
-        <w:rPr>
-          <w:color w:val="FF0000"/>
-          <w:highlight w:val="yellow"/>
-        </w:rPr>
-        <w:t>le</w:t>
-      </w:r>
-      <w:proofErr w:type="gramEnd"/>
-      <w:r>
-        <w:rPr>
-          <w:color w:val="FF0000"/>
-          <w:highlight w:val="yellow"/>
-        </w:rPr>
-        <w:t xml:space="preserve"> main on fait une boucle qui le décrémente en faisant le « </w:t>
-      </w:r>
-      <w:proofErr w:type="spellStart"/>
-      <w:r>
-        <w:rPr>
-          <w:color w:val="FF0000"/>
-          <w:highlight w:val="yellow"/>
-        </w:rPr>
-        <w:t>do_work</w:t>
-      </w:r>
-      <w:proofErr w:type="spellEnd"/>
-      <w:r>
-        <w:rPr>
-          <w:color w:val="FF0000"/>
-          <w:highlight w:val="yellow"/>
-        </w:rPr>
-        <w:t> »</w:t>
-      </w:r>
-    </w:p>
-    <w:p>
-      <w:pPr>
-        <w:rPr>
-          <w:color w:val="FF0000"/>
-          <w:highlight w:val="yellow"/>
-        </w:rPr>
-      </w:pPr>
-      <w:r>
-        <w:rPr>
-          <w:color w:val="FF0000"/>
-          <w:highlight w:val="yellow"/>
-        </w:rPr>
-        <w:t xml:space="preserve">// A </w:t>
-      </w:r>
-      <w:proofErr w:type="spellStart"/>
-      <w:r>
-        <w:rPr>
-          <w:color w:val="FF0000"/>
-          <w:highlight w:val="yellow"/>
-        </w:rPr>
-        <w:t>implementer</w:t>
-      </w:r>
-      <w:proofErr w:type="spellEnd"/>
-      <w:r>
-        <w:rPr>
-          <w:color w:val="FF0000"/>
-          <w:highlight w:val="yellow"/>
-        </w:rPr>
-        <w:t xml:space="preserve"> </w:t>
-      </w:r>
-    </w:p>
-    <w:p>
-      <w:pPr>
-        <w:rPr>
-          <w:color w:val="FF0000"/>
-        </w:rPr>
-      </w:pPr>
-      <w:r>
-        <w:rPr>
-          <w:color w:val="FF0000"/>
-          <w:highlight w:val="yellow"/>
-        </w:rPr>
-        <w:t>Mais le problème ne sera pas totalement résolu car il faudra que les signaux n’arrivent pas avec un intervalle de temps inférieur à l’incrémentation d’un compteur</w:t>
-      </w:r>
-    </w:p>
-    <w:p>
-      <w:pPr>
-        <w:rPr>
-          <w:color w:val="FF0000"/>
-        </w:rPr>
-      </w:pPr>
-    </w:p>
-    <w:p>
-      <w:pPr>
-        <w:rPr>
-          <w:lang w:val="en-US"/>
-        </w:rPr>
-      </w:pPr>
-      <w:r>
-        <w:rPr>
-          <w:lang w:val="en-US"/>
-        </w:rPr>
-        <w:t>Question 5</w:t>
-      </w:r>
-    </w:p>
-    <w:p>
-      <w:pPr>
-        <w:rPr>
-          <w:lang w:val="en-US"/>
-        </w:rPr>
-      </w:pPr>
-      <w:r>
-        <w:rPr>
-          <w:highlight w:val="yellow"/>
-          <w:lang w:val="en-US"/>
-        </w:rPr>
-        <w:t xml:space="preserve">No </w:t>
-      </w:r>
-      <w:proofErr w:type="gramStart"/>
-      <w:r>
-        <w:rPr>
-          <w:highlight w:val="yellow"/>
-          <w:lang w:val="en-US"/>
-        </w:rPr>
-        <w:t>idea :D</w:t>
-      </w:r>
-      <w:proofErr w:type="gramEnd"/>
-      <w:r>
-        <w:rPr>
-          <w:highlight w:val="yellow"/>
-          <w:lang w:val="en-US"/>
-        </w:rPr>
-        <w:t xml:space="preserve"> Have Fun</w:t>
-      </w:r>
-      <w:r>
-        <w:rPr>
-          <w:lang w:val="en-US"/>
-        </w:rPr>
-        <w:t xml:space="preserve"> </w:t>
-      </w:r>
-    </w:p>
-    <w:p>
-      <w:pPr>
-        <w:rPr>
-          <w:lang w:val="en-US"/>
-        </w:rPr>
-      </w:pPr>
-    </w:p>
-    <w:p>
-      <w:pPr>
-        <w:rPr>
-          <w:lang w:val="en-US"/>
-        </w:rPr>
-      </w:pPr>
-      <w:r>
-        <w:rPr>
-          <w:lang w:val="en-US"/>
-        </w:rPr>
-        <w:t>Question 6</w:t>
-      </w:r>
-    </w:p>
-    <w:p>
-      <w:r>
-        <w:t xml:space="preserve">La fonction </w:t>
-      </w:r>
-      <w:proofErr w:type="spellStart"/>
-      <w:proofErr w:type="gramStart"/>
-      <w:r>
-        <w:t>usleep</w:t>
-      </w:r>
-      <w:proofErr w:type="spellEnd"/>
-      <w:r>
-        <w:t>(</w:t>
-      </w:r>
-      <w:proofErr w:type="gramEnd"/>
-      <w:r>
-        <w:t xml:space="preserve">500ms) va nous permettre de mettre en pause le programme pendant 0,5 sec donc si on lui rajoute un </w:t>
-      </w:r>
-      <w:proofErr w:type="spellStart"/>
-      <w:r>
-        <w:t>do_work</w:t>
-      </w:r>
-      <w:proofErr w:type="spellEnd"/>
-      <w:r>
-        <w:t>(500) cela va nous donner une t</w:t>
-      </w:r>
-      <w:r>
-        <w:t xml:space="preserve">âche périodique de 1s. </w:t>
-      </w:r>
-    </w:p>
-    <w:p>
-      <w:r>
-        <w:t xml:space="preserve">La différence avec la fonction </w:t>
-      </w:r>
-      <w:proofErr w:type="spellStart"/>
-      <w:proofErr w:type="gramStart"/>
-      <w:r>
-        <w:t>alarm</w:t>
-      </w:r>
-      <w:proofErr w:type="spellEnd"/>
-      <w:r>
-        <w:t>(</w:t>
-      </w:r>
-      <w:proofErr w:type="gramEnd"/>
-      <w:r>
-        <w:t xml:space="preserve">) c’est que </w:t>
-      </w:r>
-      <w:proofErr w:type="spellStart"/>
-      <w:r>
-        <w:t>alarm</w:t>
-      </w:r>
-      <w:proofErr w:type="spellEnd"/>
-      <w:r>
-        <w:t>() va envoyer un signal de type « SIGALARM » au bout d’un certain temps. Mais pour capter le signal il faudra mettre une « </w:t>
-      </w:r>
-      <w:proofErr w:type="gramStart"/>
-      <w:r>
-        <w:t>pause(</w:t>
-      </w:r>
-      <w:proofErr w:type="gramEnd"/>
-      <w:r>
-        <w:t xml:space="preserve">) » qui va endormir le thread jusqu’à la réception d’un signal. </w:t>
-      </w:r>
-      <w:r>
-        <w:t xml:space="preserve">Entre l'appel </w:t>
-      </w:r>
-      <w:r>
-        <w:t>d’</w:t>
-      </w:r>
-      <w:proofErr w:type="spellStart"/>
-      <w:r>
-        <w:t>alarm</w:t>
-      </w:r>
-      <w:proofErr w:type="spellEnd"/>
-      <w:r>
-        <w:t xml:space="preserve"> (</w:t>
-      </w:r>
-      <w:r>
-        <w:t xml:space="preserve">) et </w:t>
-      </w:r>
-      <w:proofErr w:type="gramStart"/>
-      <w:r>
-        <w:t>pause(</w:t>
-      </w:r>
-      <w:proofErr w:type="gramEnd"/>
-      <w:r>
-        <w:t xml:space="preserve">) on fait notre </w:t>
-      </w:r>
-      <w:proofErr w:type="spellStart"/>
-      <w:r>
-        <w:t>do_work</w:t>
-      </w:r>
-      <w:proofErr w:type="spellEnd"/>
-      <w:r>
-        <w:t>. Par défaut SIGALRM tue le process</w:t>
-      </w:r>
-      <w:r>
-        <w:t>us il faudra</w:t>
-      </w:r>
-      <w:r>
-        <w:t xml:space="preserve"> donc rajouter </w:t>
-      </w:r>
-      <w:r>
-        <w:t xml:space="preserve">un signal </w:t>
-      </w:r>
-      <w:proofErr w:type="spellStart"/>
-      <w:r>
-        <w:t>handler</w:t>
-      </w:r>
-      <w:proofErr w:type="spellEnd"/>
-      <w:r>
-        <w:t xml:space="preserve"> pour changer </w:t>
-      </w:r>
-      <w:r>
-        <w:t xml:space="preserve">ce </w:t>
-      </w:r>
-      <w:r>
-        <w:t>c</w:t>
-      </w:r>
-      <w:r>
-        <w:t>omportement</w:t>
-      </w:r>
-      <w:r>
-        <w:t>.</w:t>
-      </w:r>
-    </w:p>
-    <w:p>
-      <w:r>
-        <w:t>Le problème de ces méthodes est que l’on fait appel à des fonctions externes du coup on risque un décalage dans le temps.</w:t>
-      </w:r>
-    </w:p>
-    <w:p>
-      <w:pPr>
-        <w:rPr>
-          <w:lang w:val="en-US"/>
-        </w:rPr>
-      </w:pPr>
-      <w:r>
-        <w:rPr>
-          <w:noProof/>
-          <w:lang w:eastAsia="fr-FR"/>
-        </w:rPr>
-        <w:lastRenderedPageBreak/>
-        <w:drawing>
-          <wp:inline distT="0" distB="0" distL="0" distR="0">
-            <wp:extent cx="3248479" cy="2267267"/>
-            <wp:effectExtent l="0" t="0" r="9525" b="0"/>
-            <wp:docPr id="4" name="Image 4"/>
-            <wp:cNvGraphicFramePr>
-              <a:graphicFrameLocks xmlns:a="http://schemas.openxmlformats.org/drawingml/2006/main" noChangeAspect="1"/>
-            </wp:cNvGraphicFramePr>
-            <a:graphic xmlns:a="http://schemas.openxmlformats.org/drawingml/2006/main">
-              <a:graphicData uri="http://schemas.openxmlformats.org/drawingml/2006/picture">
-                <pic:pic xmlns:pic="http://schemas.openxmlformats.org/drawingml/2006/picture">
-                  <pic:nvPicPr>
-                    <pic:cNvPr id="0" name="Question6_Alarm.PNG"/>
+                    <pic:cNvPr id="0" name="picture"/>
                     <pic:cNvPicPr/>
                   </pic:nvPicPr>
                   <pic:blipFill>
-                    <a:blip r:embed="rId11">
+                    <a:blip r:embed="R5c2f23c150dd4c7f">
                       <a:extLst>
-                        <a:ext uri="{28A0092B-C50C-407E-A947-70E740481C1C}">
-                          <a14:useLocalDpi xmlns:a14="http://schemas.microsoft.com/office/drawing/2010/main" val="0"/>
+                        <a:ext xmlns:a="http://schemas.openxmlformats.org/drawingml/2006/main" uri="{28A0092B-C50C-407E-A947-70E740481C1C}">
+                          <a14:useLocalDpi val="0"/>
                         </a:ext>
                       </a:extLst>
                     </a:blip>
@@ -1243,7 +906,7 @@
                   <pic:spPr>
                     <a:xfrm>
                       <a:off x="0" y="0"/>
-                      <a:ext cx="3248479" cy="2267267"/>
+                      <a:ext cx="6085332" cy="786022"/>
                     </a:xfrm>
                     <a:prstGeom prst="rect">
                       <a:avLst/>
@@ -1258,70 +921,68 @@
     </w:p>
     <w:p>
       <w:pPr>
-        <w:rPr>
-          <w:lang w:val="en-US"/>
-        </w:rPr>
-      </w:pPr>
-      <w:r>
-        <w:rPr>
-          <w:lang w:val="en-US"/>
-        </w:rPr>
-        <w:t xml:space="preserve">Version avec </w:t>
-      </w:r>
-      <w:proofErr w:type="spellStart"/>
+        <w:jc w:val="both"/>
+      </w:pPr>
+      <w:r>
+        <w:rPr>
+          <w:noProof w:val="0"/>
+          <w:lang w:val="fr-FR"/>
+        </w:rPr>
+        <w:t xml:space="preserve">Il nous faut ensuite préciser dans la méthode main que nous souhaitons lancer la méthode précédente à l'arrivée du signal. C'est ce que nous faisons avec la ligne 20 dans la capture suivante. L'appel à la méthode do_work() nous permet de faire s'exécuter le programme pendant un temps assez long pour que nous puissions tester l'envoi du signal:</w:t>
+      </w:r>
       <w:proofErr w:type="gramStart"/>
-      <w:r>
-        <w:rPr>
-          <w:lang w:val="en-US"/>
-        </w:rPr>
-        <w:t>usleep</w:t>
-      </w:r>
-      <w:proofErr w:type="spellEnd"/>
-      <w:r>
-        <w:rPr>
-          <w:lang w:val="en-US"/>
-        </w:rPr>
-        <w:t xml:space="preserve"> :</w:t>
-      </w:r>
       <w:proofErr w:type="gramEnd"/>
-      <w:r>
-        <w:rPr>
-          <w:lang w:val="en-US"/>
-        </w:rPr>
-        <w:t xml:space="preserve"> </w:t>
-      </w:r>
-    </w:p>
-    <w:p>
-      <w:pPr>
-        <w:rPr>
-          <w:lang w:val="en-US"/>
-        </w:rPr>
-      </w:pPr>
-      <w:r>
+    </w:p>
+    <w:p w14:noSpellErr="1">
+      <w:pPr>
+        <w:jc w:val="center"/>
         <w:rPr>
           <w:noProof/>
           <w:lang w:eastAsia="fr-FR"/>
         </w:rPr>
+      </w:pPr>
+      <w:r>
+        <w:rPr>
+          <w:noProof w:val="0"/>
+          <w:lang w:val="fr-FR"/>
+        </w:rPr>
+        <w:t xml:space="preserve">    </w:t>
+      </w:r>
+      <w:r>
+        <w:rPr>
+          <w:noProof w:val="0"/>
+          <w:lang w:val="fr-FR"/>
+        </w:rPr>
+        <w:t xml:space="preserve"> </w:t>
+      </w:r>
+      <w:r>
+        <w:rPr>
+          <w:noProof w:val="0"/>
+          <w:lang w:val="fr-FR"/>
+        </w:rPr>
+        <w:t xml:space="preserve">   </w:t>
+      </w:r>
+      <w:r>
         <w:drawing>
-          <wp:inline distT="0" distB="0" distL="0" distR="0">
-            <wp:extent cx="3496163" cy="2057687"/>
-            <wp:effectExtent l="0" t="0" r="9525" b="0"/>
-            <wp:docPr id="5" name="Image 5"/>
+          <wp:inline wp14:editId="34951A66" wp14:anchorId="2B01B905">
+            <wp:extent cx="5109142" cy="2079155"/>
+            <wp:effectExtent l="0" t="0" r="0" b="0"/>
+            <wp:docPr id="2051317993" name="picture" title=""/>
             <wp:cNvGraphicFramePr>
-              <a:graphicFrameLocks xmlns:a="http://schemas.openxmlformats.org/drawingml/2006/main" noChangeAspect="1"/>
+              <a:graphicFrameLocks noChangeAspect="1"/>
             </wp:cNvGraphicFramePr>
-            <a:graphic xmlns:a="http://schemas.openxmlformats.org/drawingml/2006/main">
+            <a:graphic>
               <a:graphicData uri="http://schemas.openxmlformats.org/drawingml/2006/picture">
-                <pic:pic xmlns:pic="http://schemas.openxmlformats.org/drawingml/2006/picture">
+                <pic:pic>
                   <pic:nvPicPr>
-                    <pic:cNvPr id="0" name="Question6_Usleep.PNG"/>
+                    <pic:cNvPr id="0" name="picture"/>
                     <pic:cNvPicPr/>
                   </pic:nvPicPr>
                   <pic:blipFill>
-                    <a:blip r:embed="rId12">
+                    <a:blip r:embed="R44489500d88e4116">
                       <a:extLst>
-                        <a:ext uri="{28A0092B-C50C-407E-A947-70E740481C1C}">
-                          <a14:useLocalDpi xmlns:a14="http://schemas.microsoft.com/office/drawing/2010/main" val="0"/>
+                        <a:ext xmlns:a="http://schemas.openxmlformats.org/drawingml/2006/main" uri="{28A0092B-C50C-407E-A947-70E740481C1C}">
+                          <a14:useLocalDpi val="0"/>
                         </a:ext>
                       </a:extLst>
                     </a:blip>
@@ -1332,7 +993,7 @@
                   <pic:spPr>
                     <a:xfrm>
                       <a:off x="0" y="0"/>
-                      <a:ext cx="3496163" cy="2057687"/>
+                      <a:ext cx="5109142" cy="2079155"/>
                     </a:xfrm>
                     <a:prstGeom prst="rect">
                       <a:avLst/>
@@ -1345,226 +1006,46 @@
         </w:drawing>
       </w:r>
     </w:p>
+    <w:p/>
     <w:p>
       <w:pPr>
-        <w:rPr>
-          <w:lang w:val="en-US"/>
-        </w:rPr>
-      </w:pPr>
-    </w:p>
-    <w:p>
-      <w:r>
-        <w:t>Question 7</w:t>
-      </w:r>
-    </w:p>
-    <w:p>
-      <w:r>
-        <w:t xml:space="preserve">La fonction « </w:t>
-      </w:r>
-      <w:proofErr w:type="spellStart"/>
-      <w:r>
-        <w:t>startTimer</w:t>
-      </w:r>
-      <w:proofErr w:type="spellEnd"/>
-      <w:r>
-        <w:t xml:space="preserve"> » nous permet de créer notre </w:t>
-      </w:r>
-      <w:proofErr w:type="spellStart"/>
-      <w:r>
-        <w:t>timer</w:t>
-      </w:r>
-      <w:proofErr w:type="spellEnd"/>
-      <w:r>
-        <w:t xml:space="preserve">, on crée la valeur de notre </w:t>
-      </w:r>
-      <w:proofErr w:type="spellStart"/>
-      <w:r>
-        <w:t>timer</w:t>
-      </w:r>
-      <w:proofErr w:type="spellEnd"/>
-      <w:r>
-        <w:t xml:space="preserve"> (de type </w:t>
-      </w:r>
-      <w:proofErr w:type="spellStart"/>
-      <w:r>
-        <w:t>struct</w:t>
-      </w:r>
-      <w:proofErr w:type="spellEnd"/>
-      <w:r>
-        <w:t xml:space="preserve"> </w:t>
-      </w:r>
-      <w:proofErr w:type="spellStart"/>
-      <w:proofErr w:type="gramStart"/>
-      <w:r>
-        <w:t>itimerspec</w:t>
-      </w:r>
-      <w:proofErr w:type="spellEnd"/>
-      <w:r>
-        <w:t> )</w:t>
-      </w:r>
-      <w:proofErr w:type="gramEnd"/>
-      <w:r>
-        <w:t xml:space="preserve"> qui prend 2 arguments. </w:t>
-      </w:r>
-    </w:p>
-    <w:p>
-      <w:r>
-        <w:t xml:space="preserve">Si on veut un </w:t>
-      </w:r>
-      <w:proofErr w:type="spellStart"/>
-      <w:r>
-        <w:t>timer</w:t>
-      </w:r>
-      <w:proofErr w:type="spellEnd"/>
-      <w:r>
-        <w:t xml:space="preserve"> de façon infini il faut mettre les deux variables à la même valeur.</w:t>
-      </w:r>
-    </w:p>
-    <w:p>
-      <w:pPr>
-        <w:pStyle w:val="Paragraphedeliste"/>
-        <w:numPr>
-          <w:ilvl w:val="0"/>
-          <w:numId w:val="1"/>
-        </w:numPr>
-      </w:pPr>
-      <w:r>
-        <w:t xml:space="preserve">Value = 0 le </w:t>
-      </w:r>
-      <w:proofErr w:type="spellStart"/>
-      <w:r>
-        <w:t>timer</w:t>
-      </w:r>
-      <w:proofErr w:type="spellEnd"/>
-      <w:r>
-        <w:t xml:space="preserve"> ne se lancera jamais,</w:t>
-      </w:r>
-    </w:p>
-    <w:p>
-      <w:pPr>
-        <w:pStyle w:val="Paragraphedeliste"/>
-        <w:numPr>
-          <w:ilvl w:val="0"/>
-          <w:numId w:val="1"/>
-        </w:numPr>
-      </w:pPr>
-      <w:r>
-        <w:t xml:space="preserve">Si l’intervalle est </w:t>
-      </w:r>
-      <w:proofErr w:type="gramStart"/>
-      <w:r>
-        <w:t>a</w:t>
-      </w:r>
-      <w:proofErr w:type="gramEnd"/>
-      <w:r>
-        <w:t xml:space="preserve"> 0 il ne se lancera qu’une seule fois.</w:t>
-      </w:r>
-    </w:p>
-    <w:p>
-      <w:r>
-        <w:t>O</w:t>
-      </w:r>
-      <w:r>
-        <w:t xml:space="preserve">n appel ensuite </w:t>
-      </w:r>
-      <w:proofErr w:type="spellStart"/>
-      <w:r>
-        <w:t>timer</w:t>
-      </w:r>
-      <w:proofErr w:type="spellEnd"/>
-      <w:r>
-        <w:t xml:space="preserve"> </w:t>
-      </w:r>
-      <w:proofErr w:type="spellStart"/>
-      <w:r>
-        <w:t>create</w:t>
-      </w:r>
-      <w:proofErr w:type="spellEnd"/>
-      <w:r>
-        <w:t xml:space="preserve">, et </w:t>
-      </w:r>
-      <w:proofErr w:type="spellStart"/>
-      <w:r>
-        <w:t>settime</w:t>
-      </w:r>
-      <w:proofErr w:type="spellEnd"/>
-      <w:r>
-        <w:t xml:space="preserve"> pour lui attribuer les attributs définis.</w:t>
-      </w:r>
-      <w:r>
-        <w:t xml:space="preserve"> T</w:t>
-      </w:r>
-      <w:r>
-        <w:t xml:space="preserve">oute les secondes le </w:t>
-      </w:r>
-      <w:proofErr w:type="spellStart"/>
-      <w:r>
-        <w:t>timer</w:t>
-      </w:r>
-      <w:proofErr w:type="spellEnd"/>
-      <w:r>
-        <w:t xml:space="preserve"> va lancer un SIGALARM qui va appeler la </w:t>
-      </w:r>
-      <w:proofErr w:type="spellStart"/>
-      <w:r>
-        <w:t>methode</w:t>
-      </w:r>
-      <w:proofErr w:type="spellEnd"/>
-      <w:r>
-        <w:t xml:space="preserve"> </w:t>
-      </w:r>
-      <w:proofErr w:type="spellStart"/>
-      <w:r>
-        <w:t>timer_</w:t>
-      </w:r>
-      <w:proofErr w:type="gramStart"/>
-      <w:r>
-        <w:t>callBack</w:t>
-      </w:r>
-      <w:proofErr w:type="spellEnd"/>
-      <w:r>
-        <w:t>(</w:t>
-      </w:r>
-      <w:proofErr w:type="gramEnd"/>
-      <w:r>
-        <w:t xml:space="preserve">) et va faire notre </w:t>
-      </w:r>
-      <w:proofErr w:type="spellStart"/>
-      <w:r>
-        <w:t>do_work</w:t>
-      </w:r>
-      <w:proofErr w:type="spellEnd"/>
-      <w:r>
-        <w:t>.</w:t>
-      </w:r>
-    </w:p>
-    <w:p>
-      <w:r>
-        <w:rPr>
-          <w:noProof/>
-          <w:lang w:eastAsia="fr-FR"/>
-        </w:rPr>
-        <w:lastRenderedPageBreak/>
+        <w:pStyle w:val="Normal"/>
+        <w:jc w:val="both"/>
+      </w:pPr>
+      <w:r>
+        <w:rPr>
+          <w:noProof w:val="0"/>
+          <w:lang w:val="fr-FR"/>
+        </w:rPr>
+        <w:t>Nous pouvons maintenant tester le bon fonctionnement de notre programme en lui envoyant un signal USR1 via la fonction shell kill. La capture suivante présente une exécution de notre programme durant laquelle nous lui avons envoyé 2 fois un signal:</w:t>
+      </w:r>
+    </w:p>
+    <w:p w14:noSpellErr="1">
+      <w:pPr>
+        <w:pStyle w:val="Normal"/>
+        <w:jc w:val="center"/>
+      </w:pPr>
+      <w:r>
         <w:drawing>
-          <wp:inline distT="0" distB="0" distL="0" distR="0">
-            <wp:extent cx="5087060" cy="4696481"/>
-            <wp:effectExtent l="0" t="0" r="0" b="8890"/>
-            <wp:docPr id="6" name="Image 6"/>
+          <wp:inline wp14:editId="62826D1E" wp14:anchorId="7A44A0E9">
+            <wp:extent cx="6085332" cy="1939699"/>
+            <wp:effectExtent l="0" t="0" r="0" b="0"/>
+            <wp:docPr id="74808745" name="picture" title=""/>
             <wp:cNvGraphicFramePr>
-              <a:graphicFrameLocks xmlns:a="http://schemas.openxmlformats.org/drawingml/2006/main" noChangeAspect="1"/>
+              <a:graphicFrameLocks noChangeAspect="1"/>
             </wp:cNvGraphicFramePr>
-            <a:graphic xmlns:a="http://schemas.openxmlformats.org/drawingml/2006/main">
+            <a:graphic>
               <a:graphicData uri="http://schemas.openxmlformats.org/drawingml/2006/picture">
-                <pic:pic xmlns:pic="http://schemas.openxmlformats.org/drawingml/2006/picture">
+                <pic:pic>
                   <pic:nvPicPr>
-                    <pic:cNvPr id="0" name="Question7.PNG"/>
+                    <pic:cNvPr id="0" name="picture"/>
                     <pic:cNvPicPr/>
                   </pic:nvPicPr>
                   <pic:blipFill>
-                    <a:blip r:embed="rId13">
+                    <a:blip r:embed="R84412c0559604763">
                       <a:extLst>
-                        <a:ext uri="{28A0092B-C50C-407E-A947-70E740481C1C}">
-                          <a14:useLocalDpi xmlns:a14="http://schemas.microsoft.com/office/drawing/2010/main" val="0"/>
+                        <a:ext xmlns:a="http://schemas.openxmlformats.org/drawingml/2006/main" uri="{28A0092B-C50C-407E-A947-70E740481C1C}">
+                          <a14:useLocalDpi val="0"/>
                         </a:ext>
                       </a:extLst>
                     </a:blip>
@@ -1575,7 +1056,7 @@
                   <pic:spPr>
                     <a:xfrm>
                       <a:off x="0" y="0"/>
-                      <a:ext cx="5087060" cy="4696481"/>
+                      <a:ext cx="6085332" cy="1939699"/>
                     </a:xfrm>
                     <a:prstGeom prst="rect">
                       <a:avLst/>
@@ -1588,37 +1069,1689 @@
         </w:drawing>
       </w:r>
     </w:p>
+    <w:p w14:noSpellErr="1">
+      <w:pPr>
+        <w:pStyle w:val="Heading2"/>
+      </w:pPr>
+      <w:r>
+        <w:rPr>
+          <w:noProof w:val="0"/>
+          <w:lang w:val="fr-FR"/>
+        </w:rPr>
+        <w:t>Question 3</w:t>
+      </w:r>
+    </w:p>
     <w:p>
       <w:r>
-        <w:t>Question 8</w:t>
-      </w:r>
-    </w:p>
-    <w:p>
-      <w:r>
-        <w:rPr>
-          <w:noProof/>
-          <w:lang w:eastAsia="fr-FR"/>
-        </w:rPr>
+        <w:rPr>
+          <w:noProof w:val="0"/>
+          <w:lang w:val="fr-FR"/>
+        </w:rPr>
+        <w:t xml:space="preserve">On rajoute une </w:t>
+      </w:r>
+      <w:r>
+        <w:rPr>
+          <w:noProof w:val="0"/>
+          <w:lang w:val="fr-FR"/>
+        </w:rPr>
+        <w:t>exécution</w:t>
+      </w:r>
+      <w:r>
+        <w:rPr>
+          <w:noProof w:val="0"/>
+          <w:lang w:val="fr-FR"/>
+        </w:rPr>
+        <w:t xml:space="preserve"> de la fonction </w:t>
+      </w:r>
+      <w:proofErr w:type="spellStart"/>
+      <w:r>
+        <w:rPr>
+          <w:noProof w:val="0"/>
+          <w:lang w:val="fr-FR"/>
+        </w:rPr>
+        <w:t>do_</w:t>
+      </w:r>
+      <w:proofErr w:type="gramStart"/>
+      <w:r>
+        <w:rPr>
+          <w:noProof w:val="0"/>
+          <w:lang w:val="fr-FR"/>
+        </w:rPr>
+        <w:t>work</w:t>
+      </w:r>
+      <w:proofErr w:type="spellEnd"/>
+      <w:r>
+        <w:rPr>
+          <w:noProof w:val="0"/>
+          <w:lang w:val="fr-FR"/>
+        </w:rPr>
+        <w:t>(</w:t>
+      </w:r>
+      <w:proofErr w:type="gramEnd"/>
+      <w:r>
+        <w:rPr>
+          <w:noProof w:val="0"/>
+          <w:lang w:val="fr-FR"/>
+        </w:rPr>
+        <w:t xml:space="preserve">) dans le signal </w:t>
+      </w:r>
+      <w:proofErr w:type="spellStart"/>
+      <w:r>
+        <w:rPr>
+          <w:noProof w:val="0"/>
+          <w:lang w:val="fr-FR"/>
+        </w:rPr>
+        <w:t>handler</w:t>
+      </w:r>
+      <w:proofErr w:type="spellEnd"/>
+      <w:r>
+        <w:rPr>
+          <w:noProof w:val="0"/>
+          <w:lang w:val="fr-FR"/>
+        </w:rPr>
+        <w:t xml:space="preserve"> pour</w:t>
+      </w:r>
+      <w:r>
+        <w:rPr>
+          <w:noProof w:val="0"/>
+          <w:lang w:val="fr-FR"/>
+        </w:rPr>
+        <w:t xml:space="preserve"> </w:t>
+      </w:r>
+      <w:r>
+        <w:rPr>
+          <w:noProof w:val="0"/>
+          <w:lang w:val="fr-FR"/>
+        </w:rPr>
+        <w:t>simuler un traitement long</w:t>
+      </w:r>
+      <w:r>
+        <w:rPr>
+          <w:noProof w:val="0"/>
+          <w:lang w:val="fr-FR"/>
+        </w:rPr>
+        <w:t xml:space="preserve">. </w:t>
+      </w:r>
+      <w:r>
+        <w:rPr>
+          <w:noProof w:val="0"/>
+          <w:lang w:val="fr-FR"/>
+        </w:rPr>
+        <w:t>En envoyant une rafale de signaux on remarque que tous les signaux envoyés ne</w:t>
+      </w:r>
+      <w:r>
+        <w:rPr>
+          <w:noProof w:val="0"/>
+          <w:lang w:val="fr-FR"/>
+        </w:rPr>
+        <w:t xml:space="preserve"> </w:t>
+      </w:r>
+      <w:r>
+        <w:rPr>
+          <w:noProof w:val="0"/>
+          <w:lang w:val="fr-FR"/>
+        </w:rPr>
+        <w:t>sont pas interceptés</w:t>
+      </w:r>
+      <w:r>
+        <w:rPr>
+          <w:noProof w:val="0"/>
+          <w:lang w:val="fr-FR"/>
+        </w:rPr>
+        <w:t xml:space="preserve"> comme le montre la capture d'écran suivante:</w:t>
+      </w:r>
+    </w:p>
+    <w:p w14:noSpellErr="1">
+      <w:pPr>
+        <w:jc w:val="both"/>
+      </w:pPr>
+      <w:r>
         <w:drawing>
-          <wp:inline distT="0" distB="0" distL="0" distR="0">
-            <wp:extent cx="2743583" cy="3448532"/>
+          <wp:inline wp14:editId="7B7E3D63" wp14:anchorId="04757DA9">
+            <wp:extent cx="6024478" cy="3614687"/>
             <wp:effectExtent l="0" t="0" r="0" b="0"/>
-            <wp:docPr id="7" name="Image 7"/>
+            <wp:docPr id="1583692437" name="picture" title=""/>
             <wp:cNvGraphicFramePr>
-              <a:graphicFrameLocks xmlns:a="http://schemas.openxmlformats.org/drawingml/2006/main" noChangeAspect="1"/>
+              <a:graphicFrameLocks noChangeAspect="1"/>
             </wp:cNvGraphicFramePr>
-            <a:graphic xmlns:a="http://schemas.openxmlformats.org/drawingml/2006/main">
+            <a:graphic>
               <a:graphicData uri="http://schemas.openxmlformats.org/drawingml/2006/picture">
-                <pic:pic xmlns:pic="http://schemas.openxmlformats.org/drawingml/2006/picture">
+                <pic:pic>
                   <pic:nvPicPr>
-                    <pic:cNvPr id="0" name="Question8_main.PNG"/>
+                    <pic:cNvPr id="0" name="picture"/>
                     <pic:cNvPicPr/>
                   </pic:nvPicPr>
                   <pic:blipFill>
-                    <a:blip r:embed="rId14">
+                    <a:blip r:embed="Rb8bb8326a14e4350">
                       <a:extLst>
-                        <a:ext uri="{28A0092B-C50C-407E-A947-70E740481C1C}">
-                          <a14:useLocalDpi xmlns:a14="http://schemas.microsoft.com/office/drawing/2010/main" val="0"/>
+                        <a:ext xmlns:a="http://schemas.openxmlformats.org/drawingml/2006/main" uri="{28A0092B-C50C-407E-A947-70E740481C1C}">
+                          <a14:useLocalDpi val="0"/>
+                        </a:ext>
+                      </a:extLst>
+                    </a:blip>
+                    <a:stretch>
+                      <a:fillRect/>
+                    </a:stretch>
+                  </pic:blipFill>
+                  <pic:spPr>
+                    <a:xfrm>
+                      <a:off x="0" y="0"/>
+                      <a:ext cx="6024478" cy="3614687"/>
+                    </a:xfrm>
+                    <a:prstGeom prst="rect">
+                      <a:avLst/>
+                    </a:prstGeom>
+                  </pic:spPr>
+                </pic:pic>
+              </a:graphicData>
+            </a:graphic>
+          </wp:inline>
+        </w:drawing>
+      </w:r>
+    </w:p>
+    <w:p w14:noSpellErr="1">
+      <w:pPr>
+        <w:pStyle w:val="Normal"/>
+        <w:jc w:val="both"/>
+      </w:pPr>
+      <w:r>
+        <w:rPr>
+          <w:noProof w:val="0"/>
+          <w:lang w:val="fr-FR"/>
+        </w:rPr>
+        <w:t>Sur 10 signaux envoyés au programme seulement 2 sont interceptés.</w:t>
+      </w:r>
+    </w:p>
+    <w:p>
+      <w:pPr>
+        <w:jc w:val="both"/>
+      </w:pPr>
+      <w:r>
+        <w:rPr>
+          <w:noProof w:val="0"/>
+          <w:lang w:val="fr-FR"/>
+        </w:rPr>
+        <w:t xml:space="preserve">Cela</w:t>
+      </w:r>
+      <w:r>
+        <w:rPr>
+          <w:noProof w:val="0"/>
+          <w:lang w:val="fr-FR"/>
+        </w:rPr>
+        <w:t xml:space="preserve"> vient du fait que l'OS utilise </w:t>
+      </w:r>
+      <w:r>
+        <w:rPr>
+          <w:noProof w:val="0"/>
+          <w:lang w:val="fr-FR"/>
+        </w:rPr>
+        <w:t xml:space="preserve">un registe à</w:t>
+      </w:r>
+      <w:r>
+        <w:rPr>
+          <w:noProof w:val="0"/>
+          <w:lang w:val="fr-FR"/>
+        </w:rPr>
+        <w:t xml:space="preserve"> </w:t>
+      </w:r>
+      <w:r>
+        <w:rPr>
+          <w:noProof w:val="0"/>
+          <w:lang w:val="fr-FR"/>
+        </w:rPr>
+        <w:t xml:space="preserve">un bit à 0 ou à 1 pour indiquer qu'un signal</w:t>
+      </w:r>
+      <w:r>
+        <w:rPr>
+          <w:noProof w:val="0"/>
+          <w:lang w:val="fr-FR"/>
+        </w:rPr>
+        <w:t xml:space="preserve"> </w:t>
+      </w:r>
+      <w:r>
+        <w:rPr>
+          <w:noProof w:val="0"/>
+          <w:lang w:val="fr-FR"/>
+        </w:rPr>
+        <w:t>a été reçu. Ainsi si le traitement du signal est long le bit n'a pas le temps d'</w:t>
+      </w:r>
+      <w:r>
+        <w:rPr>
+          <w:noProof w:val="0"/>
+          <w:lang w:val="fr-FR"/>
+        </w:rPr>
+        <w:t>être</w:t>
+      </w:r>
+      <w:r>
+        <w:rPr>
+          <w:noProof w:val="0"/>
+          <w:lang w:val="fr-FR"/>
+        </w:rPr>
+        <w:t xml:space="preserve"> remis à 0 </w:t>
+      </w:r>
+      <w:r>
+        <w:rPr>
+          <w:noProof w:val="0"/>
+          <w:lang w:val="fr-FR"/>
+        </w:rPr>
+        <w:t xml:space="preserve">avant l'arrivée du signal suivant</w:t>
+      </w:r>
+      <w:r>
+        <w:rPr>
+          <w:noProof w:val="0"/>
+          <w:lang w:val="fr-FR"/>
+        </w:rPr>
+        <w:t xml:space="preserve"> </w:t>
+      </w:r>
+      <w:r>
+        <w:rPr>
+          <w:noProof w:val="0"/>
+          <w:lang w:val="fr-FR"/>
+        </w:rPr>
+        <w:t xml:space="preserve">et certains signaux ne sont donc pas "vus".</w:t>
+      </w:r>
+      <w:r>
+        <w:rPr>
+          <w:noProof w:val="0"/>
+          <w:lang w:val="fr-FR"/>
+        </w:rPr>
+        <w:t xml:space="preserve"> </w:t>
+      </w:r>
+    </w:p>
+    <w:p>
+      <w:pPr>
+        <w:jc w:val="both"/>
+      </w:pPr>
+      <w:r>
+        <w:rPr>
+          <w:noProof w:val="0"/>
+          <w:lang w:val="fr-FR"/>
+        </w:rPr>
+        <w:t xml:space="preserve">La</w:t>
+      </w:r>
+      <w:r>
+        <w:rPr>
+          <w:noProof w:val="0"/>
+          <w:lang w:val="fr-FR"/>
+        </w:rPr>
+        <w:t xml:space="preserve"> condition pour que les signaux soient tous interceptés serait qu'ils soient envoyés à un intervalle de temps plus grand que le temps d'exécution de la fonction </w:t>
+      </w:r>
+      <w:r>
+        <w:rPr>
+          <w:i w:val="1"/>
+          <w:iCs w:val="1"/>
+          <w:noProof w:val="0"/>
+          <w:lang w:val="fr-FR"/>
+        </w:rPr>
+        <w:t xml:space="preserve">signalHandler()</w:t>
+      </w:r>
+      <w:r>
+        <w:rPr>
+          <w:noProof w:val="0"/>
+          <w:lang w:val="fr-FR"/>
+        </w:rPr>
+        <w:t xml:space="preserve">.</w:t>
+      </w:r>
+      <w:proofErr w:type="spellStart"/>
+      <w:proofErr w:type="spellEnd"/>
+    </w:p>
+    <w:p w14:noSpellErr="1">
+      <w:pPr>
+        <w:pStyle w:val="Heading2"/>
+      </w:pPr>
+      <w:r>
+        <w:rPr>
+          <w:noProof w:val="0"/>
+          <w:lang w:val="fr-FR"/>
+        </w:rPr>
+        <w:t>Question 4</w:t>
+      </w:r>
+    </w:p>
+    <w:p>
+      <w:pPr>
+        <w:pStyle w:val="Normal"/>
+        <w:jc w:val="both"/>
+      </w:pPr>
+      <w:r>
+        <w:rPr>
+          <w:noProof w:val="0"/>
+          <w:lang w:val="fr-FR"/>
+        </w:rPr>
+        <w:t xml:space="preserve">Pour améliorer le traitement des rafales nous allons mettre en place une variable globale qui servira à compter nos interruptions. Notre fonction de </w:t>
+      </w:r>
+      <w:r>
+        <w:rPr>
+          <w:i w:val="1"/>
+          <w:iCs w:val="1"/>
+          <w:noProof w:val="0"/>
+          <w:lang w:val="fr-FR"/>
+        </w:rPr>
+        <w:t>signalHandler()</w:t>
+      </w:r>
+      <w:r>
+        <w:rPr>
+          <w:noProof w:val="0"/>
+          <w:lang w:val="fr-FR"/>
+        </w:rPr>
+        <w:t xml:space="preserve"> n'aura plus pour rôle d'exécuter un traitement lourd à l'arrivée d'un signal mais simplement d'incrémenter notre compteur global</w:t>
+      </w:r>
+      <w:r>
+        <w:rPr>
+          <w:noProof w:val="0"/>
+          <w:lang w:val="fr-FR"/>
+        </w:rPr>
+        <w:t>. Afin de garder une trace de nos interruptions nous créons également un tableau contenant leurs numéros.</w:t>
+      </w:r>
+    </w:p>
+    <w:p w14:noSpellErr="1">
+      <w:pPr>
+        <w:pStyle w:val="Normal"/>
+        <w:jc w:val="both"/>
+      </w:pPr>
+      <w:r>
+        <w:rPr>
+          <w:noProof w:val="0"/>
+          <w:lang w:val="fr-FR"/>
+        </w:rPr>
+        <w:t>Ensuite dans notre fonction main() nous dépilerons notre historique d'interruption et pour chacune nous effectuerons le traitement nécessaire:</w:t>
+      </w:r>
+    </w:p>
+    <w:p w14:noSpellErr="1">
+      <w:pPr>
+        <w:pStyle w:val="Normal"/>
+        <w:jc w:val="center"/>
+      </w:pPr>
+      <w:r>
+        <w:drawing>
+          <wp:inline wp14:editId="5758E2D4" wp14:anchorId="5E653A95">
+            <wp:extent cx="4572000" cy="3724275"/>
+            <wp:effectExtent l="0" t="0" r="0" b="0"/>
+            <wp:docPr id="921854004" name="picture" title=""/>
+            <wp:cNvGraphicFramePr>
+              <a:graphicFrameLocks noChangeAspect="1"/>
+            </wp:cNvGraphicFramePr>
+            <a:graphic>
+              <a:graphicData uri="http://schemas.openxmlformats.org/drawingml/2006/picture">
+                <pic:pic>
+                  <pic:nvPicPr>
+                    <pic:cNvPr id="0" name="picture"/>
+                    <pic:cNvPicPr/>
+                  </pic:nvPicPr>
+                  <pic:blipFill>
+                    <a:blip r:embed="Rce8457860046424a">
+                      <a:extLst>
+                        <a:ext xmlns:a="http://schemas.openxmlformats.org/drawingml/2006/main" uri="{28A0092B-C50C-407E-A947-70E740481C1C}">
+                          <a14:useLocalDpi val="0"/>
+                        </a:ext>
+                      </a:extLst>
+                    </a:blip>
+                    <a:stretch>
+                      <a:fillRect/>
+                    </a:stretch>
+                  </pic:blipFill>
+                  <pic:spPr>
+                    <a:xfrm>
+                      <a:off x="0" y="0"/>
+                      <a:ext cx="4572000" cy="3724275"/>
+                    </a:xfrm>
+                    <a:prstGeom prst="rect">
+                      <a:avLst/>
+                    </a:prstGeom>
+                  </pic:spPr>
+                </pic:pic>
+              </a:graphicData>
+            </a:graphic>
+          </wp:inline>
+        </w:drawing>
+      </w:r>
+    </w:p>
+    <w:p w14:noSpellErr="1">
+      <w:pPr>
+        <w:pStyle w:val="Normal"/>
+        <w:jc w:val="both"/>
+        <w:rPr>
+          <w:color w:val="FF0000"/>
+        </w:rPr>
+      </w:pPr>
+      <w:r>
+        <w:rPr>
+          <w:noProof w:val="0"/>
+          <w:lang w:val="fr-FR"/>
+        </w:rPr>
+        <w:t>Cette solution améliore le traitement des rafale mais elle ne le résout pas complètement: en effet si les signaux arrivent à un intervalle de temps inférieur à celui nécessaire à l'incrémentation du compteur certains seront toujours perdus.</w:t>
+      </w:r>
+    </w:p>
+    <w:p w14:noSpellErr="1">
+      <w:pPr>
+        <w:pStyle w:val="Heading2"/>
+      </w:pPr>
+      <w:r>
+        <w:rPr>
+          <w:noProof w:val="0"/>
+          <w:lang w:val="fr-FR"/>
+        </w:rPr>
+        <w:t>Question 6</w:t>
+      </w:r>
+    </w:p>
+    <w:p>
+      <w:pPr>
+        <w:pStyle w:val="Normal"/>
+      </w:pPr>
+      <w:r>
+        <w:rPr>
+          <w:noProof w:val="0"/>
+          <w:lang w:val="fr-FR"/>
+        </w:rPr>
+        <w:t xml:space="preserve">Implémentation d'une tâche périodique avec </w:t>
+      </w:r>
+      <w:r>
+        <w:rPr>
+          <w:i w:val="1"/>
+          <w:iCs w:val="1"/>
+          <w:noProof w:val="0"/>
+          <w:lang w:val="fr-FR"/>
+        </w:rPr>
+        <w:t>sleep()</w:t>
+      </w:r>
+    </w:p>
+    <w:p>
+      <w:r>
+        <w:rPr>
+          <w:noProof w:val="0"/>
+          <w:lang w:val="fr-FR"/>
+        </w:rPr>
+        <w:t xml:space="preserve">La méthode </w:t>
+      </w:r>
+      <w:r>
+        <w:rPr>
+          <w:i w:val="1"/>
+          <w:iCs w:val="1"/>
+          <w:noProof w:val="0"/>
+          <w:lang w:val="fr-FR"/>
+        </w:rPr>
+        <w:t xml:space="preserve">sleep()</w:t>
+      </w:r>
+      <w:r>
+        <w:rPr>
+          <w:noProof w:val="0"/>
+          <w:lang w:val="fr-FR"/>
+        </w:rPr>
+        <w:t xml:space="preserve"> à pour fonction d'endormir le processus pendant une période de temps qui lui est passée en paramètre.</w:t>
+      </w:r>
+    </w:p>
+    <w:p>
+      <w:r>
+        <w:rPr>
+          <w:noProof w:val="0"/>
+          <w:lang w:val="fr-FR"/>
+        </w:rPr>
+        <w:t xml:space="preserve">Notre tâche à une période de 1s et un temps d'exécution de 500ms. Pour l'implémenter nous devons donc faire appel à notre méthode </w:t>
+      </w:r>
+      <w:r>
+        <w:rPr>
+          <w:i w:val="1"/>
+          <w:iCs w:val="1"/>
+          <w:noProof w:val="0"/>
+          <w:lang w:val="fr-FR"/>
+        </w:rPr>
+        <w:t xml:space="preserve">do_work()</w:t>
+      </w:r>
+      <w:r>
+        <w:rPr>
+          <w:noProof w:val="0"/>
+          <w:lang w:val="fr-FR"/>
+        </w:rPr>
+        <w:t xml:space="preserve"> en lui passant en paramètre 500 et pour obtenir une période totale de 1s nous devons faire appel à la méthode </w:t>
+      </w:r>
+      <w:r>
+        <w:rPr>
+          <w:i w:val="1"/>
+          <w:iCs w:val="1"/>
+          <w:noProof w:val="0"/>
+          <w:lang w:val="fr-FR"/>
+        </w:rPr>
+        <w:t xml:space="preserve">usleep()</w:t>
+      </w:r>
+      <w:r>
+        <w:rPr>
+          <w:noProof w:val="0"/>
+          <w:lang w:val="fr-FR"/>
+        </w:rPr>
+        <w:t xml:space="preserve"> en lui demandant une pause de 500ms. (Il est à noté que nous avions pendant un moment fait l'erreur de faire appel à la méthode </w:t>
+      </w:r>
+      <w:r>
+        <w:rPr>
+          <w:i w:val="1"/>
+          <w:iCs w:val="1"/>
+          <w:noProof w:val="0"/>
+          <w:lang w:val="fr-FR"/>
+        </w:rPr>
+        <w:t xml:space="preserve">sleep()</w:t>
+      </w:r>
+      <w:r>
+        <w:rPr>
+          <w:noProof w:val="0"/>
+          <w:lang w:val="fr-FR"/>
+        </w:rPr>
+        <w:t xml:space="preserve"> en lui passant en paramètre 1 en plus de l'appel à </w:t>
+      </w:r>
+      <w:r>
+        <w:rPr>
+          <w:i w:val="1"/>
+          <w:iCs w:val="1"/>
+          <w:noProof w:val="0"/>
+          <w:lang w:val="fr-FR"/>
+        </w:rPr>
+        <w:t xml:space="preserve">do_work()</w:t>
+      </w:r>
+      <w:r>
+        <w:rPr>
+          <w:noProof w:val="0"/>
+          <w:lang w:val="fr-FR"/>
+        </w:rPr>
+        <w:t xml:space="preserve"> ).</w:t>
+      </w:r>
+      <w:proofErr w:type="spellStart"/>
+      <w:proofErr w:type="gramStart"/>
+    </w:p>
+    <w:p w14:noSpellErr="1">
+      <w:pPr>
+        <w:pStyle w:val="Normal"/>
+      </w:pPr>
+      <w:r>
+        <w:rPr>
+          <w:noProof w:val="0"/>
+          <w:lang w:val="fr-FR"/>
+        </w:rPr>
+        <w:t>L'implémentation est donc la suivante:</w:t>
+      </w:r>
+    </w:p>
+    <w:p w14:noSpellErr="1">
+      <w:pPr>
+        <w:pStyle w:val="Normal"/>
+        <w:jc w:val="center"/>
+      </w:pPr>
+      <w:r>
+        <w:drawing>
+          <wp:inline wp14:editId="7054B319" wp14:anchorId="36F26034">
+            <wp:extent cx="4483322" cy="2074545"/>
+            <wp:effectExtent l="0" t="0" r="0" b="0"/>
+            <wp:docPr id="1050172169" name="picture" title=""/>
+            <wp:cNvGraphicFramePr>
+              <a:graphicFrameLocks noChangeAspect="1"/>
+            </wp:cNvGraphicFramePr>
+            <a:graphic>
+              <a:graphicData uri="http://schemas.openxmlformats.org/drawingml/2006/picture">
+                <pic:pic>
+                  <pic:nvPicPr>
+                    <pic:cNvPr id="0" name="picture"/>
+                    <pic:cNvPicPr/>
+                  </pic:nvPicPr>
+                  <pic:blipFill>
+                    <a:blip r:embed="Rb230cca75938457c">
+                      <a:extLst>
+                        <a:ext xmlns:a="http://schemas.openxmlformats.org/drawingml/2006/main" uri="{28A0092B-C50C-407E-A947-70E740481C1C}">
+                          <a14:useLocalDpi val="0"/>
+                        </a:ext>
+                      </a:extLst>
+                    </a:blip>
+                    <a:stretch>
+                      <a:fillRect/>
+                    </a:stretch>
+                  </pic:blipFill>
+                  <pic:spPr>
+                    <a:xfrm>
+                      <a:off x="0" y="0"/>
+                      <a:ext cx="4483322" cy="2074545"/>
+                    </a:xfrm>
+                    <a:prstGeom prst="rect">
+                      <a:avLst/>
+                    </a:prstGeom>
+                  </pic:spPr>
+                </pic:pic>
+              </a:graphicData>
+            </a:graphic>
+          </wp:inline>
+        </w:drawing>
+      </w:r>
+      <w:proofErr w:type="spellEnd"/>
+      <w:proofErr w:type="gramEnd"/>
+      <w:proofErr w:type="spellStart"/>
+      <w:proofErr w:type="spellEnd"/>
+      <w:r>
+        <w:rPr>
+          <w:noProof w:val="0"/>
+          <w:lang w:val="fr-FR"/>
+        </w:rPr>
+        <w:t xml:space="preserve"> </w:t>
+      </w:r>
+      <w:r>
+        <w:rPr>
+          <w:noProof w:val="0"/>
+          <w:lang w:val="fr-FR"/>
+        </w:rPr>
+        <w:t xml:space="preserve"> </w:t>
+      </w:r>
+      <w:r>
+        <w:rPr>
+          <w:noProof w:val="0"/>
+          <w:lang w:val="fr-FR"/>
+        </w:rPr>
+        <w:t xml:space="preserve">       </w:t>
+      </w:r>
+    </w:p>
+    <w:p/>
+    <w:p>
+      <w:pPr>
+        <w:pStyle w:val="Normal"/>
+      </w:pPr>
+      <w:r>
+        <w:rPr>
+          <w:noProof w:val="0"/>
+          <w:lang w:val="fr-FR"/>
+        </w:rPr>
+        <w:t xml:space="preserve">Implémentation d'une tâche périodique avec </w:t>
+      </w:r>
+      <w:r>
+        <w:rPr>
+          <w:noProof w:val="0"/>
+          <w:lang w:val="fr-FR"/>
+        </w:rPr>
+        <w:t>alarm</w:t>
+      </w:r>
+      <w:r>
+        <w:rPr>
+          <w:i w:val="1"/>
+          <w:iCs w:val="1"/>
+          <w:noProof w:val="0"/>
+          <w:lang w:val="fr-FR"/>
+        </w:rPr>
+        <w:t>()</w:t>
+      </w:r>
+    </w:p>
+    <w:p>
+      <w:pPr>
+        <w:pStyle w:val="Normal"/>
+        <w:jc w:val="both"/>
+      </w:pPr>
+      <w:r>
+        <w:rPr>
+          <w:i w:val="0"/>
+          <w:iCs w:val="0"/>
+          <w:noProof w:val="0"/>
+          <w:lang w:val="fr-FR"/>
+        </w:rPr>
+        <w:t xml:space="preserve">La méthode </w:t>
+      </w:r>
+      <w:r>
+        <w:rPr>
+          <w:i w:val="1"/>
+          <w:iCs w:val="1"/>
+          <w:noProof w:val="0"/>
+          <w:lang w:val="fr-FR"/>
+        </w:rPr>
+        <w:t>alarm()</w:t>
+      </w:r>
+      <w:r>
+        <w:rPr>
+          <w:i w:val="0"/>
+          <w:iCs w:val="0"/>
+          <w:noProof w:val="0"/>
+          <w:lang w:val="fr-FR"/>
+        </w:rPr>
+        <w:t xml:space="preserve"> à pour rôle d'envoyer un signal SIGALRM à un intervalle de temps régulier qui lui est passé en paramètre. Cette fonction s'utilise couplée avec la fonction pause() don</w:t>
+      </w:r>
+      <w:r>
+        <w:rPr>
+          <w:i w:val="0"/>
+          <w:iCs w:val="0"/>
+          <w:noProof w:val="0"/>
+          <w:lang w:val="fr-FR"/>
+        </w:rPr>
+        <w:t>t le rôle est de mettre le programme en pause en attendant l'arrivée d'un nouveau signal.</w:t>
+      </w:r>
+    </w:p>
+    <w:p>
+      <w:pPr>
+        <w:pStyle w:val="Normal"/>
+        <w:jc w:val="both"/>
+      </w:pPr>
+      <w:r>
+        <w:rPr>
+          <w:i w:val="0"/>
+          <w:iCs w:val="0"/>
+          <w:noProof w:val="0"/>
+          <w:lang w:val="fr-FR"/>
+        </w:rPr>
+        <w:t xml:space="preserve">Nous allons donc dans chacune des itérations de notre boucle faire appel à la fonction </w:t>
+      </w:r>
+      <w:r>
+        <w:rPr>
+          <w:i w:val="1"/>
+          <w:iCs w:val="1"/>
+          <w:noProof w:val="0"/>
+          <w:lang w:val="fr-FR"/>
+        </w:rPr>
+        <w:t>alarm()</w:t>
+      </w:r>
+      <w:r>
+        <w:rPr>
+          <w:i w:val="0"/>
+          <w:iCs w:val="0"/>
+          <w:noProof w:val="0"/>
+          <w:lang w:val="fr-FR"/>
+        </w:rPr>
+        <w:t xml:space="preserve"> en lui passant un paramètre de 1 qui représente le normbre de secondes avant lequel elle enverra son signal, on effectue ensuite la tâche de 500ms représentée par l'appel à </w:t>
+      </w:r>
+      <w:r>
+        <w:rPr>
+          <w:i w:val="1"/>
+          <w:iCs w:val="1"/>
+          <w:noProof w:val="0"/>
+          <w:lang w:val="fr-FR"/>
+        </w:rPr>
+        <w:t>do_work()</w:t>
+      </w:r>
+      <w:r>
+        <w:rPr>
+          <w:i w:val="0"/>
+          <w:iCs w:val="0"/>
+          <w:noProof w:val="0"/>
+          <w:lang w:val="fr-FR"/>
+        </w:rPr>
+        <w:t xml:space="preserve"> puis on met le programme en pause. Après 500 nouvelles ms le signal programmé par </w:t>
+      </w:r>
+      <w:r>
+        <w:rPr>
+          <w:i w:val="1"/>
+          <w:iCs w:val="1"/>
+          <w:noProof w:val="0"/>
+          <w:lang w:val="fr-FR"/>
+        </w:rPr>
+        <w:t>alarm()</w:t>
+      </w:r>
+      <w:r>
+        <w:rPr>
+          <w:i w:val="0"/>
+          <w:iCs w:val="0"/>
+          <w:noProof w:val="0"/>
+          <w:lang w:val="fr-FR"/>
+        </w:rPr>
+        <w:t xml:space="preserve"> est reçu par le programme qui se remet en marche après avoir effectué une tâche périodique de 1s:</w:t>
+      </w:r>
+    </w:p>
+    <w:p w14:noSpellErr="1">
+      <w:pPr>
+        <w:pStyle w:val="Normal"/>
+        <w:jc w:val="center"/>
+      </w:pPr>
+      <w:r>
+        <w:drawing>
+          <wp:inline wp14:editId="0950835F" wp14:anchorId="3E985B09">
+            <wp:extent cx="4869788" cy="2459995"/>
+            <wp:effectExtent l="0" t="0" r="0" b="0"/>
+            <wp:docPr id="107841956" name="picture" title=""/>
+            <wp:cNvGraphicFramePr>
+              <a:graphicFrameLocks noChangeAspect="1"/>
+            </wp:cNvGraphicFramePr>
+            <a:graphic>
+              <a:graphicData uri="http://schemas.openxmlformats.org/drawingml/2006/picture">
+                <pic:pic>
+                  <pic:nvPicPr>
+                    <pic:cNvPr id="0" name="picture"/>
+                    <pic:cNvPicPr/>
+                  </pic:nvPicPr>
+                  <pic:blipFill>
+                    <a:blip r:embed="Rf85b06638d0041aa">
+                      <a:extLst>
+                        <a:ext xmlns:a="http://schemas.openxmlformats.org/drawingml/2006/main" uri="{28A0092B-C50C-407E-A947-70E740481C1C}">
+                          <a14:useLocalDpi val="0"/>
+                        </a:ext>
+                      </a:extLst>
+                    </a:blip>
+                    <a:stretch>
+                      <a:fillRect/>
+                    </a:stretch>
+                  </pic:blipFill>
+                  <pic:spPr>
+                    <a:xfrm>
+                      <a:off x="0" y="0"/>
+                      <a:ext cx="4869788" cy="2459995"/>
+                    </a:xfrm>
+                    <a:prstGeom prst="rect">
+                      <a:avLst/>
+                    </a:prstGeom>
+                  </pic:spPr>
+                </pic:pic>
+              </a:graphicData>
+            </a:graphic>
+          </wp:inline>
+        </w:drawing>
+      </w:r>
+    </w:p>
+    <w:p>
+      <w:pPr>
+        <w:pStyle w:val="Normal"/>
+        <w:jc w:val="both"/>
+      </w:pPr>
+      <w:r>
+        <w:rPr>
+          <w:i w:val="0"/>
+          <w:iCs w:val="0"/>
+          <w:noProof w:val="0"/>
+          <w:lang w:val="fr-FR"/>
+        </w:rPr>
+        <w:t>Il est a noter que par défaut la réception d'un signal SIGALRM met fin au processus nous avons donc du rajouter une méthode signalHandle() pour pouvoir continuer nos itérations. Cet ajout est présent dans nos codes sources mais n'est pas visible sur cette capture d'écran.</w:t>
+      </w:r>
+    </w:p>
+    <w:p>
+      <w:pPr>
+        <w:pStyle w:val="Normal"/>
+        <w:jc w:val="both"/>
+        <w:rPr>
+          <w:lang w:val="en-US"/>
+        </w:rPr>
+      </w:pPr>
+      <w:proofErr w:type="spellStart"/>
+      <w:proofErr w:type="gramStart"/>
+      <w:proofErr w:type="spellEnd"/>
+      <w:proofErr w:type="gramEnd"/>
+      <w:proofErr w:type="spellStart"/>
+      <w:proofErr w:type="spellEnd"/>
+      <w:proofErr w:type="gramStart"/>
+      <w:proofErr w:type="gramEnd"/>
+      <w:proofErr w:type="spellStart"/>
+      <w:proofErr w:type="spellEnd"/>
+      <w:proofErr w:type="gramStart"/>
+      <w:proofErr w:type="gramEnd"/>
+      <w:proofErr w:type="spellStart"/>
+      <w:proofErr w:type="spellEnd"/>
+      <w:proofErr w:type="spellStart"/>
+      <w:proofErr w:type="spellEnd"/>
+      <w:r>
+        <w:rPr>
+          <w:noProof w:val="0"/>
+          <w:lang w:val="fr-FR"/>
+        </w:rPr>
+        <w:t>Le problème lié à l'utilisation de ces deux méthodes est le fait que le programme fait appel à des fonctions externes. Cela risque de causer un décalage dans le temps parce que les fonctions externes n'utilisent pas les même timers que le programme ce qui peut être très problématique dans un environnement temps-réel critique.</w:t>
+      </w:r>
+      <w:proofErr w:type="spellStart"/>
+      <w:proofErr w:type="gramStart"/>
+      <w:proofErr w:type="spellEnd"/>
+      <w:proofErr w:type="gramEnd"/>
+    </w:p>
+    <w:p w14:noSpellErr="1">
+      <w:pPr>
+        <w:pStyle w:val="Heading2"/>
+      </w:pPr>
+      <w:r>
+        <w:rPr>
+          <w:noProof w:val="0"/>
+          <w:lang w:val="fr-FR"/>
+        </w:rPr>
+        <w:t>Question 7</w:t>
+      </w:r>
+    </w:p>
+    <w:p>
+      <w:pPr>
+        <w:pStyle w:val="Normal"/>
+        <w:jc w:val="both"/>
+      </w:pPr>
+      <w:r>
+        <w:rPr>
+          <w:noProof w:val="0"/>
+          <w:lang w:val="fr-FR"/>
+        </w:rPr>
+        <w:t xml:space="preserve">Cette fois nous allons implémenter notre tâche périodique en utilisant un </w:t>
+      </w:r>
+      <w:r>
+        <w:rPr>
+          <w:noProof w:val="0"/>
+          <w:lang w:val="fr-FR"/>
+        </w:rPr>
+        <w:t>timer UNIX. Ce timer permet de définir un interval de temps avant lequel il enverra un signal. La différence avec la fonction alarm() de la question précédente est que l'on peut choisir quelle horloge le time utilise pour mesurer le temps. Nous avons donc créé une fonction start_timer permettant d'initialiser et de lancer un timer:</w:t>
+      </w:r>
+    </w:p>
+    <w:p w14:noSpellErr="1">
+      <w:pPr>
+        <w:pStyle w:val="Normal"/>
+        <w:jc w:val="center"/>
+      </w:pPr>
+      <w:r>
+        <w:drawing>
+          <wp:inline wp14:editId="224C53A4" wp14:anchorId="066D89A4">
+            <wp:extent cx="5532120" cy="2950464"/>
+            <wp:effectExtent l="0" t="0" r="0" b="0"/>
+            <wp:docPr id="1326784938" name="picture" title=""/>
+            <wp:cNvGraphicFramePr>
+              <a:graphicFrameLocks noChangeAspect="1"/>
+            </wp:cNvGraphicFramePr>
+            <a:graphic>
+              <a:graphicData uri="http://schemas.openxmlformats.org/drawingml/2006/picture">
+                <pic:pic>
+                  <pic:nvPicPr>
+                    <pic:cNvPr id="0" name="picture"/>
+                    <pic:cNvPicPr/>
+                  </pic:nvPicPr>
+                  <pic:blipFill>
+                    <a:blip r:embed="R61e5c42dac3b4c26">
+                      <a:extLst>
+                        <a:ext xmlns:a="http://schemas.openxmlformats.org/drawingml/2006/main" uri="{28A0092B-C50C-407E-A947-70E740481C1C}">
+                          <a14:useLocalDpi val="0"/>
+                        </a:ext>
+                      </a:extLst>
+                    </a:blip>
+                    <a:stretch>
+                      <a:fillRect/>
+                    </a:stretch>
+                  </pic:blipFill>
+                  <pic:spPr>
+                    <a:xfrm>
+                      <a:off x="0" y="0"/>
+                      <a:ext cx="5532120" cy="2950464"/>
+                    </a:xfrm>
+                    <a:prstGeom prst="rect">
+                      <a:avLst/>
+                    </a:prstGeom>
+                  </pic:spPr>
+                </pic:pic>
+              </a:graphicData>
+            </a:graphic>
+          </wp:inline>
+        </w:drawing>
+      </w:r>
+    </w:p>
+    <w:p>
+      <w:pPr>
+        <w:pStyle w:val="Normal"/>
+      </w:pPr>
+      <w:r>
+        <w:rPr>
+          <w:noProof w:val="0"/>
+          <w:lang w:val="fr-FR"/>
+        </w:rPr>
+        <w:t xml:space="preserve">La structure value contient deux champs qui représentent chacun un temps (avec une partie en secondes et une autre en millisecondes). Ces temps sont en fait le temps avant l'e</w:t>
+      </w:r>
+      <w:r>
+        <w:rPr>
+          <w:noProof w:val="0"/>
+          <w:lang w:val="fr-FR"/>
+        </w:rPr>
+        <w:t xml:space="preserve">xécution</w:t>
+      </w:r>
+      <w:r>
+        <w:rPr>
+          <w:noProof w:val="0"/>
+          <w:lang w:val="fr-FR"/>
+        </w:rPr>
+        <w:t xml:space="preserve"> du timer et le temps avant son réarmement. Dans notre cas nous les voulons en même temps pour que le timer fonctionne infiniment.</w:t>
+      </w:r>
+    </w:p>
+    <w:p w14:noSpellErr="1">
+      <w:pPr>
+        <w:pStyle w:val="Normal"/>
+      </w:pPr>
+      <w:r>
+        <w:rPr>
+          <w:noProof w:val="0"/>
+          <w:lang w:val="fr-FR"/>
+        </w:rPr>
+        <w:t xml:space="preserve">( Si l'on met:</w:t>
+      </w:r>
+    </w:p>
+    <w:p>
+      <w:pPr>
+        <w:pStyle w:val="Paragraphedeliste"/>
+        <w:numPr>
+          <w:ilvl w:val="0"/>
+          <w:numId w:val="1"/>
+        </w:numPr>
+        <w:rPr/>
+      </w:pPr>
+      <w:r>
+        <w:rPr>
+          <w:noProof w:val="0"/>
+          <w:lang w:val="fr-FR"/>
+        </w:rPr>
+        <w:t xml:space="preserve">Value = 0 le </w:t>
+      </w:r>
+      <w:r>
+        <w:rPr>
+          <w:noProof w:val="0"/>
+          <w:lang w:val="fr-FR"/>
+        </w:rPr>
+        <w:t>timer</w:t>
+      </w:r>
+      <w:r>
+        <w:rPr>
+          <w:noProof w:val="0"/>
+          <w:lang w:val="fr-FR"/>
+        </w:rPr>
+        <w:t xml:space="preserve"> ne se lancera jamais,</w:t>
+      </w:r>
+    </w:p>
+    <w:p>
+      <w:pPr>
+        <w:pStyle w:val="Normal"/>
+        <w:numPr>
+          <w:ilvl w:val="0"/>
+          <w:numId w:val="1"/>
+        </w:numPr>
+        <w:rPr/>
+      </w:pPr>
+      <w:r>
+        <w:rPr>
+          <w:noProof w:val="0"/>
+          <w:lang w:val="fr-FR"/>
+        </w:rPr>
+        <w:t>I</w:t>
+      </w:r>
+      <w:r>
+        <w:rPr>
+          <w:noProof w:val="0"/>
+          <w:lang w:val="fr-FR"/>
+        </w:rPr>
+        <w:t>nterval</w:t>
+      </w:r>
+      <w:r>
+        <w:rPr>
+          <w:noProof w:val="0"/>
+          <w:lang w:val="fr-FR"/>
+        </w:rPr>
+        <w:t xml:space="preserve"> </w:t>
+      </w:r>
+      <w:r>
+        <w:rPr>
+          <w:noProof w:val="0"/>
+          <w:lang w:val="fr-FR"/>
+        </w:rPr>
+        <w:t>=</w:t>
+      </w:r>
+      <w:r>
+        <w:rPr>
+          <w:noProof w:val="0"/>
+          <w:lang w:val="fr-FR"/>
+        </w:rPr>
+        <w:t xml:space="preserve"> 0 il ne se lancera qu’une seule fois.</w:t>
+      </w:r>
+      <w:r>
+        <w:rPr>
+          <w:noProof w:val="0"/>
+          <w:lang w:val="fr-FR"/>
+        </w:rPr>
+        <w:t>)</w:t>
+      </w:r>
+    </w:p>
+    <w:p>
+      <w:pPr>
+        <w:pStyle w:val="Normal"/>
+        <w:jc w:val="both"/>
+      </w:pPr>
+      <w:r>
+        <w:rPr>
+          <w:noProof w:val="0"/>
+          <w:lang w:val="fr-FR"/>
+        </w:rPr>
+        <w:t xml:space="preserve">Le premier argument de la fonction </w:t>
+      </w:r>
+      <w:r>
+        <w:rPr>
+          <w:i w:val="1"/>
+          <w:iCs w:val="1"/>
+          <w:noProof w:val="0"/>
+          <w:lang w:val="fr-FR"/>
+        </w:rPr>
+        <w:t xml:space="preserve">timer_create()</w:t>
+      </w:r>
+      <w:r>
+        <w:rPr>
+          <w:noProof w:val="0"/>
+          <w:lang w:val="fr-FR"/>
+        </w:rPr>
+        <w:t xml:space="preserve"> est la référence de l'horloge que le timer utilisera pour compter le temps et le troisième argument  est un ID unique permettant d'indentifier le timer dans le programme. La fonction </w:t>
+      </w:r>
+      <w:r>
+        <w:rPr>
+          <w:i w:val="1"/>
+          <w:iCs w:val="1"/>
+          <w:noProof w:val="0"/>
+          <w:lang w:val="fr-FR"/>
+        </w:rPr>
+        <w:t xml:space="preserve">timer_settime()</w:t>
+      </w:r>
+      <w:r>
+        <w:rPr>
+          <w:noProof w:val="0"/>
+          <w:lang w:val="fr-FR"/>
+        </w:rPr>
+        <w:t xml:space="preserve"> parle d'elle même.</w:t>
+      </w:r>
+    </w:p>
+    <w:p>
+      <w:pPr>
+        <w:pStyle w:val="Normal"/>
+        <w:jc w:val="both"/>
+      </w:pPr>
+      <w:r>
+        <w:rPr>
+          <w:noProof w:val="0"/>
+          <w:lang w:val="fr-FR"/>
+        </w:rPr>
+        <w:t xml:space="preserve">Une fois initialisé et démarré de la sorte le timer enverra toutes les secondes un signal </w:t>
+      </w:r>
+      <w:r>
+        <w:rPr>
+          <w:i w:val="1"/>
+          <w:iCs w:val="1"/>
+          <w:noProof w:val="0"/>
+          <w:lang w:val="fr-FR"/>
+        </w:rPr>
+        <w:t xml:space="preserve">SIGALRM</w:t>
+      </w:r>
+      <w:r>
+        <w:rPr>
+          <w:noProof w:val="0"/>
+          <w:lang w:val="fr-FR"/>
+        </w:rPr>
+        <w:t xml:space="preserve">, que nous attraperons donc dans notre mains comme nous savons déjà le faire:</w:t>
+      </w:r>
+      <w:proofErr w:type="spellStart"/>
+    </w:p>
+    <w:p w14:noSpellErr="1">
+      <w:pPr>
+        <w:pStyle w:val="Normal"/>
+        <w:jc w:val="center"/>
+      </w:pPr>
+      <w:r>
+        <w:drawing>
+          <wp:inline wp14:editId="7E26F914" wp14:anchorId="4F1521AA">
+            <wp:extent cx="5532120" cy="2408777"/>
+            <wp:effectExtent l="0" t="0" r="0" b="0"/>
+            <wp:docPr id="2079159588" name="picture" title=""/>
+            <wp:cNvGraphicFramePr>
+              <a:graphicFrameLocks noChangeAspect="1"/>
+            </wp:cNvGraphicFramePr>
+            <a:graphic>
+              <a:graphicData uri="http://schemas.openxmlformats.org/drawingml/2006/picture">
+                <pic:pic>
+                  <pic:nvPicPr>
+                    <pic:cNvPr id="0" name="picture"/>
+                    <pic:cNvPicPr/>
+                  </pic:nvPicPr>
+                  <pic:blipFill>
+                    <a:blip r:embed="Ra39505d0bbbf47f9">
+                      <a:extLst>
+                        <a:ext xmlns:a="http://schemas.openxmlformats.org/drawingml/2006/main" uri="{28A0092B-C50C-407E-A947-70E740481C1C}">
+                          <a14:useLocalDpi val="0"/>
+                        </a:ext>
+                      </a:extLst>
+                    </a:blip>
+                    <a:stretch>
+                      <a:fillRect/>
+                    </a:stretch>
+                  </pic:blipFill>
+                  <pic:spPr>
+                    <a:xfrm>
+                      <a:off x="0" y="0"/>
+                      <a:ext cx="5532120" cy="2408777"/>
+                    </a:xfrm>
+                    <a:prstGeom prst="rect">
+                      <a:avLst/>
+                    </a:prstGeom>
+                  </pic:spPr>
+                </pic:pic>
+              </a:graphicData>
+            </a:graphic>
+          </wp:inline>
+        </w:drawing>
+      </w:r>
+    </w:p>
+    <w:p>
+      <w:pPr>
+        <w:pStyle w:val="Normal"/>
+        <w:jc w:val="both"/>
+      </w:pPr>
+      <w:r>
+        <w:rPr>
+          <w:noProof w:val="0"/>
+          <w:lang w:val="fr-FR"/>
+        </w:rPr>
+        <w:t>Notons qu'une fois le timer lancé, une boucle while vide permet au programme de rester actif pour récupérer les signaux du timer.</w:t>
+      </w:r>
+      <w:proofErr w:type="spellEnd"/>
+      <w:proofErr w:type="spellStart"/>
+      <w:proofErr w:type="spellEnd"/>
+      <w:proofErr w:type="spellStart"/>
+      <w:proofErr w:type="spellEnd"/>
+      <w:proofErr w:type="spellStart"/>
+      <w:proofErr w:type="spellEnd"/>
+      <w:proofErr w:type="spellStart"/>
+      <w:proofErr w:type="gramStart"/>
+      <w:proofErr w:type="spellEnd"/>
+      <w:proofErr w:type="gramEnd"/>
+      <w:proofErr w:type="spellStart"/>
+      <w:proofErr w:type="spellEnd"/>
+      <w:proofErr w:type="spellStart"/>
+      <w:proofErr w:type="spellEnd"/>
+      <w:proofErr w:type="gramStart"/>
+      <w:proofErr w:type="gramEnd"/>
+      <w:proofErr w:type="spellStart"/>
+      <w:proofErr w:type="spellEnd"/>
+      <w:proofErr w:type="spellStart"/>
+      <w:proofErr w:type="spellEnd"/>
+      <w:proofErr w:type="spellStart"/>
+      <w:proofErr w:type="spellEnd"/>
+      <w:proofErr w:type="spellStart"/>
+      <w:proofErr w:type="spellEnd"/>
+      <w:proofErr w:type="spellStart"/>
+      <w:proofErr w:type="spellEnd"/>
+      <w:proofErr w:type="spellStart"/>
+      <w:proofErr w:type="gramStart"/>
+      <w:proofErr w:type="spellEnd"/>
+      <w:proofErr w:type="gramEnd"/>
+      <w:proofErr w:type="spellStart"/>
+      <w:proofErr w:type="spellEnd"/>
+    </w:p>
+    <w:p w14:noSpellErr="1">
+      <w:pPr>
+        <w:pStyle w:val="Heading2"/>
+      </w:pPr>
+      <w:r>
+        <w:rPr>
+          <w:noProof w:val="0"/>
+          <w:lang w:val="fr-FR"/>
+        </w:rPr>
+        <w:t>Question 8</w:t>
+      </w:r>
+    </w:p>
+    <w:p w14:noSpellErr="1">
+      <w:pPr>
+        <w:pStyle w:val="Normal"/>
+      </w:pPr>
+      <w:r>
+        <w:rPr>
+          <w:noProof w:val="0"/>
+          <w:lang w:val="fr-FR"/>
+        </w:rPr>
+        <w:t>Le sujet nous donne les trois taches telles que:</w:t>
+      </w:r>
+    </w:p>
+    <w:tbl>
+      <w:tblPr>
+        <w:tblStyle w:val="GridTable1Light-Accent1"/>
+        <w:tblW w:w="0" w:type="auto"/>
+        <w:tblInd w:w="0" w:type="dxa"/>
+        <w:tblLook w:val="04A0" w:firstRow="1" w:lastRow="0" w:firstColumn="1" w:lastColumn="0" w:noHBand="0" w:noVBand="1"/>
+      </w:tblPr>
+      <w:tblGrid>
+        <w:gridCol w:w="3024"/>
+        <w:gridCol w:w="3024"/>
+        <w:gridCol w:w="3024"/>
+      </w:tblGrid>
+      <w:tr>
+        <w:tc>
+          <w:tcPr>
+            <w:cnfStyle w:val="001000000000" w:firstRow="0" w:lastRow="0" w:firstColumn="1" w:lastColumn="0" w:oddVBand="0" w:evenVBand="0" w:oddHBand="0" w:evenHBand="0" w:firstRowFirstColumn="0" w:firstRowLastColumn="0" w:lastRowFirstColumn="0" w:lastRowLastColumn="0"/>
+            <w:tcW w:w="3024" w:type="dxa"/>
+          </w:tcPr>
+          <w:p w14:noSpellErr="1">
+            <w:pPr>
+              <w:pStyle w:val="Normal"/>
+              <w:jc w:val="center"/>
+            </w:pPr>
+            <w:r>
+              <w:rPr>
+                <w:b w:val="0"/>
+                <w:bCs w:val="0"/>
+                <w:noProof w:val="0"/>
+                <w:lang w:val="fr-FR"/>
+              </w:rPr>
+              <w:t>Tache</w:t>
+            </w:r>
+          </w:p>
+        </w:tc>
+        <w:tc>
+          <w:tcPr>
+            <w:cnfStyle w:val="000000000000" w:firstRow="0" w:lastRow="0" w:firstColumn="0" w:lastColumn="0" w:oddVBand="0" w:evenVBand="0" w:oddHBand="0" w:evenHBand="0" w:firstRowFirstColumn="0" w:firstRowLastColumn="0" w:lastRowFirstColumn="0" w:lastRowLastColumn="0"/>
+            <w:tcW w:w="3024" w:type="dxa"/>
+          </w:tcPr>
+          <w:p w14:noSpellErr="1">
+            <w:pPr>
+              <w:pStyle w:val="Normal"/>
+              <w:jc w:val="center"/>
+            </w:pPr>
+            <w:r>
+              <w:rPr>
+                <w:b w:val="0"/>
+                <w:bCs w:val="0"/>
+                <w:noProof w:val="0"/>
+                <w:lang w:val="fr-FR"/>
+              </w:rPr>
+              <w:t>Temps d'e</w:t>
+            </w:r>
+            <w:r>
+              <w:rPr>
+                <w:b w:val="0"/>
+                <w:bCs w:val="0"/>
+                <w:noProof w:val="0"/>
+                <w:lang w:val="fr-FR"/>
+              </w:rPr>
+              <w:t>xécution</w:t>
+            </w:r>
+          </w:p>
+        </w:tc>
+        <w:tc>
+          <w:tcPr>
+            <w:cnfStyle w:val="000000000000" w:firstRow="0" w:lastRow="0" w:firstColumn="0" w:lastColumn="0" w:oddVBand="0" w:evenVBand="0" w:oddHBand="0" w:evenHBand="0" w:firstRowFirstColumn="0" w:firstRowLastColumn="0" w:lastRowFirstColumn="0" w:lastRowLastColumn="0"/>
+            <w:tcW w:w="3024" w:type="dxa"/>
+          </w:tcPr>
+          <w:p w14:noSpellErr="1">
+            <w:pPr>
+              <w:pStyle w:val="Normal"/>
+              <w:jc w:val="center"/>
+            </w:pPr>
+            <w:r>
+              <w:rPr>
+                <w:b w:val="0"/>
+                <w:bCs w:val="0"/>
+                <w:noProof w:val="0"/>
+                <w:lang w:val="fr-FR"/>
+              </w:rPr>
+              <w:t>Période</w:t>
+            </w:r>
+          </w:p>
+        </w:tc>
+      </w:tr>
+      <w:tr>
+        <w:tc>
+          <w:tcPr>
+            <w:cnfStyle w:val="001000000000" w:firstRow="0" w:lastRow="0" w:firstColumn="1" w:lastColumn="0" w:oddVBand="0" w:evenVBand="0" w:oddHBand="0" w:evenHBand="0" w:firstRowFirstColumn="0" w:firstRowLastColumn="0" w:lastRowFirstColumn="0" w:lastRowLastColumn="0"/>
+            <w:tcW w:w="3024" w:type="dxa"/>
+          </w:tcPr>
+          <w:p w14:noSpellErr="1">
+            <w:pPr>
+              <w:pStyle w:val="Normal"/>
+            </w:pPr>
+            <w:r>
+              <w:rPr>
+                <w:b w:val="0"/>
+                <w:bCs w:val="0"/>
+                <w:noProof w:val="0"/>
+                <w:lang w:val="fr-FR"/>
+              </w:rPr>
+              <w:t>T2</w:t>
+            </w:r>
+          </w:p>
+        </w:tc>
+        <w:tc>
+          <w:tcPr>
+            <w:cnfStyle w:val="000000000000" w:firstRow="0" w:lastRow="0" w:firstColumn="0" w:lastColumn="0" w:oddVBand="0" w:evenVBand="0" w:oddHBand="0" w:evenHBand="0" w:firstRowFirstColumn="0" w:firstRowLastColumn="0" w:lastRowFirstColumn="0" w:lastRowLastColumn="0"/>
+            <w:tcW w:w="3024" w:type="dxa"/>
+          </w:tcPr>
+          <w:p w14:noSpellErr="1">
+            <w:pPr>
+              <w:pStyle w:val="Normal"/>
+            </w:pPr>
+            <w:r>
+              <w:rPr>
+                <w:b w:val="0"/>
+                <w:bCs w:val="0"/>
+                <w:noProof w:val="0"/>
+                <w:lang w:val="fr-FR"/>
+              </w:rPr>
+              <w:t>1/3s</w:t>
+            </w:r>
+          </w:p>
+        </w:tc>
+        <w:tc>
+          <w:tcPr>
+            <w:cnfStyle w:val="000000000000" w:firstRow="0" w:lastRow="0" w:firstColumn="0" w:lastColumn="0" w:oddVBand="0" w:evenVBand="0" w:oddHBand="0" w:evenHBand="0" w:firstRowFirstColumn="0" w:firstRowLastColumn="0" w:lastRowFirstColumn="0" w:lastRowLastColumn="0"/>
+            <w:tcW w:w="3024" w:type="dxa"/>
+          </w:tcPr>
+          <w:p w14:noSpellErr="1">
+            <w:pPr>
+              <w:pStyle w:val="Normal"/>
+            </w:pPr>
+            <w:r>
+              <w:rPr>
+                <w:b w:val="0"/>
+                <w:bCs w:val="0"/>
+                <w:noProof w:val="0"/>
+                <w:lang w:val="fr-FR"/>
+              </w:rPr>
+              <w:t>2s</w:t>
+            </w:r>
+          </w:p>
+        </w:tc>
+      </w:tr>
+      <w:tr>
+        <w:tc>
+          <w:tcPr>
+            <w:cnfStyle w:val="001000000000" w:firstRow="0" w:lastRow="0" w:firstColumn="1" w:lastColumn="0" w:oddVBand="0" w:evenVBand="0" w:oddHBand="0" w:evenHBand="0" w:firstRowFirstColumn="0" w:firstRowLastColumn="0" w:lastRowFirstColumn="0" w:lastRowLastColumn="0"/>
+            <w:tcW w:w="3024" w:type="dxa"/>
+          </w:tcPr>
+          <w:p w14:noSpellErr="1">
+            <w:pPr>
+              <w:pStyle w:val="Normal"/>
+            </w:pPr>
+            <w:r>
+              <w:rPr>
+                <w:b w:val="0"/>
+                <w:bCs w:val="0"/>
+                <w:noProof w:val="0"/>
+                <w:lang w:val="fr-FR"/>
+              </w:rPr>
+              <w:t>T3</w:t>
+            </w:r>
+          </w:p>
+        </w:tc>
+        <w:tc>
+          <w:tcPr>
+            <w:cnfStyle w:val="000000000000" w:firstRow="0" w:lastRow="0" w:firstColumn="0" w:lastColumn="0" w:oddVBand="0" w:evenVBand="0" w:oddHBand="0" w:evenHBand="0" w:firstRowFirstColumn="0" w:firstRowLastColumn="0" w:lastRowFirstColumn="0" w:lastRowLastColumn="0"/>
+            <w:tcW w:w="3024" w:type="dxa"/>
+          </w:tcPr>
+          <w:p w14:noSpellErr="1">
+            <w:pPr>
+              <w:pStyle w:val="Normal"/>
+            </w:pPr>
+            <w:r>
+              <w:rPr>
+                <w:b w:val="0"/>
+                <w:bCs w:val="0"/>
+                <w:noProof w:val="0"/>
+                <w:lang w:val="fr-FR"/>
+              </w:rPr>
+              <w:t>1s</w:t>
+            </w:r>
+          </w:p>
+        </w:tc>
+        <w:tc>
+          <w:tcPr>
+            <w:cnfStyle w:val="000000000000" w:firstRow="0" w:lastRow="0" w:firstColumn="0" w:lastColumn="0" w:oddVBand="0" w:evenVBand="0" w:oddHBand="0" w:evenHBand="0" w:firstRowFirstColumn="0" w:firstRowLastColumn="0" w:lastRowFirstColumn="0" w:lastRowLastColumn="0"/>
+            <w:tcW w:w="3024" w:type="dxa"/>
+          </w:tcPr>
+          <w:p w14:noSpellErr="1">
+            <w:pPr>
+              <w:pStyle w:val="Normal"/>
+            </w:pPr>
+            <w:r>
+              <w:rPr>
+                <w:b w:val="0"/>
+                <w:bCs w:val="0"/>
+                <w:noProof w:val="0"/>
+                <w:lang w:val="fr-FR"/>
+              </w:rPr>
+              <w:t>3s</w:t>
+            </w:r>
+          </w:p>
+        </w:tc>
+      </w:tr>
+      <w:tr>
+        <w:tc>
+          <w:tcPr>
+            <w:cnfStyle w:val="001000000000" w:firstRow="0" w:lastRow="0" w:firstColumn="1" w:lastColumn="0" w:oddVBand="0" w:evenVBand="0" w:oddHBand="0" w:evenHBand="0" w:firstRowFirstColumn="0" w:firstRowLastColumn="0" w:lastRowFirstColumn="0" w:lastRowLastColumn="0"/>
+            <w:tcW w:w="3024" w:type="dxa"/>
+          </w:tcPr>
+          <w:p w14:noSpellErr="1">
+            <w:pPr>
+              <w:pStyle w:val="Normal"/>
+            </w:pPr>
+            <w:r>
+              <w:rPr>
+                <w:b w:val="0"/>
+                <w:bCs w:val="0"/>
+                <w:noProof w:val="0"/>
+                <w:lang w:val="fr-FR"/>
+              </w:rPr>
+              <w:t>T4</w:t>
+            </w:r>
+          </w:p>
+        </w:tc>
+        <w:tc>
+          <w:tcPr>
+            <w:cnfStyle w:val="000000000000" w:firstRow="0" w:lastRow="0" w:firstColumn="0" w:lastColumn="0" w:oddVBand="0" w:evenVBand="0" w:oddHBand="0" w:evenHBand="0" w:firstRowFirstColumn="0" w:firstRowLastColumn="0" w:lastRowFirstColumn="0" w:lastRowLastColumn="0"/>
+            <w:tcW w:w="3024" w:type="dxa"/>
+          </w:tcPr>
+          <w:p w14:noSpellErr="1">
+            <w:pPr>
+              <w:pStyle w:val="Normal"/>
+            </w:pPr>
+            <w:r>
+              <w:rPr>
+                <w:b w:val="0"/>
+                <w:bCs w:val="0"/>
+                <w:noProof w:val="0"/>
+                <w:lang w:val="fr-FR"/>
+              </w:rPr>
+              <w:t>2s</w:t>
+            </w:r>
+          </w:p>
+        </w:tc>
+        <w:tc>
+          <w:tcPr>
+            <w:cnfStyle w:val="000000000000" w:firstRow="0" w:lastRow="0" w:firstColumn="0" w:lastColumn="0" w:oddVBand="0" w:evenVBand="0" w:oddHBand="0" w:evenHBand="0" w:firstRowFirstColumn="0" w:firstRowLastColumn="0" w:lastRowFirstColumn="0" w:lastRowLastColumn="0"/>
+            <w:tcW w:w="3024" w:type="dxa"/>
+          </w:tcPr>
+          <w:p w14:noSpellErr="1">
+            <w:pPr>
+              <w:pStyle w:val="Normal"/>
+            </w:pPr>
+            <w:r>
+              <w:rPr>
+                <w:b w:val="0"/>
+                <w:bCs w:val="0"/>
+                <w:noProof w:val="0"/>
+                <w:lang w:val="fr-FR"/>
+              </w:rPr>
+              <w:t>4s</w:t>
+            </w:r>
+          </w:p>
+        </w:tc>
+      </w:tr>
+    </w:tbl>
+    <w:p w14:noSpellErr="1"/>
+    <w:p w14:noSpellErr="1">
+      <w:r>
+        <w:rPr>
+          <w:noProof w:val="0"/>
+          <w:lang w:val="fr-FR"/>
+        </w:rPr>
+        <w:t>Ce qui nous donne la politique d'ordonnancement suivante:</w:t>
+      </w:r>
+    </w:p>
+    <w:p w14:noSpellErr="1">
+      <w:pPr>
+        <w:pStyle w:val="Normal"/>
+        <w:jc w:val="center"/>
+      </w:pPr>
+      <w:r>
+        <w:drawing>
+          <wp:inline wp14:editId="5E0BEC57" wp14:anchorId="7BED7524">
+            <wp:extent cx="6085332" cy="1305811"/>
+            <wp:effectExtent l="0" t="0" r="0" b="0"/>
+            <wp:docPr id="445101065" name="picture" title=""/>
+            <wp:cNvGraphicFramePr>
+              <a:graphicFrameLocks noChangeAspect="1"/>
+            </wp:cNvGraphicFramePr>
+            <a:graphic>
+              <a:graphicData uri="http://schemas.openxmlformats.org/drawingml/2006/picture">
+                <pic:pic>
+                  <pic:nvPicPr>
+                    <pic:cNvPr id="0" name="picture"/>
+                    <pic:cNvPicPr/>
+                  </pic:nvPicPr>
+                  <pic:blipFill>
+                    <a:blip r:embed="Ra1be58cfa4b047a3">
+                      <a:extLst>
+                        <a:ext xmlns:a="http://schemas.openxmlformats.org/drawingml/2006/main" uri="{28A0092B-C50C-407E-A947-70E740481C1C}">
+                          <a14:useLocalDpi val="0"/>
+                        </a:ext>
+                      </a:extLst>
+                    </a:blip>
+                    <a:stretch>
+                      <a:fillRect/>
+                    </a:stretch>
+                  </pic:blipFill>
+                  <pic:spPr>
+                    <a:xfrm>
+                      <a:off x="0" y="0"/>
+                      <a:ext cx="6085332" cy="1305811"/>
+                    </a:xfrm>
+                    <a:prstGeom prst="rect">
+                      <a:avLst/>
+                    </a:prstGeom>
+                  </pic:spPr>
+                </pic:pic>
+              </a:graphicData>
+            </a:graphic>
+          </wp:inline>
+        </w:drawing>
+      </w:r>
+    </w:p>
+    <w:p w14:noSpellErr="1">
+      <w:pPr>
+        <w:jc w:val="both"/>
+      </w:pPr>
+      <w:r>
+        <w:rPr>
+          <w:noProof w:val="0"/>
+          <w:lang w:val="fr-FR"/>
+        </w:rPr>
+        <w:t>On remarquera que pour plus de simplicité, nous n'avons pas découpé les tâches en plusieurs parties afin de pouvoir implémenter chaque tâche avec une seule fonction</w:t>
+      </w:r>
+      <w:r>
+        <w:rPr>
+          <w:noProof w:val="0"/>
+          <w:lang w:val="fr-FR"/>
+        </w:rPr>
+        <w:t>. La capture suivante montre donc l'implémentation de la fonction main lançant les tâches dans l'ordre défini précédemment:</w:t>
+      </w:r>
+    </w:p>
+    <w:p w14:noSpellErr="1">
+      <w:pPr>
+        <w:jc w:val="center"/>
+      </w:pPr>
+      <w:r>
+        <w:drawing>
+          <wp:inline wp14:editId="3DF0DF9A" wp14:anchorId="50C00ECD">
+            <wp:extent cx="2743583" cy="3448532"/>
+            <wp:effectExtent l="0" t="0" r="0" b="0"/>
+            <wp:docPr id="604191486" name="picture" title=""/>
+            <wp:cNvGraphicFramePr>
+              <a:graphicFrameLocks noChangeAspect="1"/>
+            </wp:cNvGraphicFramePr>
+            <a:graphic>
+              <a:graphicData uri="http://schemas.openxmlformats.org/drawingml/2006/picture">
+                <pic:pic>
+                  <pic:nvPicPr>
+                    <pic:cNvPr id="0" name="picture"/>
+                    <pic:cNvPicPr/>
+                  </pic:nvPicPr>
+                  <pic:blipFill>
+                    <a:blip r:embed="Rbca82bcd4e844ab9">
+                      <a:extLst>
+                        <a:ext xmlns:a="http://schemas.openxmlformats.org/drawingml/2006/main" uri="{28A0092B-C50C-407E-A947-70E740481C1C}">
+                          <a14:useLocalDpi val="0"/>
                         </a:ext>
                       </a:extLst>
                     </a:blip>
@@ -1642,33 +2775,44 @@
         </w:drawing>
       </w:r>
     </w:p>
-    <w:p>
-      <w:r>
-        <w:rPr>
-          <w:noProof/>
-          <w:lang w:eastAsia="fr-FR"/>
-        </w:rPr>
-        <w:lastRenderedPageBreak/>
+    <w:p w14:noSpellErr="1">
+      <w:pPr>
+        <w:pStyle w:val="Normal"/>
+        <w:jc w:val="both"/>
+      </w:pPr>
+      <w:r>
+        <w:rPr>
+          <w:noProof w:val="0"/>
+          <w:lang w:val="fr-FR"/>
+        </w:rPr>
+        <w:t>De plus les fonctions T2(), T3() et T4() représentent nos trois tâches:</w:t>
+      </w:r>
+    </w:p>
+    <w:p w14:noSpellErr="1">
+      <w:pPr>
+        <w:jc w:val="center"/>
+      </w:pPr>
+      <w:r>
         <w:drawing>
-          <wp:inline distT="0" distB="0" distL="0" distR="0">
+          <wp:inline wp14:editId="28FF5D27" wp14:anchorId="24A07759">
             <wp:extent cx="3200847" cy="1781424"/>
             <wp:effectExtent l="0" t="0" r="0" b="9525"/>
-            <wp:docPr id="8" name="Image 8"/>
+            <wp:docPr id="972745753" name="picture" title=""/>
             <wp:cNvGraphicFramePr>
-              <a:graphicFrameLocks xmlns:a="http://schemas.openxmlformats.org/drawingml/2006/main" noChangeAspect="1"/>
+              <a:graphicFrameLocks noChangeAspect="1"/>
             </wp:cNvGraphicFramePr>
-            <a:graphic xmlns:a="http://schemas.openxmlformats.org/drawingml/2006/main">
+            <a:graphic>
               <a:graphicData uri="http://schemas.openxmlformats.org/drawingml/2006/picture">
-                <pic:pic xmlns:pic="http://schemas.openxmlformats.org/drawingml/2006/picture">
+                <pic:pic>
                   <pic:nvPicPr>
-                    <pic:cNvPr id="0" name="Question8_T2.PNG"/>
+                    <pic:cNvPr id="0" name="picture"/>
                     <pic:cNvPicPr/>
                   </pic:nvPicPr>
                   <pic:blipFill>
-                    <a:blip r:embed="rId15">
+                    <a:blip r:embed="Rc0b016d4aea34ad3">
                       <a:extLst>
-                        <a:ext uri="{28A0092B-C50C-407E-A947-70E740481C1C}">
-                          <a14:useLocalDpi xmlns:a14="http://schemas.microsoft.com/office/drawing/2010/main" val="0"/>
+                        <a:ext xmlns:a="http://schemas.openxmlformats.org/drawingml/2006/main" uri="{28A0092B-C50C-407E-A947-70E740481C1C}">
+                          <a14:useLocalDpi val="0"/>
                         </a:ext>
                       </a:extLst>
                     </a:blip>
@@ -1692,32 +2836,31 @@
         </w:drawing>
       </w:r>
     </w:p>
-    <w:p>
-      <w:r>
-        <w:rPr>
-          <w:noProof/>
-          <w:lang w:eastAsia="fr-FR"/>
-        </w:rPr>
+    <w:p w14:noSpellErr="1">
+      <w:pPr>
+        <w:jc w:val="center"/>
+      </w:pPr>
+      <w:r>
         <w:drawing>
-          <wp:inline distT="0" distB="0" distL="0" distR="0">
+          <wp:inline wp14:editId="56ECAFDF" wp14:anchorId="6FB56CB5">
             <wp:extent cx="3153215" cy="1600423"/>
             <wp:effectExtent l="0" t="0" r="9525" b="0"/>
-            <wp:docPr id="9" name="Image 9"/>
+            <wp:docPr id="1890738963" name="picture" title=""/>
             <wp:cNvGraphicFramePr>
-              <a:graphicFrameLocks xmlns:a="http://schemas.openxmlformats.org/drawingml/2006/main" noChangeAspect="1"/>
+              <a:graphicFrameLocks noChangeAspect="1"/>
             </wp:cNvGraphicFramePr>
-            <a:graphic xmlns:a="http://schemas.openxmlformats.org/drawingml/2006/main">
+            <a:graphic>
               <a:graphicData uri="http://schemas.openxmlformats.org/drawingml/2006/picture">
-                <pic:pic xmlns:pic="http://schemas.openxmlformats.org/drawingml/2006/picture">
+                <pic:pic>
                   <pic:nvPicPr>
-                    <pic:cNvPr id="0" name="Question8_T3.PNG"/>
+                    <pic:cNvPr id="0" name="picture"/>
                     <pic:cNvPicPr/>
                   </pic:nvPicPr>
                   <pic:blipFill>
-                    <a:blip r:embed="rId16">
+                    <a:blip r:embed="Rc3a3ecb3edc94c57">
                       <a:extLst>
-                        <a:ext uri="{28A0092B-C50C-407E-A947-70E740481C1C}">
-                          <a14:useLocalDpi xmlns:a14="http://schemas.microsoft.com/office/drawing/2010/main" val="0"/>
+                        <a:ext xmlns:a="http://schemas.openxmlformats.org/drawingml/2006/main" uri="{28A0092B-C50C-407E-A947-70E740481C1C}">
+                          <a14:useLocalDpi val="0"/>
                         </a:ext>
                       </a:extLst>
                     </a:blip>
@@ -1741,32 +2884,31 @@
         </w:drawing>
       </w:r>
     </w:p>
-    <w:p>
-      <w:r>
-        <w:rPr>
-          <w:noProof/>
-          <w:lang w:eastAsia="fr-FR"/>
-        </w:rPr>
+    <w:p w14:noSpellErr="1">
+      <w:pPr>
+        <w:jc w:val="center"/>
+      </w:pPr>
+      <w:r>
         <w:drawing>
-          <wp:inline distT="0" distB="0" distL="0" distR="0">
+          <wp:inline wp14:editId="04DA0298" wp14:anchorId="53186E8B">
             <wp:extent cx="2657846" cy="1810003"/>
             <wp:effectExtent l="0" t="0" r="0" b="0"/>
-            <wp:docPr id="10" name="Image 10"/>
+            <wp:docPr id="1205334591" name="picture" title=""/>
             <wp:cNvGraphicFramePr>
-              <a:graphicFrameLocks xmlns:a="http://schemas.openxmlformats.org/drawingml/2006/main" noChangeAspect="1"/>
+              <a:graphicFrameLocks noChangeAspect="1"/>
             </wp:cNvGraphicFramePr>
-            <a:graphic xmlns:a="http://schemas.openxmlformats.org/drawingml/2006/main">
+            <a:graphic>
               <a:graphicData uri="http://schemas.openxmlformats.org/drawingml/2006/picture">
-                <pic:pic xmlns:pic="http://schemas.openxmlformats.org/drawingml/2006/picture">
+                <pic:pic>
                   <pic:nvPicPr>
-                    <pic:cNvPr id="0" name="Question8_T4.PNG"/>
+                    <pic:cNvPr id="0" name="picture"/>
                     <pic:cNvPicPr/>
                   </pic:nvPicPr>
                   <pic:blipFill>
-                    <a:blip r:embed="rId17">
+                    <a:blip r:embed="R9e48a080d6e84578">
                       <a:extLst>
-                        <a:ext uri="{28A0092B-C50C-407E-A947-70E740481C1C}">
-                          <a14:useLocalDpi xmlns:a14="http://schemas.microsoft.com/office/drawing/2010/main" val="0"/>
+                        <a:ext xmlns:a="http://schemas.openxmlformats.org/drawingml/2006/main" uri="{28A0092B-C50C-407E-A947-70E740481C1C}">
+                          <a14:useLocalDpi val="0"/>
                         </a:ext>
                       </a:extLst>
                     </a:blip>
@@ -1790,18 +2932,601 @@
         </w:drawing>
       </w:r>
     </w:p>
-    <w:p/>
+    <w:p w14:noSpellErr="1">
+      <w:pPr>
+        <w:jc w:val="both"/>
+      </w:pPr>
+      <w:r>
+        <w:rPr>
+          <w:noProof w:val="0"/>
+          <w:lang w:val="fr-FR"/>
+        </w:rPr>
+        <w:t>Avec la commande time() on observe un temps d'exécution d'environ 11 secondes ce qui est relativement proche du temps souhaité (la différence venant de l'imprécision du temps d'exécution des tâches définies de manière empirique.</w:t>
+      </w:r>
+    </w:p>
+    <w:p w14:noSpellErr="1">
+      <w:pPr>
+        <w:pStyle w:val="Heading2"/>
+      </w:pPr>
+      <w:r>
+        <w:rPr>
+          <w:noProof w:val="0"/>
+          <w:lang w:val="fr-FR"/>
+        </w:rPr>
+        <w:t xml:space="preserve">Question 9 </w:t>
+      </w:r>
+    </w:p>
+    <w:p w14:noSpellErr="1">
+      <w:pPr>
+        <w:pStyle w:val="Normal"/>
+        <w:jc w:val="both"/>
+      </w:pPr>
+      <w:r>
+        <w:rPr>
+          <w:noProof w:val="0"/>
+          <w:lang w:val="fr-FR"/>
+        </w:rPr>
+        <w:t>Cette fois nous doublons la vitesse du processeur en ce qui a pour effet de réduire de moitié le temps d'exécution de nos tâches nous nous trouvons avec la configuration suivante:</w:t>
+      </w:r>
+    </w:p>
+    <w:tbl>
+      <w:tblPr>
+        <w:tblStyle w:val="GridTable1Light-Accent1"/>
+        <w:tblW w:w="0" w:type="auto"/>
+        <w:tblInd w:w="0" w:type="dxa"/>
+        <w:tblLook w:val="04A0" w:firstRow="1" w:lastRow="0" w:firstColumn="1" w:lastColumn="0" w:noHBand="0" w:noVBand="1"/>
+      </w:tblPr>
+      <w:tblGrid>
+        <w:gridCol w:w="3024"/>
+        <w:gridCol w:w="3024"/>
+        <w:gridCol w:w="3024"/>
+      </w:tblGrid>
+      <w:tr>
+        <w:tc>
+          <w:tcPr>
+            <w:cnfStyle w:val="001000000000" w:firstRow="0" w:lastRow="0" w:firstColumn="1" w:lastColumn="0" w:oddVBand="0" w:evenVBand="0" w:oddHBand="0" w:evenHBand="0" w:firstRowFirstColumn="0" w:firstRowLastColumn="0" w:lastRowFirstColumn="0" w:lastRowLastColumn="0"/>
+            <w:tcW w:w="3024" w:type="dxa"/>
+          </w:tcPr>
+          <w:p w14:noSpellErr="1">
+            <w:pPr>
+              <w:pStyle w:val="Normal"/>
+              <w:jc w:val="center"/>
+            </w:pPr>
+            <w:r>
+              <w:rPr>
+                <w:b w:val="0"/>
+                <w:bCs w:val="0"/>
+                <w:noProof w:val="0"/>
+                <w:lang w:val="fr-FR"/>
+              </w:rPr>
+              <w:t>Tache</w:t>
+            </w:r>
+          </w:p>
+        </w:tc>
+        <w:tc>
+          <w:tcPr>
+            <w:cnfStyle w:val="000000000000" w:firstRow="0" w:lastRow="0" w:firstColumn="0" w:lastColumn="0" w:oddVBand="0" w:evenVBand="0" w:oddHBand="0" w:evenHBand="0" w:firstRowFirstColumn="0" w:firstRowLastColumn="0" w:lastRowFirstColumn="0" w:lastRowLastColumn="0"/>
+            <w:tcW w:w="3024" w:type="dxa"/>
+          </w:tcPr>
+          <w:p w14:noSpellErr="1">
+            <w:pPr>
+              <w:pStyle w:val="Normal"/>
+              <w:jc w:val="center"/>
+            </w:pPr>
+            <w:r>
+              <w:rPr>
+                <w:b w:val="0"/>
+                <w:bCs w:val="0"/>
+                <w:noProof w:val="0"/>
+                <w:lang w:val="fr-FR"/>
+              </w:rPr>
+              <w:t>Temps d'e</w:t>
+            </w:r>
+            <w:r>
+              <w:rPr>
+                <w:b w:val="0"/>
+                <w:bCs w:val="0"/>
+                <w:noProof w:val="0"/>
+                <w:lang w:val="fr-FR"/>
+              </w:rPr>
+              <w:t>xécution</w:t>
+            </w:r>
+          </w:p>
+        </w:tc>
+        <w:tc>
+          <w:tcPr>
+            <w:cnfStyle w:val="000000000000" w:firstRow="0" w:lastRow="0" w:firstColumn="0" w:lastColumn="0" w:oddVBand="0" w:evenVBand="0" w:oddHBand="0" w:evenHBand="0" w:firstRowFirstColumn="0" w:firstRowLastColumn="0" w:lastRowFirstColumn="0" w:lastRowLastColumn="0"/>
+            <w:tcW w:w="3024" w:type="dxa"/>
+          </w:tcPr>
+          <w:p w14:noSpellErr="1">
+            <w:pPr>
+              <w:pStyle w:val="Normal"/>
+              <w:jc w:val="center"/>
+            </w:pPr>
+            <w:r>
+              <w:rPr>
+                <w:b w:val="0"/>
+                <w:bCs w:val="0"/>
+                <w:noProof w:val="0"/>
+                <w:lang w:val="fr-FR"/>
+              </w:rPr>
+              <w:t>Période</w:t>
+            </w:r>
+          </w:p>
+        </w:tc>
+      </w:tr>
+      <w:tr>
+        <w:tc>
+          <w:tcPr>
+            <w:cnfStyle w:val="001000000000" w:firstRow="0" w:lastRow="0" w:firstColumn="1" w:lastColumn="0" w:oddVBand="0" w:evenVBand="0" w:oddHBand="0" w:evenHBand="0" w:firstRowFirstColumn="0" w:firstRowLastColumn="0" w:lastRowFirstColumn="0" w:lastRowLastColumn="0"/>
+            <w:tcW w:w="3024" w:type="dxa"/>
+          </w:tcPr>
+          <w:p w14:noSpellErr="1">
+            <w:pPr>
+              <w:pStyle w:val="Normal"/>
+            </w:pPr>
+            <w:r>
+              <w:rPr>
+                <w:b w:val="0"/>
+                <w:bCs w:val="0"/>
+                <w:noProof w:val="0"/>
+                <w:lang w:val="fr-FR"/>
+              </w:rPr>
+              <w:t>T2</w:t>
+            </w:r>
+          </w:p>
+        </w:tc>
+        <w:tc>
+          <w:tcPr>
+            <w:cnfStyle w:val="000000000000" w:firstRow="0" w:lastRow="0" w:firstColumn="0" w:lastColumn="0" w:oddVBand="0" w:evenVBand="0" w:oddHBand="0" w:evenHBand="0" w:firstRowFirstColumn="0" w:firstRowLastColumn="0" w:lastRowFirstColumn="0" w:lastRowLastColumn="0"/>
+            <w:tcW w:w="3024" w:type="dxa"/>
+          </w:tcPr>
+          <w:p w14:noSpellErr="1">
+            <w:pPr>
+              <w:pStyle w:val="Normal"/>
+            </w:pPr>
+            <w:r>
+              <w:rPr>
+                <w:b w:val="0"/>
+                <w:bCs w:val="0"/>
+                <w:noProof w:val="0"/>
+                <w:lang w:val="fr-FR"/>
+              </w:rPr>
+              <w:t>1/</w:t>
+            </w:r>
+            <w:r>
+              <w:rPr>
+                <w:b w:val="0"/>
+                <w:bCs w:val="0"/>
+                <w:noProof w:val="0"/>
+                <w:lang w:val="fr-FR"/>
+              </w:rPr>
+              <w:t>6</w:t>
+            </w:r>
+            <w:r>
+              <w:rPr>
+                <w:b w:val="0"/>
+                <w:bCs w:val="0"/>
+                <w:noProof w:val="0"/>
+                <w:lang w:val="fr-FR"/>
+              </w:rPr>
+              <w:t>s</w:t>
+            </w:r>
+          </w:p>
+        </w:tc>
+        <w:tc>
+          <w:tcPr>
+            <w:cnfStyle w:val="000000000000" w:firstRow="0" w:lastRow="0" w:firstColumn="0" w:lastColumn="0" w:oddVBand="0" w:evenVBand="0" w:oddHBand="0" w:evenHBand="0" w:firstRowFirstColumn="0" w:firstRowLastColumn="0" w:lastRowFirstColumn="0" w:lastRowLastColumn="0"/>
+            <w:tcW w:w="3024" w:type="dxa"/>
+          </w:tcPr>
+          <w:p w14:noSpellErr="1">
+            <w:pPr>
+              <w:pStyle w:val="Normal"/>
+            </w:pPr>
+            <w:r>
+              <w:rPr>
+                <w:b w:val="0"/>
+                <w:bCs w:val="0"/>
+                <w:noProof w:val="0"/>
+                <w:lang w:val="fr-FR"/>
+              </w:rPr>
+              <w:t>2s</w:t>
+            </w:r>
+          </w:p>
+        </w:tc>
+      </w:tr>
+      <w:tr>
+        <w:tc>
+          <w:tcPr>
+            <w:cnfStyle w:val="001000000000" w:firstRow="0" w:lastRow="0" w:firstColumn="1" w:lastColumn="0" w:oddVBand="0" w:evenVBand="0" w:oddHBand="0" w:evenHBand="0" w:firstRowFirstColumn="0" w:firstRowLastColumn="0" w:lastRowFirstColumn="0" w:lastRowLastColumn="0"/>
+            <w:tcW w:w="3024" w:type="dxa"/>
+          </w:tcPr>
+          <w:p w14:noSpellErr="1">
+            <w:pPr>
+              <w:pStyle w:val="Normal"/>
+            </w:pPr>
+            <w:r>
+              <w:rPr>
+                <w:b w:val="0"/>
+                <w:bCs w:val="0"/>
+                <w:noProof w:val="0"/>
+                <w:lang w:val="fr-FR"/>
+              </w:rPr>
+              <w:t>T3</w:t>
+            </w:r>
+          </w:p>
+        </w:tc>
+        <w:tc>
+          <w:tcPr>
+            <w:cnfStyle w:val="000000000000" w:firstRow="0" w:lastRow="0" w:firstColumn="0" w:lastColumn="0" w:oddVBand="0" w:evenVBand="0" w:oddHBand="0" w:evenHBand="0" w:firstRowFirstColumn="0" w:firstRowLastColumn="0" w:lastRowFirstColumn="0" w:lastRowLastColumn="0"/>
+            <w:tcW w:w="3024" w:type="dxa"/>
+          </w:tcPr>
+          <w:p w14:noSpellErr="1">
+            <w:pPr>
+              <w:pStyle w:val="Normal"/>
+            </w:pPr>
+            <w:r>
+              <w:rPr>
+                <w:b w:val="0"/>
+                <w:bCs w:val="0"/>
+                <w:noProof w:val="0"/>
+                <w:lang w:val="fr-FR"/>
+              </w:rPr>
+              <w:t>1</w:t>
+            </w:r>
+            <w:r>
+              <w:rPr>
+                <w:b w:val="0"/>
+                <w:bCs w:val="0"/>
+                <w:noProof w:val="0"/>
+                <w:lang w:val="fr-FR"/>
+              </w:rPr>
+              <w:t>/2</w:t>
+            </w:r>
+            <w:r>
+              <w:rPr>
+                <w:b w:val="0"/>
+                <w:bCs w:val="0"/>
+                <w:noProof w:val="0"/>
+                <w:lang w:val="fr-FR"/>
+              </w:rPr>
+              <w:t>s</w:t>
+            </w:r>
+          </w:p>
+        </w:tc>
+        <w:tc>
+          <w:tcPr>
+            <w:cnfStyle w:val="000000000000" w:firstRow="0" w:lastRow="0" w:firstColumn="0" w:lastColumn="0" w:oddVBand="0" w:evenVBand="0" w:oddHBand="0" w:evenHBand="0" w:firstRowFirstColumn="0" w:firstRowLastColumn="0" w:lastRowFirstColumn="0" w:lastRowLastColumn="0"/>
+            <w:tcW w:w="3024" w:type="dxa"/>
+          </w:tcPr>
+          <w:p w14:noSpellErr="1">
+            <w:pPr>
+              <w:pStyle w:val="Normal"/>
+            </w:pPr>
+            <w:r>
+              <w:rPr>
+                <w:b w:val="0"/>
+                <w:bCs w:val="0"/>
+                <w:noProof w:val="0"/>
+                <w:lang w:val="fr-FR"/>
+              </w:rPr>
+              <w:t>3s</w:t>
+            </w:r>
+          </w:p>
+        </w:tc>
+      </w:tr>
+      <w:tr>
+        <w:tc>
+          <w:tcPr>
+            <w:cnfStyle w:val="001000000000" w:firstRow="0" w:lastRow="0" w:firstColumn="1" w:lastColumn="0" w:oddVBand="0" w:evenVBand="0" w:oddHBand="0" w:evenHBand="0" w:firstRowFirstColumn="0" w:firstRowLastColumn="0" w:lastRowFirstColumn="0" w:lastRowLastColumn="0"/>
+            <w:tcW w:w="3024" w:type="dxa"/>
+          </w:tcPr>
+          <w:p w14:noSpellErr="1">
+            <w:pPr>
+              <w:pStyle w:val="Normal"/>
+            </w:pPr>
+            <w:r>
+              <w:rPr>
+                <w:b w:val="0"/>
+                <w:bCs w:val="0"/>
+                <w:noProof w:val="0"/>
+                <w:lang w:val="fr-FR"/>
+              </w:rPr>
+              <w:t>T4</w:t>
+            </w:r>
+          </w:p>
+        </w:tc>
+        <w:tc>
+          <w:tcPr>
+            <w:cnfStyle w:val="000000000000" w:firstRow="0" w:lastRow="0" w:firstColumn="0" w:lastColumn="0" w:oddVBand="0" w:evenVBand="0" w:oddHBand="0" w:evenHBand="0" w:firstRowFirstColumn="0" w:firstRowLastColumn="0" w:lastRowFirstColumn="0" w:lastRowLastColumn="0"/>
+            <w:tcW w:w="3024" w:type="dxa"/>
+          </w:tcPr>
+          <w:p w14:noSpellErr="1">
+            <w:pPr>
+              <w:pStyle w:val="Normal"/>
+            </w:pPr>
+            <w:r>
+              <w:rPr>
+                <w:b w:val="0"/>
+                <w:bCs w:val="0"/>
+                <w:noProof w:val="0"/>
+                <w:lang w:val="fr-FR"/>
+              </w:rPr>
+              <w:t>1</w:t>
+            </w:r>
+            <w:r>
+              <w:rPr>
+                <w:b w:val="0"/>
+                <w:bCs w:val="0"/>
+                <w:noProof w:val="0"/>
+                <w:lang w:val="fr-FR"/>
+              </w:rPr>
+              <w:t>s</w:t>
+            </w:r>
+          </w:p>
+        </w:tc>
+        <w:tc>
+          <w:tcPr>
+            <w:cnfStyle w:val="000000000000" w:firstRow="0" w:lastRow="0" w:firstColumn="0" w:lastColumn="0" w:oddVBand="0" w:evenVBand="0" w:oddHBand="0" w:evenHBand="0" w:firstRowFirstColumn="0" w:firstRowLastColumn="0" w:lastRowFirstColumn="0" w:lastRowLastColumn="0"/>
+            <w:tcW w:w="3024" w:type="dxa"/>
+          </w:tcPr>
+          <w:p w14:noSpellErr="1">
+            <w:pPr>
+              <w:pStyle w:val="Normal"/>
+            </w:pPr>
+            <w:r>
+              <w:rPr>
+                <w:b w:val="0"/>
+                <w:bCs w:val="0"/>
+                <w:noProof w:val="0"/>
+                <w:lang w:val="fr-FR"/>
+              </w:rPr>
+              <w:t>4s</w:t>
+            </w:r>
+          </w:p>
+        </w:tc>
+      </w:tr>
+    </w:tbl>
+    <w:p w14:noSpellErr="1"/>
+    <w:p w14:noSpellErr="1">
+      <w:pPr>
+        <w:pStyle w:val="Normal"/>
+      </w:pPr>
+      <w:r>
+        <w:rPr>
+          <w:noProof w:val="0"/>
+          <w:lang w:val="fr-FR"/>
+        </w:rPr>
+        <w:t>Observons l'ordonnancement que nous avons produit avant de le commenter:</w:t>
+      </w:r>
+    </w:p>
+    <w:p w14:noSpellErr="1">
+      <w:pPr>
+        <w:pStyle w:val="Normal"/>
+        <w:jc w:val="center"/>
+      </w:pPr>
+      <w:r>
+        <w:drawing>
+          <wp:inline wp14:editId="64BEF5DA" wp14:anchorId="47D7F23F">
+            <wp:extent cx="6085332" cy="1179033"/>
+            <wp:effectExtent l="0" t="0" r="0" b="0"/>
+            <wp:docPr id="62549305" name="picture" title=""/>
+            <wp:cNvGraphicFramePr>
+              <a:graphicFrameLocks noChangeAspect="1"/>
+            </wp:cNvGraphicFramePr>
+            <a:graphic>
+              <a:graphicData uri="http://schemas.openxmlformats.org/drawingml/2006/picture">
+                <pic:pic>
+                  <pic:nvPicPr>
+                    <pic:cNvPr id="0" name="picture"/>
+                    <pic:cNvPicPr/>
+                  </pic:nvPicPr>
+                  <pic:blipFill>
+                    <a:blip r:embed="R80c0531d722b444c">
+                      <a:extLst>
+                        <a:ext xmlns:a="http://schemas.openxmlformats.org/drawingml/2006/main" uri="{28A0092B-C50C-407E-A947-70E740481C1C}">
+                          <a14:useLocalDpi val="0"/>
+                        </a:ext>
+                      </a:extLst>
+                    </a:blip>
+                    <a:stretch>
+                      <a:fillRect/>
+                    </a:stretch>
+                  </pic:blipFill>
+                  <pic:spPr>
+                    <a:xfrm>
+                      <a:off x="0" y="0"/>
+                      <a:ext cx="6085332" cy="1179033"/>
+                    </a:xfrm>
+                    <a:prstGeom prst="rect">
+                      <a:avLst/>
+                    </a:prstGeom>
+                  </pic:spPr>
+                </pic:pic>
+              </a:graphicData>
+            </a:graphic>
+          </wp:inline>
+        </w:drawing>
+      </w:r>
+    </w:p>
+    <w:p w14:noSpellErr="1">
+      <w:pPr>
+        <w:pStyle w:val="Normal"/>
+        <w:jc w:val="both"/>
+      </w:pPr>
+      <w:r>
+        <w:rPr>
+          <w:noProof w:val="0"/>
+          <w:lang w:val="fr-FR"/>
+        </w:rPr>
+        <w:t>Ici les tâches sont toujours exécutable dans le temps qui nous est imparti mais le problème vient du fait que certaines tâches risquent de commencer avant leur échéance. Par exemple à 1.666s si l'on ne prévoit rien, la tâche 2 se lancera alors qu'elle ne doit pas commencer avec 2s.</w:t>
+      </w:r>
+    </w:p>
     <w:p>
-      <w:r>
-        <w:t xml:space="preserve">Question 9 </w:t>
+      <w:pPr>
+        <w:pStyle w:val="Normal"/>
+        <w:jc w:val="both"/>
+      </w:pPr>
+      <w:r>
+        <w:rPr>
+          <w:noProof w:val="0"/>
+          <w:lang w:val="fr-FR"/>
+        </w:rPr>
+        <w:t>Notre solution est la suivante: nous allons instaurer des pauses dans le programme pour permettre aux tâches de se lancer au bon moment. Deux solutions s'offrent à nous pour mettre en place ces temps d'attente: utiliser la fonction sleep() (ou usleep()) ou utiliser la fonction pause(). L'inconvénient de la fonction sleep() est qu'elle demande à ce</w:t>
+      </w:r>
+      <w:r>
+        <w:rPr>
+          <w:noProof w:val="0"/>
+          <w:lang w:val="fr-FR"/>
+        </w:rPr>
+        <w:t xml:space="preserve"> qu'on lui passe en paramètre le temps que doit attendre le programme, on pourrait donc faire marcher le code pour une vitesse de calcul donnée mais en changeant cette vitesse l'ensemble du programme serait à re-coder.</w:t>
+      </w:r>
+    </w:p>
+    <w:p w14:noSpellErr="1">
+      <w:pPr>
+        <w:pStyle w:val="Normal"/>
+        <w:jc w:val="both"/>
+      </w:pPr>
+      <w:r>
+        <w:rPr>
+          <w:noProof w:val="0"/>
+          <w:lang w:val="fr-FR"/>
+        </w:rPr>
+        <w:t>Nous allons donc utiliser la méthode pause() qui permet de mettre en pause le programme pendant un temps indéfini: la reprise s'effectuera à la réception d'un signal. Sur notre schéma les "</w:t>
+      </w:r>
+      <w:r>
+        <w:rPr>
+          <w:noProof w:val="0"/>
+          <w:color w:val="FF0000"/>
+          <w:lang w:val="fr-FR"/>
+        </w:rPr>
+        <w:t>P</w:t>
+      </w:r>
+      <w:r>
+        <w:rPr>
+          <w:noProof w:val="0"/>
+          <w:lang w:val="fr-FR"/>
+        </w:rPr>
+        <w:t>" représentent les invocations des pauses et les éclairs rouges l'envoi des signaux pour réveiller le programme. Nous pouvons observer que ces signaux sont à envoyer aux secondes 2, 3, 4, 6, 8, 10 et 12 de chaque itération.</w:t>
+      </w:r>
+    </w:p>
+    <w:p w14:noSpellErr="1">
+      <w:pPr>
+        <w:pStyle w:val="Normal"/>
+        <w:jc w:val="both"/>
+      </w:pPr>
+      <w:r>
+        <w:rPr>
+          <w:noProof w:val="0"/>
+          <w:lang w:val="fr-FR"/>
+        </w:rPr>
+        <w:t>Le code de la boucle principale est donc le suivant:</w:t>
+      </w:r>
+    </w:p>
+    <w:p w14:noSpellErr="1">
+      <w:pPr>
+        <w:pStyle w:val="Normal"/>
+        <w:jc w:val="center"/>
+      </w:pPr>
+      <w:r>
+        <w:drawing>
+          <wp:inline wp14:editId="44A3E91D" wp14:anchorId="03BA6D39">
+            <wp:extent cx="3562350" cy="4572000"/>
+            <wp:effectExtent l="0" t="0" r="0" b="0"/>
+            <wp:docPr id="1643156699" name="picture" title=""/>
+            <wp:cNvGraphicFramePr>
+              <a:graphicFrameLocks noChangeAspect="1"/>
+            </wp:cNvGraphicFramePr>
+            <a:graphic>
+              <a:graphicData uri="http://schemas.openxmlformats.org/drawingml/2006/picture">
+                <pic:pic>
+                  <pic:nvPicPr>
+                    <pic:cNvPr id="0" name="picture"/>
+                    <pic:cNvPicPr/>
+                  </pic:nvPicPr>
+                  <pic:blipFill>
+                    <a:blip r:embed="R3f96a9d5b7034964">
+                      <a:extLst>
+                        <a:ext xmlns:a="http://schemas.openxmlformats.org/drawingml/2006/main" uri="{28A0092B-C50C-407E-A947-70E740481C1C}">
+                          <a14:useLocalDpi val="0"/>
+                        </a:ext>
+                      </a:extLst>
+                    </a:blip>
+                    <a:stretch>
+                      <a:fillRect/>
+                    </a:stretch>
+                  </pic:blipFill>
+                  <pic:spPr>
+                    <a:xfrm>
+                      <a:off x="0" y="0"/>
+                      <a:ext cx="3562350" cy="4572000"/>
+                    </a:xfrm>
+                    <a:prstGeom prst="rect">
+                      <a:avLst/>
+                    </a:prstGeom>
+                  </pic:spPr>
+                </pic:pic>
+              </a:graphicData>
+            </a:graphic>
+          </wp:inline>
+        </w:drawing>
       </w:r>
     </w:p>
     <w:p>
-      <w:bookmarkStart w:id="0" w:name="_GoBack"/>
-      <w:bookmarkEnd w:id="0"/>
+      <w:pPr>
+        <w:pStyle w:val="Normal"/>
+        <w:jc w:val="both"/>
+      </w:pPr>
+      <w:r>
+        <w:rPr/>
+        <w:t>Il nous faut également un timer envoyant un signal toutes les 2 secondes, pour cela nous reprenons le timer de la question précédente en changeant les valeurs. De plus il nous faut également un timer qui attende 3secondes avant de lancer un signal puis devienne périodique sur 12 secondes. Nous n'avons cependant pas réussit l'implémentation de ce timer, nous pensons toutefois qu'il doit être possible de mettre en place une fonction appel</w:t>
+      </w:r>
+      <w:r>
+        <w:rPr/>
+        <w:t>ée</w:t>
+      </w:r>
+      <w:r>
+        <w:rPr/>
+        <w:t xml:space="preserve"> à la première réception d'un signal qui mette ensuite change les valeurs du timer pour qu'il devienne</w:t>
+      </w:r>
+      <w:r>
+        <w:rPr/>
+        <w:t xml:space="preserve"> périodique sur 12 secondes.</w:t>
+      </w:r>
+    </w:p>
+    <w:p w14:noSpellErr="1">
+      <w:pPr>
+        <w:pStyle w:val="Heading2"/>
+      </w:pPr>
+      <w:r>
+        <w:rPr/>
+        <w:t>Question 10</w:t>
+      </w:r>
+    </w:p>
+    <w:p w14:noSpellErr="1">
+      <w:pPr>
+        <w:pStyle w:val="Normal"/>
+        <w:jc w:val="both"/>
+      </w:pPr>
+      <w:r>
+        <w:rPr/>
+        <w:t xml:space="preserve">Tant que la vitesse du processeur permet d'exécuter toutes les taches dans le temps imparti le fonctionnement est déterministe puisque l'intérêt d'utiliser notre système de pause et de signal est que les taches seront toujours lancées à la bonne échéance quelle que soit l'avance que les taches précédentes aient pu prendre. </w:t>
+      </w:r>
+    </w:p>
+    <w:p>
+      <w:pPr>
+        <w:pStyle w:val="Normal"/>
+        <w:jc w:val="both"/>
+      </w:pPr>
+    </w:p>
+    <w:p>
+      <w:pPr>
+        <w:pStyle w:val="Normal"/>
+        <w:jc w:val="both"/>
+      </w:pPr>
     </w:p>
     <w:sectPr>
-      <w:pgSz w:w="11906" w:h="16838"/>
+      <w:pgSz w:w="11906" w:h="16838" w:orient="portrait"/>
       <w:pgMar w:top="1417" w:right="1417" w:bottom="1417" w:left="1417" w:header="708" w:footer="708" w:gutter="0"/>
       <w:pgNumType w:start="0"/>
       <w:cols w:space="708"/>
@@ -1827,7 +3552,7 @@
         <w:ind w:left="720" w:hanging="360"/>
       </w:pPr>
       <w:rPr>
-        <w:rFonts w:ascii="Symbol" w:hAnsi="Symbol" w:hint="default"/>
+        <w:rFonts w:hint="default" w:ascii="Symbol" w:hAnsi="Symbol"/>
       </w:rPr>
     </w:lvl>
     <w:lvl w:ilvl="1" w:tplc="040C0003" w:tentative="1">
@@ -1839,7 +3564,7 @@
         <w:ind w:left="1440" w:hanging="360"/>
       </w:pPr>
       <w:rPr>
-        <w:rFonts w:ascii="Courier New" w:hAnsi="Courier New" w:cs="Courier New" w:hint="default"/>
+        <w:rFonts w:hint="default" w:ascii="Courier New" w:hAnsi="Courier New" w:cs="Courier New"/>
       </w:rPr>
     </w:lvl>
     <w:lvl w:ilvl="2" w:tplc="040C0005" w:tentative="1">
@@ -1851,7 +3576,7 @@
         <w:ind w:left="2160" w:hanging="360"/>
       </w:pPr>
       <w:rPr>
-        <w:rFonts w:ascii="Wingdings" w:hAnsi="Wingdings" w:hint="default"/>
+        <w:rFonts w:hint="default" w:ascii="Wingdings" w:hAnsi="Wingdings"/>
       </w:rPr>
     </w:lvl>
     <w:lvl w:ilvl="3" w:tplc="040C0001" w:tentative="1">
@@ -1863,7 +3588,7 @@
         <w:ind w:left="2880" w:hanging="360"/>
       </w:pPr>
       <w:rPr>
-        <w:rFonts w:ascii="Symbol" w:hAnsi="Symbol" w:hint="default"/>
+        <w:rFonts w:hint="default" w:ascii="Symbol" w:hAnsi="Symbol"/>
       </w:rPr>
     </w:lvl>
     <w:lvl w:ilvl="4" w:tplc="040C0003" w:tentative="1">
@@ -1875,7 +3600,7 @@
         <w:ind w:left="3600" w:hanging="360"/>
       </w:pPr>
       <w:rPr>
-        <w:rFonts w:ascii="Courier New" w:hAnsi="Courier New" w:cs="Courier New" w:hint="default"/>
+        <w:rFonts w:hint="default" w:ascii="Courier New" w:hAnsi="Courier New" w:cs="Courier New"/>
       </w:rPr>
     </w:lvl>
     <w:lvl w:ilvl="5" w:tplc="040C0005" w:tentative="1">
@@ -1887,7 +3612,7 @@
         <w:ind w:left="4320" w:hanging="360"/>
       </w:pPr>
       <w:rPr>
-        <w:rFonts w:ascii="Wingdings" w:hAnsi="Wingdings" w:hint="default"/>
+        <w:rFonts w:hint="default" w:ascii="Wingdings" w:hAnsi="Wingdings"/>
       </w:rPr>
     </w:lvl>
     <w:lvl w:ilvl="6" w:tplc="040C0001" w:tentative="1">
@@ -1899,7 +3624,7 @@
         <w:ind w:left="5040" w:hanging="360"/>
       </w:pPr>
       <w:rPr>
-        <w:rFonts w:ascii="Symbol" w:hAnsi="Symbol" w:hint="default"/>
+        <w:rFonts w:hint="default" w:ascii="Symbol" w:hAnsi="Symbol"/>
       </w:rPr>
     </w:lvl>
     <w:lvl w:ilvl="7" w:tplc="040C0003" w:tentative="1">
@@ -1911,7 +3636,7 @@
         <w:ind w:left="5760" w:hanging="360"/>
       </w:pPr>
       <w:rPr>
-        <w:rFonts w:ascii="Courier New" w:hAnsi="Courier New" w:cs="Courier New" w:hint="default"/>
+        <w:rFonts w:hint="default" w:ascii="Courier New" w:hAnsi="Courier New" w:cs="Courier New"/>
       </w:rPr>
     </w:lvl>
     <w:lvl w:ilvl="8" w:tplc="040C0005" w:tentative="1">
@@ -1923,7 +3648,7 @@
         <w:ind w:left="6480" w:hanging="360"/>
       </w:pPr>
       <w:rPr>
-        <w:rFonts w:ascii="Wingdings" w:hAnsi="Wingdings" w:hint="default"/>
+        <w:rFonts w:hint="default" w:ascii="Wingdings" w:hAnsi="Wingdings"/>
       </w:rPr>
     </w:lvl>
   </w:abstractNum>
@@ -1934,11 +3659,11 @@
 </file>
 
 <file path=word/styles.xml><?xml version="1.0" encoding="utf-8"?>
-<w:styles xmlns:mc="http://schemas.openxmlformats.org/markup-compatibility/2006" xmlns:r="http://schemas.openxmlformats.org/officeDocument/2006/relationships" xmlns:w="http://schemas.openxmlformats.org/wordprocessingml/2006/main" xmlns:w14="http://schemas.microsoft.com/office/word/2010/wordml" mc:Ignorable="w14">
+<w:styles xmlns:wp14="http://schemas.microsoft.com/office/word/2010/wordprocessingDrawing" xmlns:mc="http://schemas.openxmlformats.org/markup-compatibility/2006" xmlns:r="http://schemas.openxmlformats.org/officeDocument/2006/relationships" xmlns:w="http://schemas.openxmlformats.org/wordprocessingml/2006/main" xmlns:w14="http://schemas.microsoft.com/office/word/2010/wordml" mc:Ignorable="w14 wp14">
   <w:docDefaults>
     <w:rPrDefault>
       <w:rPr>
-        <w:rFonts w:asciiTheme="minorHAnsi" w:eastAsiaTheme="minorHAnsi" w:hAnsiTheme="minorHAnsi" w:cstheme="minorBidi"/>
+        <w:rFonts w:asciiTheme="minorHAnsi" w:hAnsiTheme="minorHAnsi" w:eastAsiaTheme="minorHAnsi" w:cstheme="minorBidi"/>
         <w:sz w:val="22"/>
         <w:szCs w:val="22"/>
         <w:lang w:val="fr-FR" w:eastAsia="en-US" w:bidi="ar-SA"/>
@@ -1951,8 +3676,8 @@
     </w:pPrDefault>
   </w:docDefaults>
   <w:latentStyles w:defLockedState="0" w:defUIPriority="99" w:defSemiHidden="1" w:defUnhideWhenUsed="1" w:defQFormat="0" w:count="267">
-    <w:lsdException w:name="Normal" w:semiHidden="0" w:uiPriority="0" w:unhideWhenUsed="0" w:qFormat="1"/>
-    <w:lsdException w:name="heading 1" w:semiHidden="0" w:uiPriority="9" w:unhideWhenUsed="0" w:qFormat="1"/>
+    <w:lsdException w:name="Normal" w:uiPriority="0" w:semiHidden="0" w:unhideWhenUsed="0" w:qFormat="1"/>
+    <w:lsdException w:name="heading 1" w:uiPriority="9" w:semiHidden="0" w:unhideWhenUsed="0" w:qFormat="1"/>
     <w:lsdException w:name="heading 2" w:uiPriority="9" w:qFormat="1"/>
     <w:lsdException w:name="heading 3" w:uiPriority="9" w:qFormat="1"/>
     <w:lsdException w:name="heading 4" w:uiPriority="9" w:qFormat="1"/>
@@ -1971,135 +3696,135 @@
     <w:lsdException w:name="toc 8" w:uiPriority="39"/>
     <w:lsdException w:name="toc 9" w:uiPriority="39"/>
     <w:lsdException w:name="caption" w:uiPriority="35" w:qFormat="1"/>
-    <w:lsdException w:name="Title" w:semiHidden="0" w:uiPriority="10" w:unhideWhenUsed="0" w:qFormat="1"/>
+    <w:lsdException w:name="Title" w:uiPriority="10" w:semiHidden="0" w:unhideWhenUsed="0" w:qFormat="1"/>
     <w:lsdException w:name="Default Paragraph Font" w:uiPriority="1"/>
-    <w:lsdException w:name="Subtitle" w:semiHidden="0" w:uiPriority="11" w:unhideWhenUsed="0" w:qFormat="1"/>
-    <w:lsdException w:name="Strong" w:semiHidden="0" w:uiPriority="22" w:unhideWhenUsed="0" w:qFormat="1"/>
-    <w:lsdException w:name="Emphasis" w:semiHidden="0" w:uiPriority="20" w:unhideWhenUsed="0" w:qFormat="1"/>
-    <w:lsdException w:name="Table Grid" w:semiHidden="0" w:uiPriority="59" w:unhideWhenUsed="0"/>
+    <w:lsdException w:name="Subtitle" w:uiPriority="11" w:semiHidden="0" w:unhideWhenUsed="0" w:qFormat="1"/>
+    <w:lsdException w:name="Strong" w:uiPriority="22" w:semiHidden="0" w:unhideWhenUsed="0" w:qFormat="1"/>
+    <w:lsdException w:name="Emphasis" w:uiPriority="20" w:semiHidden="0" w:unhideWhenUsed="0" w:qFormat="1"/>
+    <w:lsdException w:name="Table Grid" w:uiPriority="59" w:semiHidden="0" w:unhideWhenUsed="0"/>
     <w:lsdException w:name="Placeholder Text" w:unhideWhenUsed="0"/>
-    <w:lsdException w:name="No Spacing" w:semiHidden="0" w:uiPriority="1" w:unhideWhenUsed="0" w:qFormat="1"/>
-    <w:lsdException w:name="Light Shading" w:semiHidden="0" w:uiPriority="60" w:unhideWhenUsed="0"/>
-    <w:lsdException w:name="Light List" w:semiHidden="0" w:uiPriority="61" w:unhideWhenUsed="0"/>
-    <w:lsdException w:name="Light Grid" w:semiHidden="0" w:uiPriority="62" w:unhideWhenUsed="0"/>
-    <w:lsdException w:name="Medium Shading 1" w:semiHidden="0" w:uiPriority="63" w:unhideWhenUsed="0"/>
-    <w:lsdException w:name="Medium Shading 2" w:semiHidden="0" w:uiPriority="64" w:unhideWhenUsed="0"/>
-    <w:lsdException w:name="Medium List 1" w:semiHidden="0" w:uiPriority="65" w:unhideWhenUsed="0"/>
-    <w:lsdException w:name="Medium List 2" w:semiHidden="0" w:uiPriority="66" w:unhideWhenUsed="0"/>
-    <w:lsdException w:name="Medium Grid 1" w:semiHidden="0" w:uiPriority="67" w:unhideWhenUsed="0"/>
-    <w:lsdException w:name="Medium Grid 2" w:semiHidden="0" w:uiPriority="68" w:unhideWhenUsed="0"/>
-    <w:lsdException w:name="Medium Grid 3" w:semiHidden="0" w:uiPriority="69" w:unhideWhenUsed="0"/>
-    <w:lsdException w:name="Dark List" w:semiHidden="0" w:uiPriority="70" w:unhideWhenUsed="0"/>
-    <w:lsdException w:name="Colorful Shading" w:semiHidden="0" w:uiPriority="71" w:unhideWhenUsed="0"/>
-    <w:lsdException w:name="Colorful List" w:semiHidden="0" w:uiPriority="72" w:unhideWhenUsed="0"/>
-    <w:lsdException w:name="Colorful Grid" w:semiHidden="0" w:uiPriority="73" w:unhideWhenUsed="0"/>
-    <w:lsdException w:name="Light Shading Accent 1" w:semiHidden="0" w:uiPriority="60" w:unhideWhenUsed="0"/>
-    <w:lsdException w:name="Light List Accent 1" w:semiHidden="0" w:uiPriority="61" w:unhideWhenUsed="0"/>
-    <w:lsdException w:name="Light Grid Accent 1" w:semiHidden="0" w:uiPriority="62" w:unhideWhenUsed="0"/>
-    <w:lsdException w:name="Medium Shading 1 Accent 1" w:semiHidden="0" w:uiPriority="63" w:unhideWhenUsed="0"/>
-    <w:lsdException w:name="Medium Shading 2 Accent 1" w:semiHidden="0" w:uiPriority="64" w:unhideWhenUsed="0"/>
-    <w:lsdException w:name="Medium List 1 Accent 1" w:semiHidden="0" w:uiPriority="65" w:unhideWhenUsed="0"/>
+    <w:lsdException w:name="No Spacing" w:uiPriority="1" w:semiHidden="0" w:unhideWhenUsed="0" w:qFormat="1"/>
+    <w:lsdException w:name="Light Shading" w:uiPriority="60" w:semiHidden="0" w:unhideWhenUsed="0"/>
+    <w:lsdException w:name="Light List" w:uiPriority="61" w:semiHidden="0" w:unhideWhenUsed="0"/>
+    <w:lsdException w:name="Light Grid" w:uiPriority="62" w:semiHidden="0" w:unhideWhenUsed="0"/>
+    <w:lsdException w:name="Medium Shading 1" w:uiPriority="63" w:semiHidden="0" w:unhideWhenUsed="0"/>
+    <w:lsdException w:name="Medium Shading 2" w:uiPriority="64" w:semiHidden="0" w:unhideWhenUsed="0"/>
+    <w:lsdException w:name="Medium List 1" w:uiPriority="65" w:semiHidden="0" w:unhideWhenUsed="0"/>
+    <w:lsdException w:name="Medium List 2" w:uiPriority="66" w:semiHidden="0" w:unhideWhenUsed="0"/>
+    <w:lsdException w:name="Medium Grid 1" w:uiPriority="67" w:semiHidden="0" w:unhideWhenUsed="0"/>
+    <w:lsdException w:name="Medium Grid 2" w:uiPriority="68" w:semiHidden="0" w:unhideWhenUsed="0"/>
+    <w:lsdException w:name="Medium Grid 3" w:uiPriority="69" w:semiHidden="0" w:unhideWhenUsed="0"/>
+    <w:lsdException w:name="Dark List" w:uiPriority="70" w:semiHidden="0" w:unhideWhenUsed="0"/>
+    <w:lsdException w:name="Colorful Shading" w:uiPriority="71" w:semiHidden="0" w:unhideWhenUsed="0"/>
+    <w:lsdException w:name="Colorful List" w:uiPriority="72" w:semiHidden="0" w:unhideWhenUsed="0"/>
+    <w:lsdException w:name="Colorful Grid" w:uiPriority="73" w:semiHidden="0" w:unhideWhenUsed="0"/>
+    <w:lsdException w:name="Light Shading Accent 1" w:uiPriority="60" w:semiHidden="0" w:unhideWhenUsed="0"/>
+    <w:lsdException w:name="Light List Accent 1" w:uiPriority="61" w:semiHidden="0" w:unhideWhenUsed="0"/>
+    <w:lsdException w:name="Light Grid Accent 1" w:uiPriority="62" w:semiHidden="0" w:unhideWhenUsed="0"/>
+    <w:lsdException w:name="Medium Shading 1 Accent 1" w:uiPriority="63" w:semiHidden="0" w:unhideWhenUsed="0"/>
+    <w:lsdException w:name="Medium Shading 2 Accent 1" w:uiPriority="64" w:semiHidden="0" w:unhideWhenUsed="0"/>
+    <w:lsdException w:name="Medium List 1 Accent 1" w:uiPriority="65" w:semiHidden="0" w:unhideWhenUsed="0"/>
     <w:lsdException w:name="Revision" w:unhideWhenUsed="0"/>
-    <w:lsdException w:name="List Paragraph" w:semiHidden="0" w:uiPriority="34" w:unhideWhenUsed="0" w:qFormat="1"/>
-    <w:lsdException w:name="Quote" w:semiHidden="0" w:uiPriority="29" w:unhideWhenUsed="0" w:qFormat="1"/>
-    <w:lsdException w:name="Intense Quote" w:semiHidden="0" w:uiPriority="30" w:unhideWhenUsed="0" w:qFormat="1"/>
-    <w:lsdException w:name="Medium List 2 Accent 1" w:semiHidden="0" w:uiPriority="66" w:unhideWhenUsed="0"/>
-    <w:lsdException w:name="Medium Grid 1 Accent 1" w:semiHidden="0" w:uiPriority="67" w:unhideWhenUsed="0"/>
-    <w:lsdException w:name="Medium Grid 2 Accent 1" w:semiHidden="0" w:uiPriority="68" w:unhideWhenUsed="0"/>
-    <w:lsdException w:name="Medium Grid 3 Accent 1" w:semiHidden="0" w:uiPriority="69" w:unhideWhenUsed="0"/>
-    <w:lsdException w:name="Dark List Accent 1" w:semiHidden="0" w:uiPriority="70" w:unhideWhenUsed="0"/>
-    <w:lsdException w:name="Colorful Shading Accent 1" w:semiHidden="0" w:uiPriority="71" w:unhideWhenUsed="0"/>
-    <w:lsdException w:name="Colorful List Accent 1" w:semiHidden="0" w:uiPriority="72" w:unhideWhenUsed="0"/>
-    <w:lsdException w:name="Colorful Grid Accent 1" w:semiHidden="0" w:uiPriority="73" w:unhideWhenUsed="0"/>
-    <w:lsdException w:name="Light Shading Accent 2" w:semiHidden="0" w:uiPriority="60" w:unhideWhenUsed="0"/>
-    <w:lsdException w:name="Light List Accent 2" w:semiHidden="0" w:uiPriority="61" w:unhideWhenUsed="0"/>
-    <w:lsdException w:name="Light Grid Accent 2" w:semiHidden="0" w:uiPriority="62" w:unhideWhenUsed="0"/>
-    <w:lsdException w:name="Medium Shading 1 Accent 2" w:semiHidden="0" w:uiPriority="63" w:unhideWhenUsed="0"/>
-    <w:lsdException w:name="Medium Shading 2 Accent 2" w:semiHidden="0" w:uiPriority="64" w:unhideWhenUsed="0"/>
-    <w:lsdException w:name="Medium List 1 Accent 2" w:semiHidden="0" w:uiPriority="65" w:unhideWhenUsed="0"/>
-    <w:lsdException w:name="Medium List 2 Accent 2" w:semiHidden="0" w:uiPriority="66" w:unhideWhenUsed="0"/>
-    <w:lsdException w:name="Medium Grid 1 Accent 2" w:semiHidden="0" w:uiPriority="67" w:unhideWhenUsed="0"/>
-    <w:lsdException w:name="Medium Grid 2 Accent 2" w:semiHidden="0" w:uiPriority="68" w:unhideWhenUsed="0"/>
-    <w:lsdException w:name="Medium Grid 3 Accent 2" w:semiHidden="0" w:uiPriority="69" w:unhideWhenUsed="0"/>
-    <w:lsdException w:name="Dark List Accent 2" w:semiHidden="0" w:uiPriority="70" w:unhideWhenUsed="0"/>
-    <w:lsdException w:name="Colorful Shading Accent 2" w:semiHidden="0" w:uiPriority="71" w:unhideWhenUsed="0"/>
-    <w:lsdException w:name="Colorful List Accent 2" w:semiHidden="0" w:uiPriority="72" w:unhideWhenUsed="0"/>
-    <w:lsdException w:name="Colorful Grid Accent 2" w:semiHidden="0" w:uiPriority="73" w:unhideWhenUsed="0"/>
-    <w:lsdException w:name="Light Shading Accent 3" w:semiHidden="0" w:uiPriority="60" w:unhideWhenUsed="0"/>
-    <w:lsdException w:name="Light List Accent 3" w:semiHidden="0" w:uiPriority="61" w:unhideWhenUsed="0"/>
-    <w:lsdException w:name="Light Grid Accent 3" w:semiHidden="0" w:uiPriority="62" w:unhideWhenUsed="0"/>
-    <w:lsdException w:name="Medium Shading 1 Accent 3" w:semiHidden="0" w:uiPriority="63" w:unhideWhenUsed="0"/>
-    <w:lsdException w:name="Medium Shading 2 Accent 3" w:semiHidden="0" w:uiPriority="64" w:unhideWhenUsed="0"/>
-    <w:lsdException w:name="Medium List 1 Accent 3" w:semiHidden="0" w:uiPriority="65" w:unhideWhenUsed="0"/>
-    <w:lsdException w:name="Medium List 2 Accent 3" w:semiHidden="0" w:uiPriority="66" w:unhideWhenUsed="0"/>
-    <w:lsdException w:name="Medium Grid 1 Accent 3" w:semiHidden="0" w:uiPriority="67" w:unhideWhenUsed="0"/>
-    <w:lsdException w:name="Medium Grid 2 Accent 3" w:semiHidden="0" w:uiPriority="68" w:unhideWhenUsed="0"/>
-    <w:lsdException w:name="Medium Grid 3 Accent 3" w:semiHidden="0" w:uiPriority="69" w:unhideWhenUsed="0"/>
-    <w:lsdException w:name="Dark List Accent 3" w:semiHidden="0" w:uiPriority="70" w:unhideWhenUsed="0"/>
-    <w:lsdException w:name="Colorful Shading Accent 3" w:semiHidden="0" w:uiPriority="71" w:unhideWhenUsed="0"/>
-    <w:lsdException w:name="Colorful List Accent 3" w:semiHidden="0" w:uiPriority="72" w:unhideWhenUsed="0"/>
-    <w:lsdException w:name="Colorful Grid Accent 3" w:semiHidden="0" w:uiPriority="73" w:unhideWhenUsed="0"/>
-    <w:lsdException w:name="Light Shading Accent 4" w:semiHidden="0" w:uiPriority="60" w:unhideWhenUsed="0"/>
-    <w:lsdException w:name="Light List Accent 4" w:semiHidden="0" w:uiPriority="61" w:unhideWhenUsed="0"/>
-    <w:lsdException w:name="Light Grid Accent 4" w:semiHidden="0" w:uiPriority="62" w:unhideWhenUsed="0"/>
-    <w:lsdException w:name="Medium Shading 1 Accent 4" w:semiHidden="0" w:uiPriority="63" w:unhideWhenUsed="0"/>
-    <w:lsdException w:name="Medium Shading 2 Accent 4" w:semiHidden="0" w:uiPriority="64" w:unhideWhenUsed="0"/>
-    <w:lsdException w:name="Medium List 1 Accent 4" w:semiHidden="0" w:uiPriority="65" w:unhideWhenUsed="0"/>
-    <w:lsdException w:name="Medium List 2 Accent 4" w:semiHidden="0" w:uiPriority="66" w:unhideWhenUsed="0"/>
-    <w:lsdException w:name="Medium Grid 1 Accent 4" w:semiHidden="0" w:uiPriority="67" w:unhideWhenUsed="0"/>
-    <w:lsdException w:name="Medium Grid 2 Accent 4" w:semiHidden="0" w:uiPriority="68" w:unhideWhenUsed="0"/>
-    <w:lsdException w:name="Medium Grid 3 Accent 4" w:semiHidden="0" w:uiPriority="69" w:unhideWhenUsed="0"/>
-    <w:lsdException w:name="Dark List Accent 4" w:semiHidden="0" w:uiPriority="70" w:unhideWhenUsed="0"/>
-    <w:lsdException w:name="Colorful Shading Accent 4" w:semiHidden="0" w:uiPriority="71" w:unhideWhenUsed="0"/>
-    <w:lsdException w:name="Colorful List Accent 4" w:semiHidden="0" w:uiPriority="72" w:unhideWhenUsed="0"/>
-    <w:lsdException w:name="Colorful Grid Accent 4" w:semiHidden="0" w:uiPriority="73" w:unhideWhenUsed="0"/>
-    <w:lsdException w:name="Light Shading Accent 5" w:semiHidden="0" w:uiPriority="60" w:unhideWhenUsed="0"/>
-    <w:lsdException w:name="Light List Accent 5" w:semiHidden="0" w:uiPriority="61" w:unhideWhenUsed="0"/>
-    <w:lsdException w:name="Light Grid Accent 5" w:semiHidden="0" w:uiPriority="62" w:unhideWhenUsed="0"/>
-    <w:lsdException w:name="Medium Shading 1 Accent 5" w:semiHidden="0" w:uiPriority="63" w:unhideWhenUsed="0"/>
-    <w:lsdException w:name="Medium Shading 2 Accent 5" w:semiHidden="0" w:uiPriority="64" w:unhideWhenUsed="0"/>
-    <w:lsdException w:name="Medium List 1 Accent 5" w:semiHidden="0" w:uiPriority="65" w:unhideWhenUsed="0"/>
-    <w:lsdException w:name="Medium List 2 Accent 5" w:semiHidden="0" w:uiPriority="66" w:unhideWhenUsed="0"/>
-    <w:lsdException w:name="Medium Grid 1 Accent 5" w:semiHidden="0" w:uiPriority="67" w:unhideWhenUsed="0"/>
-    <w:lsdException w:name="Medium Grid 2 Accent 5" w:semiHidden="0" w:uiPriority="68" w:unhideWhenUsed="0"/>
-    <w:lsdException w:name="Medium Grid 3 Accent 5" w:semiHidden="0" w:uiPriority="69" w:unhideWhenUsed="0"/>
-    <w:lsdException w:name="Dark List Accent 5" w:semiHidden="0" w:uiPriority="70" w:unhideWhenUsed="0"/>
-    <w:lsdException w:name="Colorful Shading Accent 5" w:semiHidden="0" w:uiPriority="71" w:unhideWhenUsed="0"/>
-    <w:lsdException w:name="Colorful List Accent 5" w:semiHidden="0" w:uiPriority="72" w:unhideWhenUsed="0"/>
-    <w:lsdException w:name="Colorful Grid Accent 5" w:semiHidden="0" w:uiPriority="73" w:unhideWhenUsed="0"/>
-    <w:lsdException w:name="Light Shading Accent 6" w:semiHidden="0" w:uiPriority="60" w:unhideWhenUsed="0"/>
-    <w:lsdException w:name="Light List Accent 6" w:semiHidden="0" w:uiPriority="61" w:unhideWhenUsed="0"/>
-    <w:lsdException w:name="Light Grid Accent 6" w:semiHidden="0" w:uiPriority="62" w:unhideWhenUsed="0"/>
-    <w:lsdException w:name="Medium Shading 1 Accent 6" w:semiHidden="0" w:uiPriority="63" w:unhideWhenUsed="0"/>
-    <w:lsdException w:name="Medium Shading 2 Accent 6" w:semiHidden="0" w:uiPriority="64" w:unhideWhenUsed="0"/>
-    <w:lsdException w:name="Medium List 1 Accent 6" w:semiHidden="0" w:uiPriority="65" w:unhideWhenUsed="0"/>
-    <w:lsdException w:name="Medium List 2 Accent 6" w:semiHidden="0" w:uiPriority="66" w:unhideWhenUsed="0"/>
-    <w:lsdException w:name="Medium Grid 1 Accent 6" w:semiHidden="0" w:uiPriority="67" w:unhideWhenUsed="0"/>
-    <w:lsdException w:name="Medium Grid 2 Accent 6" w:semiHidden="0" w:uiPriority="68" w:unhideWhenUsed="0"/>
-    <w:lsdException w:name="Medium Grid 3 Accent 6" w:semiHidden="0" w:uiPriority="69" w:unhideWhenUsed="0"/>
-    <w:lsdException w:name="Dark List Accent 6" w:semiHidden="0" w:uiPriority="70" w:unhideWhenUsed="0"/>
-    <w:lsdException w:name="Colorful Shading Accent 6" w:semiHidden="0" w:uiPriority="71" w:unhideWhenUsed="0"/>
-    <w:lsdException w:name="Colorful List Accent 6" w:semiHidden="0" w:uiPriority="72" w:unhideWhenUsed="0"/>
-    <w:lsdException w:name="Colorful Grid Accent 6" w:semiHidden="0" w:uiPriority="73" w:unhideWhenUsed="0"/>
-    <w:lsdException w:name="Subtle Emphasis" w:semiHidden="0" w:uiPriority="19" w:unhideWhenUsed="0" w:qFormat="1"/>
-    <w:lsdException w:name="Intense Emphasis" w:semiHidden="0" w:uiPriority="21" w:unhideWhenUsed="0" w:qFormat="1"/>
-    <w:lsdException w:name="Subtle Reference" w:semiHidden="0" w:uiPriority="31" w:unhideWhenUsed="0" w:qFormat="1"/>
-    <w:lsdException w:name="Intense Reference" w:semiHidden="0" w:uiPriority="32" w:unhideWhenUsed="0" w:qFormat="1"/>
-    <w:lsdException w:name="Book Title" w:semiHidden="0" w:uiPriority="33" w:unhideWhenUsed="0" w:qFormat="1"/>
+    <w:lsdException w:name="List Paragraph" w:uiPriority="34" w:semiHidden="0" w:unhideWhenUsed="0" w:qFormat="1"/>
+    <w:lsdException w:name="Quote" w:uiPriority="29" w:semiHidden="0" w:unhideWhenUsed="0" w:qFormat="1"/>
+    <w:lsdException w:name="Intense Quote" w:uiPriority="30" w:semiHidden="0" w:unhideWhenUsed="0" w:qFormat="1"/>
+    <w:lsdException w:name="Medium List 2 Accent 1" w:uiPriority="66" w:semiHidden="0" w:unhideWhenUsed="0"/>
+    <w:lsdException w:name="Medium Grid 1 Accent 1" w:uiPriority="67" w:semiHidden="0" w:unhideWhenUsed="0"/>
+    <w:lsdException w:name="Medium Grid 2 Accent 1" w:uiPriority="68" w:semiHidden="0" w:unhideWhenUsed="0"/>
+    <w:lsdException w:name="Medium Grid 3 Accent 1" w:uiPriority="69" w:semiHidden="0" w:unhideWhenUsed="0"/>
+    <w:lsdException w:name="Dark List Accent 1" w:uiPriority="70" w:semiHidden="0" w:unhideWhenUsed="0"/>
+    <w:lsdException w:name="Colorful Shading Accent 1" w:uiPriority="71" w:semiHidden="0" w:unhideWhenUsed="0"/>
+    <w:lsdException w:name="Colorful List Accent 1" w:uiPriority="72" w:semiHidden="0" w:unhideWhenUsed="0"/>
+    <w:lsdException w:name="Colorful Grid Accent 1" w:uiPriority="73" w:semiHidden="0" w:unhideWhenUsed="0"/>
+    <w:lsdException w:name="Light Shading Accent 2" w:uiPriority="60" w:semiHidden="0" w:unhideWhenUsed="0"/>
+    <w:lsdException w:name="Light List Accent 2" w:uiPriority="61" w:semiHidden="0" w:unhideWhenUsed="0"/>
+    <w:lsdException w:name="Light Grid Accent 2" w:uiPriority="62" w:semiHidden="0" w:unhideWhenUsed="0"/>
+    <w:lsdException w:name="Medium Shading 1 Accent 2" w:uiPriority="63" w:semiHidden="0" w:unhideWhenUsed="0"/>
+    <w:lsdException w:name="Medium Shading 2 Accent 2" w:uiPriority="64" w:semiHidden="0" w:unhideWhenUsed="0"/>
+    <w:lsdException w:name="Medium List 1 Accent 2" w:uiPriority="65" w:semiHidden="0" w:unhideWhenUsed="0"/>
+    <w:lsdException w:name="Medium List 2 Accent 2" w:uiPriority="66" w:semiHidden="0" w:unhideWhenUsed="0"/>
+    <w:lsdException w:name="Medium Grid 1 Accent 2" w:uiPriority="67" w:semiHidden="0" w:unhideWhenUsed="0"/>
+    <w:lsdException w:name="Medium Grid 2 Accent 2" w:uiPriority="68" w:semiHidden="0" w:unhideWhenUsed="0"/>
+    <w:lsdException w:name="Medium Grid 3 Accent 2" w:uiPriority="69" w:semiHidden="0" w:unhideWhenUsed="0"/>
+    <w:lsdException w:name="Dark List Accent 2" w:uiPriority="70" w:semiHidden="0" w:unhideWhenUsed="0"/>
+    <w:lsdException w:name="Colorful Shading Accent 2" w:uiPriority="71" w:semiHidden="0" w:unhideWhenUsed="0"/>
+    <w:lsdException w:name="Colorful List Accent 2" w:uiPriority="72" w:semiHidden="0" w:unhideWhenUsed="0"/>
+    <w:lsdException w:name="Colorful Grid Accent 2" w:uiPriority="73" w:semiHidden="0" w:unhideWhenUsed="0"/>
+    <w:lsdException w:name="Light Shading Accent 3" w:uiPriority="60" w:semiHidden="0" w:unhideWhenUsed="0"/>
+    <w:lsdException w:name="Light List Accent 3" w:uiPriority="61" w:semiHidden="0" w:unhideWhenUsed="0"/>
+    <w:lsdException w:name="Light Grid Accent 3" w:uiPriority="62" w:semiHidden="0" w:unhideWhenUsed="0"/>
+    <w:lsdException w:name="Medium Shading 1 Accent 3" w:uiPriority="63" w:semiHidden="0" w:unhideWhenUsed="0"/>
+    <w:lsdException w:name="Medium Shading 2 Accent 3" w:uiPriority="64" w:semiHidden="0" w:unhideWhenUsed="0"/>
+    <w:lsdException w:name="Medium List 1 Accent 3" w:uiPriority="65" w:semiHidden="0" w:unhideWhenUsed="0"/>
+    <w:lsdException w:name="Medium List 2 Accent 3" w:uiPriority="66" w:semiHidden="0" w:unhideWhenUsed="0"/>
+    <w:lsdException w:name="Medium Grid 1 Accent 3" w:uiPriority="67" w:semiHidden="0" w:unhideWhenUsed="0"/>
+    <w:lsdException w:name="Medium Grid 2 Accent 3" w:uiPriority="68" w:semiHidden="0" w:unhideWhenUsed="0"/>
+    <w:lsdException w:name="Medium Grid 3 Accent 3" w:uiPriority="69" w:semiHidden="0" w:unhideWhenUsed="0"/>
+    <w:lsdException w:name="Dark List Accent 3" w:uiPriority="70" w:semiHidden="0" w:unhideWhenUsed="0"/>
+    <w:lsdException w:name="Colorful Shading Accent 3" w:uiPriority="71" w:semiHidden="0" w:unhideWhenUsed="0"/>
+    <w:lsdException w:name="Colorful List Accent 3" w:uiPriority="72" w:semiHidden="0" w:unhideWhenUsed="0"/>
+    <w:lsdException w:name="Colorful Grid Accent 3" w:uiPriority="73" w:semiHidden="0" w:unhideWhenUsed="0"/>
+    <w:lsdException w:name="Light Shading Accent 4" w:uiPriority="60" w:semiHidden="0" w:unhideWhenUsed="0"/>
+    <w:lsdException w:name="Light List Accent 4" w:uiPriority="61" w:semiHidden="0" w:unhideWhenUsed="0"/>
+    <w:lsdException w:name="Light Grid Accent 4" w:uiPriority="62" w:semiHidden="0" w:unhideWhenUsed="0"/>
+    <w:lsdException w:name="Medium Shading 1 Accent 4" w:uiPriority="63" w:semiHidden="0" w:unhideWhenUsed="0"/>
+    <w:lsdException w:name="Medium Shading 2 Accent 4" w:uiPriority="64" w:semiHidden="0" w:unhideWhenUsed="0"/>
+    <w:lsdException w:name="Medium List 1 Accent 4" w:uiPriority="65" w:semiHidden="0" w:unhideWhenUsed="0"/>
+    <w:lsdException w:name="Medium List 2 Accent 4" w:uiPriority="66" w:semiHidden="0" w:unhideWhenUsed="0"/>
+    <w:lsdException w:name="Medium Grid 1 Accent 4" w:uiPriority="67" w:semiHidden="0" w:unhideWhenUsed="0"/>
+    <w:lsdException w:name="Medium Grid 2 Accent 4" w:uiPriority="68" w:semiHidden="0" w:unhideWhenUsed="0"/>
+    <w:lsdException w:name="Medium Grid 3 Accent 4" w:uiPriority="69" w:semiHidden="0" w:unhideWhenUsed="0"/>
+    <w:lsdException w:name="Dark List Accent 4" w:uiPriority="70" w:semiHidden="0" w:unhideWhenUsed="0"/>
+    <w:lsdException w:name="Colorful Shading Accent 4" w:uiPriority="71" w:semiHidden="0" w:unhideWhenUsed="0"/>
+    <w:lsdException w:name="Colorful List Accent 4" w:uiPriority="72" w:semiHidden="0" w:unhideWhenUsed="0"/>
+    <w:lsdException w:name="Colorful Grid Accent 4" w:uiPriority="73" w:semiHidden="0" w:unhideWhenUsed="0"/>
+    <w:lsdException w:name="Light Shading Accent 5" w:uiPriority="60" w:semiHidden="0" w:unhideWhenUsed="0"/>
+    <w:lsdException w:name="Light List Accent 5" w:uiPriority="61" w:semiHidden="0" w:unhideWhenUsed="0"/>
+    <w:lsdException w:name="Light Grid Accent 5" w:uiPriority="62" w:semiHidden="0" w:unhideWhenUsed="0"/>
+    <w:lsdException w:name="Medium Shading 1 Accent 5" w:uiPriority="63" w:semiHidden="0" w:unhideWhenUsed="0"/>
+    <w:lsdException w:name="Medium Shading 2 Accent 5" w:uiPriority="64" w:semiHidden="0" w:unhideWhenUsed="0"/>
+    <w:lsdException w:name="Medium List 1 Accent 5" w:uiPriority="65" w:semiHidden="0" w:unhideWhenUsed="0"/>
+    <w:lsdException w:name="Medium List 2 Accent 5" w:uiPriority="66" w:semiHidden="0" w:unhideWhenUsed="0"/>
+    <w:lsdException w:name="Medium Grid 1 Accent 5" w:uiPriority="67" w:semiHidden="0" w:unhideWhenUsed="0"/>
+    <w:lsdException w:name="Medium Grid 2 Accent 5" w:uiPriority="68" w:semiHidden="0" w:unhideWhenUsed="0"/>
+    <w:lsdException w:name="Medium Grid 3 Accent 5" w:uiPriority="69" w:semiHidden="0" w:unhideWhenUsed="0"/>
+    <w:lsdException w:name="Dark List Accent 5" w:uiPriority="70" w:semiHidden="0" w:unhideWhenUsed="0"/>
+    <w:lsdException w:name="Colorful Shading Accent 5" w:uiPriority="71" w:semiHidden="0" w:unhideWhenUsed="0"/>
+    <w:lsdException w:name="Colorful List Accent 5" w:uiPriority="72" w:semiHidden="0" w:unhideWhenUsed="0"/>
+    <w:lsdException w:name="Colorful Grid Accent 5" w:uiPriority="73" w:semiHidden="0" w:unhideWhenUsed="0"/>
+    <w:lsdException w:name="Light Shading Accent 6" w:uiPriority="60" w:semiHidden="0" w:unhideWhenUsed="0"/>
+    <w:lsdException w:name="Light List Accent 6" w:uiPriority="61" w:semiHidden="0" w:unhideWhenUsed="0"/>
+    <w:lsdException w:name="Light Grid Accent 6" w:uiPriority="62" w:semiHidden="0" w:unhideWhenUsed="0"/>
+    <w:lsdException w:name="Medium Shading 1 Accent 6" w:uiPriority="63" w:semiHidden="0" w:unhideWhenUsed="0"/>
+    <w:lsdException w:name="Medium Shading 2 Accent 6" w:uiPriority="64" w:semiHidden="0" w:unhideWhenUsed="0"/>
+    <w:lsdException w:name="Medium List 1 Accent 6" w:uiPriority="65" w:semiHidden="0" w:unhideWhenUsed="0"/>
+    <w:lsdException w:name="Medium List 2 Accent 6" w:uiPriority="66" w:semiHidden="0" w:unhideWhenUsed="0"/>
+    <w:lsdException w:name="Medium Grid 1 Accent 6" w:uiPriority="67" w:semiHidden="0" w:unhideWhenUsed="0"/>
+    <w:lsdException w:name="Medium Grid 2 Accent 6" w:uiPriority="68" w:semiHidden="0" w:unhideWhenUsed="0"/>
+    <w:lsdException w:name="Medium Grid 3 Accent 6" w:uiPriority="69" w:semiHidden="0" w:unhideWhenUsed="0"/>
+    <w:lsdException w:name="Dark List Accent 6" w:uiPriority="70" w:semiHidden="0" w:unhideWhenUsed="0"/>
+    <w:lsdException w:name="Colorful Shading Accent 6" w:uiPriority="71" w:semiHidden="0" w:unhideWhenUsed="0"/>
+    <w:lsdException w:name="Colorful List Accent 6" w:uiPriority="72" w:semiHidden="0" w:unhideWhenUsed="0"/>
+    <w:lsdException w:name="Colorful Grid Accent 6" w:uiPriority="73" w:semiHidden="0" w:unhideWhenUsed="0"/>
+    <w:lsdException w:name="Subtle Emphasis" w:uiPriority="19" w:semiHidden="0" w:unhideWhenUsed="0" w:qFormat="1"/>
+    <w:lsdException w:name="Intense Emphasis" w:uiPriority="21" w:semiHidden="0" w:unhideWhenUsed="0" w:qFormat="1"/>
+    <w:lsdException w:name="Subtle Reference" w:uiPriority="31" w:semiHidden="0" w:unhideWhenUsed="0" w:qFormat="1"/>
+    <w:lsdException w:name="Intense Reference" w:uiPriority="32" w:semiHidden="0" w:unhideWhenUsed="0" w:qFormat="1"/>
+    <w:lsdException w:name="Book Title" w:uiPriority="33" w:semiHidden="0" w:unhideWhenUsed="0" w:qFormat="1"/>
     <w:lsdException w:name="Bibliography" w:uiPriority="37"/>
     <w:lsdException w:name="TOC Heading" w:uiPriority="39" w:qFormat="1"/>
   </w:latentStyles>
-  <w:style w:type="paragraph" w:default="1" w:styleId="Normal">
+  <w:style w:type="paragraph" w:styleId="Normal" w:default="1">
     <w:name w:val="Normal"/>
     <w:qFormat/>
   </w:style>
-  <w:style w:type="character" w:default="1" w:styleId="Policepardfaut">
+  <w:style w:type="character" w:styleId="Policepardfaut" w:default="1">
     <w:name w:val="Default Paragraph Font"/>
     <w:uiPriority w:val="1"/>
     <w:semiHidden/>
     <w:unhideWhenUsed/>
   </w:style>
-  <w:style w:type="table" w:default="1" w:styleId="TableauNormal">
+  <w:style w:type="table" w:styleId="TableauNormal" w:default="1">
     <w:name w:val="Normal Table"/>
     <w:uiPriority w:val="99"/>
     <w:semiHidden/>
@@ -2114,7 +3839,7 @@
       </w:tblCellMar>
     </w:tblPr>
   </w:style>
-  <w:style w:type="numbering" w:default="1" w:styleId="Aucuneliste">
+  <w:style w:type="numbering" w:styleId="Aucuneliste" w:default="1">
     <w:name w:val="No List"/>
     <w:uiPriority w:val="99"/>
     <w:semiHidden/>
@@ -2130,13 +3855,13 @@
     <w:rsid w:val="001C6FA7"/>
     <w:pPr>
       <w:pBdr>
-        <w:bottom w:val="single" w:sz="8" w:space="4" w:color="4F81BD" w:themeColor="accent1"/>
+        <w:bottom w:val="single" w:color="4F81BD" w:themeColor="accent1" w:sz="8" w:space="4"/>
       </w:pBdr>
       <w:spacing w:after="300" w:line="240" w:lineRule="auto"/>
       <w:contextualSpacing/>
     </w:pPr>
     <w:rPr>
-      <w:rFonts w:asciiTheme="majorHAnsi" w:eastAsiaTheme="majorEastAsia" w:hAnsiTheme="majorHAnsi" w:cstheme="majorBidi"/>
+      <w:rFonts w:asciiTheme="majorHAnsi" w:hAnsiTheme="majorHAnsi" w:eastAsiaTheme="majorEastAsia" w:cstheme="majorBidi"/>
       <w:color w:val="17365D" w:themeColor="text2" w:themeShade="BF"/>
       <w:spacing w:val="5"/>
       <w:kern w:val="28"/>
@@ -2145,14 +3870,14 @@
       <w:lang w:eastAsia="fr-FR"/>
     </w:rPr>
   </w:style>
-  <w:style w:type="character" w:customStyle="1" w:styleId="TitreCar">
+  <w:style w:type="character" w:styleId="TitreCar" w:customStyle="1">
     <w:name w:val="Titre Car"/>
     <w:basedOn w:val="Policepardfaut"/>
     <w:link w:val="Titre"/>
     <w:uiPriority w:val="10"/>
     <w:rsid w:val="001C6FA7"/>
     <w:rPr>
-      <w:rFonts w:asciiTheme="majorHAnsi" w:eastAsiaTheme="majorEastAsia" w:hAnsiTheme="majorHAnsi" w:cstheme="majorBidi"/>
+      <w:rFonts w:asciiTheme="majorHAnsi" w:hAnsiTheme="majorHAnsi" w:eastAsiaTheme="majorEastAsia" w:cstheme="majorBidi"/>
       <w:color w:val="17365D" w:themeColor="text2" w:themeShade="BF"/>
       <w:spacing w:val="5"/>
       <w:kern w:val="28"/>
@@ -2175,7 +3900,7 @@
       </w:numPr>
     </w:pPr>
     <w:rPr>
-      <w:rFonts w:asciiTheme="majorHAnsi" w:eastAsiaTheme="majorEastAsia" w:hAnsiTheme="majorHAnsi" w:cstheme="majorBidi"/>
+      <w:rFonts w:asciiTheme="majorHAnsi" w:hAnsiTheme="majorHAnsi" w:eastAsiaTheme="majorEastAsia" w:cstheme="majorBidi"/>
       <w:i/>
       <w:iCs/>
       <w:color w:val="4F81BD" w:themeColor="accent1"/>
@@ -2185,14 +3910,14 @@
       <w:lang w:eastAsia="fr-FR"/>
     </w:rPr>
   </w:style>
-  <w:style w:type="character" w:customStyle="1" w:styleId="Sous-titreCar">
+  <w:style w:type="character" w:styleId="Sous-titreCar" w:customStyle="1">
     <w:name w:val="Sous-titre Car"/>
     <w:basedOn w:val="Policepardfaut"/>
     <w:link w:val="Sous-titre"/>
     <w:uiPriority w:val="11"/>
     <w:rsid w:val="001C6FA7"/>
     <w:rPr>
-      <w:rFonts w:asciiTheme="majorHAnsi" w:eastAsiaTheme="majorEastAsia" w:hAnsiTheme="majorHAnsi" w:cstheme="majorBidi"/>
+      <w:rFonts w:asciiTheme="majorHAnsi" w:hAnsiTheme="majorHAnsi" w:eastAsiaTheme="majorEastAsia" w:cstheme="majorBidi"/>
       <w:i/>
       <w:iCs/>
       <w:color w:val="4F81BD" w:themeColor="accent1"/>
@@ -2219,7 +3944,7 @@
       <w:szCs w:val="16"/>
     </w:rPr>
   </w:style>
-  <w:style w:type="character" w:customStyle="1" w:styleId="TextedebullesCar">
+  <w:style w:type="character" w:styleId="TextedebullesCar" w:customStyle="1">
     <w:name w:val="Texte de bulles Car"/>
     <w:basedOn w:val="Policepardfaut"/>
     <w:link w:val="Textedebulles"/>
@@ -2242,6 +3967,128 @@
       <w:ind w:left="720"/>
       <w:contextualSpacing/>
     </w:pPr>
+  </w:style>
+  <w:style xmlns:w14="http://schemas.microsoft.com/office/word/2010/wordml" xmlns:mc="http://schemas.openxmlformats.org/markup-compatibility/2006" xmlns:w="http://schemas.openxmlformats.org/wordprocessingml/2006/main" w:type="character" w:styleId="Heading2Char" w:customStyle="1" mc:Ignorable="w14">
+    <w:name xmlns:w="http://schemas.openxmlformats.org/wordprocessingml/2006/main" w:val="Heading 2 Char"/>
+    <w:basedOn xmlns:w="http://schemas.openxmlformats.org/wordprocessingml/2006/main" w:val="Policepardfaut"/>
+    <w:link xmlns:w="http://schemas.openxmlformats.org/wordprocessingml/2006/main" w:val="Heading2"/>
+    <w:uiPriority xmlns:w="http://schemas.openxmlformats.org/wordprocessingml/2006/main" w:val="9"/>
+    <w:rPr xmlns:w="http://schemas.openxmlformats.org/wordprocessingml/2006/main">
+      <w:rFonts w:asciiTheme="majorHAnsi" w:hAnsiTheme="majorHAnsi" w:eastAsiaTheme="majorEastAsia" w:cstheme="majorBidi"/>
+      <w:color w:val="2E74B5" w:themeColor="accent1" w:themeShade="BF"/>
+      <w:sz w:val="26"/>
+      <w:szCs w:val="26"/>
+    </w:rPr>
+  </w:style>
+  <w:style xmlns:w14="http://schemas.microsoft.com/office/word/2010/wordml" xmlns:mc="http://schemas.openxmlformats.org/markup-compatibility/2006" xmlns:w="http://schemas.openxmlformats.org/wordprocessingml/2006/main" w:type="paragraph" w:styleId="Heading2" mc:Ignorable="w14">
+    <w:name xmlns:w="http://schemas.openxmlformats.org/wordprocessingml/2006/main" w:val="heading 2"/>
+    <w:basedOn xmlns:w="http://schemas.openxmlformats.org/wordprocessingml/2006/main" w:val="Normal"/>
+    <w:next xmlns:w="http://schemas.openxmlformats.org/wordprocessingml/2006/main" w:val="Normal"/>
+    <w:link xmlns:w="http://schemas.openxmlformats.org/wordprocessingml/2006/main" w:val="Heading2Char"/>
+    <w:uiPriority xmlns:w="http://schemas.openxmlformats.org/wordprocessingml/2006/main" w:val="9"/>
+    <w:unhideWhenUsed xmlns:w="http://schemas.openxmlformats.org/wordprocessingml/2006/main"/>
+    <w:qFormat xmlns:w="http://schemas.openxmlformats.org/wordprocessingml/2006/main"/>
+    <w:pPr xmlns:w="http://schemas.openxmlformats.org/wordprocessingml/2006/main">
+      <w:keepNext xmlns:w="http://schemas.openxmlformats.org/wordprocessingml/2006/main"/>
+      <w:keepLines xmlns:w="http://schemas.openxmlformats.org/wordprocessingml/2006/main"/>
+      <w:spacing xmlns:w="http://schemas.openxmlformats.org/wordprocessingml/2006/main" w:before="40" w:after="0"/>
+      <w:outlineLvl xmlns:w="http://schemas.openxmlformats.org/wordprocessingml/2006/main" w:val="1"/>
+    </w:pPr>
+    <w:rPr xmlns:w="http://schemas.openxmlformats.org/wordprocessingml/2006/main">
+      <w:rFonts w:asciiTheme="majorHAnsi" w:hAnsiTheme="majorHAnsi" w:eastAsiaTheme="majorEastAsia" w:cstheme="majorBidi"/>
+      <w:color w:val="2E74B5" w:themeColor="accent1" w:themeShade="BF"/>
+      <w:sz w:val="26"/>
+      <w:szCs w:val="26"/>
+    </w:rPr>
+  </w:style>
+  <w:style xmlns:w="http://schemas.openxmlformats.org/wordprocessingml/2006/main" w:type="table" w:styleId="TableGrid">
+    <w:name xmlns:w="http://schemas.openxmlformats.org/wordprocessingml/2006/main" w:val="Table Grid"/>
+    <w:basedOn xmlns:w="http://schemas.openxmlformats.org/wordprocessingml/2006/main" w:val="TableauNormal"/>
+    <w:uiPriority xmlns:w="http://schemas.openxmlformats.org/wordprocessingml/2006/main" w:val="59"/>
+    <w:rsid xmlns:w="http://schemas.openxmlformats.org/wordprocessingml/2006/main" w:val="00FB4123"/>
+    <w:pPr xmlns:w="http://schemas.openxmlformats.org/wordprocessingml/2006/main">
+      <w:spacing w:after="0" w:line="240" w:lineRule="auto"/>
+    </w:pPr>
+    <w:tblPr xmlns:w="http://schemas.openxmlformats.org/wordprocessingml/2006/main">
+      <w:tblInd w:w="0" w:type="dxa"/>
+      <w:tblBorders>
+        <w:top w:val="single" w:color="000000" w:themeColor="text1" w:sz="4" w:space="0"/>
+        <w:left w:val="single" w:color="000000" w:themeColor="text1" w:sz="4" w:space="0"/>
+        <w:bottom w:val="single" w:color="000000" w:themeColor="text1" w:sz="4" w:space="0"/>
+        <w:right w:val="single" w:color="000000" w:themeColor="text1" w:sz="4" w:space="0"/>
+        <w:insideH w:val="single" w:color="000000" w:themeColor="text1" w:sz="4" w:space="0"/>
+        <w:insideV w:val="single" w:color="000000" w:themeColor="text1" w:sz="4" w:space="0"/>
+      </w:tblBorders>
+      <w:tblCellMar>
+        <w:top w:w="0" w:type="dxa"/>
+        <w:left w:w="108" w:type="dxa"/>
+        <w:bottom w:w="0" w:type="dxa"/>
+        <w:right w:w="108" w:type="dxa"/>
+      </w:tblCellMar>
+    </w:tblPr>
+  </w:style>
+  <w:style xmlns:w14="http://schemas.microsoft.com/office/word/2010/wordml" xmlns:mc="http://schemas.openxmlformats.org/markup-compatibility/2006" xmlns:w="http://schemas.openxmlformats.org/wordprocessingml/2006/main" w:type="table" w:styleId="GridTable1Light-Accent1" mc:Ignorable="w14">
+    <w:name xmlns:w="http://schemas.openxmlformats.org/wordprocessingml/2006/main" w:val="Grid Table 1 Light Accent 1"/>
+    <w:basedOn xmlns:w="http://schemas.openxmlformats.org/wordprocessingml/2006/main" w:val="TableauNormal"/>
+    <w:uiPriority xmlns:w="http://schemas.openxmlformats.org/wordprocessingml/2006/main" w:val="46"/>
+    <w:pPr xmlns:w="http://schemas.openxmlformats.org/wordprocessingml/2006/main">
+      <w:spacing xmlns:w="http://schemas.openxmlformats.org/wordprocessingml/2006/main" w:after="0" w:line="240" w:lineRule="auto"/>
+    </w:pPr>
+    <w:tblPr xmlns:w="http://schemas.openxmlformats.org/wordprocessingml/2006/main">
+      <w:tblStyleRowBandSize w:val="1"/>
+      <w:tblStyleColBandSize w:val="1"/>
+      <w:tblInd w:w="0" w:type="dxa"/>
+      <w:tblBorders>
+        <w:top w:val="single" w:color="BDD6EE" w:themeColor="accent1" w:themeTint="66" w:sz="4" w:space="0"/>
+        <w:left w:val="single" w:color="BDD6EE" w:themeColor="accent1" w:themeTint="66" w:sz="4" w:space="0"/>
+        <w:bottom w:val="single" w:color="BDD6EE" w:themeColor="accent1" w:themeTint="66" w:sz="4" w:space="0"/>
+        <w:right w:val="single" w:color="BDD6EE" w:themeColor="accent1" w:themeTint="66" w:sz="4" w:space="0"/>
+        <w:insideH w:val="single" w:color="BDD6EE" w:themeColor="accent1" w:themeTint="66" w:sz="4" w:space="0"/>
+        <w:insideV w:val="single" w:color="BDD6EE" w:themeColor="accent1" w:themeTint="66" w:sz="4" w:space="0"/>
+      </w:tblBorders>
+      <w:tblCellMar>
+        <w:top w:w="0" w:type="dxa"/>
+        <w:left w:w="108" w:type="dxa"/>
+        <w:bottom w:w="0" w:type="dxa"/>
+        <w:right w:w="108" w:type="dxa"/>
+      </w:tblCellMar>
+    </w:tblPr>
+    <w:tblStylePr xmlns:w="http://schemas.openxmlformats.org/wordprocessingml/2006/main" w:type="firstRow">
+      <w:rPr>
+        <w:b/>
+        <w:bCs/>
+      </w:rPr>
+      <w:tblPr/>
+      <w:tcPr>
+        <w:tcBorders>
+          <w:bottom w:val="single" w:color="9CC2E5" w:themeColor="accent1" w:themeTint="99" w:sz="12" w:space="0"/>
+        </w:tcBorders>
+      </w:tcPr>
+    </w:tblStylePr>
+    <w:tblStylePr xmlns:w="http://schemas.openxmlformats.org/wordprocessingml/2006/main" w:type="lastRow">
+      <w:rPr>
+        <w:b/>
+        <w:bCs/>
+      </w:rPr>
+      <w:tblPr/>
+      <w:tcPr>
+        <w:tcBorders>
+          <w:top w:val="double" w:color="9CC2E5" w:themeColor="accent1" w:themeTint="99" w:sz="2" w:space="0"/>
+        </w:tcBorders>
+      </w:tcPr>
+    </w:tblStylePr>
+    <w:tblStylePr xmlns:w="http://schemas.openxmlformats.org/wordprocessingml/2006/main" w:type="firstCol">
+      <w:rPr>
+        <w:b/>
+        <w:bCs/>
+      </w:rPr>
+    </w:tblStylePr>
+    <w:tblStylePr xmlns:w="http://schemas.openxmlformats.org/wordprocessingml/2006/main" w:type="lastCol">
+      <w:rPr>
+        <w:b/>
+        <w:bCs/>
+      </w:rPr>
+    </w:tblStylePr>
   </w:style>
 </w:styles>
 </file>

</xml_diff>